<commit_message>
Add Basic function & Collection Data Types to Notes
</commit_message>
<xml_diff>
--- a/Python Notes.docx
+++ b/Python Notes.docx
@@ -35,6 +35,18 @@
         </w:numPr>
       </w:pPr>
       <w:r>
+        <w:t>Print</w:t>
+      </w:r>
+    </w:p>
+    <w:p>
+      <w:pPr>
+        <w:pStyle w:val="ListParagraph"/>
+        <w:numPr>
+          <w:ilvl w:val="1"/>
+          <w:numId w:val="2"/>
+        </w:numPr>
+      </w:pPr>
+      <w:r>
         <w:t>print(“Hello world!”)</w:t>
       </w:r>
     </w:p>
@@ -42,22 +54,656 @@
       <w:pPr>
         <w:pStyle w:val="ListParagraph"/>
         <w:numPr>
+          <w:ilvl w:val="1"/>
+          <w:numId w:val="2"/>
+        </w:numPr>
+      </w:pPr>
+      <w:r>
+        <w:t>print(10//</w:t>
+      </w:r>
+      <w:r>
+        <w:t>4</w:t>
+      </w:r>
+      <w:r>
+        <w:t>)</w:t>
+      </w:r>
+      <w:r>
+        <w:tab/>
+      </w:r>
+      <w:r>
+        <w:tab/>
+      </w:r>
+      <w:r>
+        <w:tab/>
+      </w:r>
+      <w:r>
+        <w:tab/>
+      </w:r>
+      <w:r>
+        <w:tab/>
+      </w:r>
+      <w:r>
+        <w:tab/>
+      </w:r>
+      <w:r>
+        <w:t xml:space="preserve"> #ans. 2  truncated operator</w:t>
+      </w:r>
+    </w:p>
+    <w:p>
+      <w:pPr>
+        <w:pStyle w:val="ListParagraph"/>
+        <w:numPr>
+          <w:ilvl w:val="1"/>
+          <w:numId w:val="2"/>
+        </w:numPr>
+      </w:pPr>
+      <w:r>
+        <w:t>print(10%3)</w:t>
+      </w:r>
+      <w:r>
+        <w:tab/>
+      </w:r>
+      <w:r>
+        <w:tab/>
+      </w:r>
+      <w:r>
+        <w:tab/>
+      </w:r>
+      <w:r>
+        <w:tab/>
+      </w:r>
+      <w:r>
+        <w:tab/>
+      </w:r>
+      <w:r>
+        <w:tab/>
+      </w:r>
+      <w:r>
+        <w:t xml:space="preserve"> </w:t>
+      </w:r>
+      <w:r>
+        <w:t>#ans. 1   modulus operator</w:t>
+      </w:r>
+    </w:p>
+    <w:p>
+      <w:pPr>
+        <w:pStyle w:val="ListParagraph"/>
+        <w:numPr>
+          <w:ilvl w:val="1"/>
+          <w:numId w:val="2"/>
+        </w:numPr>
+      </w:pPr>
+      <w:r>
+        <w:t>print</w:t>
+      </w:r>
+      <w:r>
+        <w:t xml:space="preserve">(4 ** 2) </w:t>
+      </w:r>
+      <w:r>
+        <w:t xml:space="preserve">                </w:t>
+      </w:r>
+      <w:r>
+        <w:tab/>
+      </w:r>
+      <w:r>
+        <w:tab/>
+      </w:r>
+      <w:r>
+        <w:tab/>
+        <w:t xml:space="preserve">                         </w:t>
+      </w:r>
+      <w:r>
+        <w:t xml:space="preserve">    </w:t>
+      </w:r>
+      <w:r>
+        <w:t xml:space="preserve"> #ans. 1   power</w:t>
+      </w:r>
+    </w:p>
+    <w:p>
+      <w:pPr>
+        <w:pStyle w:val="ListParagraph"/>
+        <w:numPr>
+          <w:ilvl w:val="1"/>
+          <w:numId w:val="2"/>
+        </w:numPr>
+      </w:pPr>
+      <w:r>
+        <w:t xml:space="preserve">print(2 ** 3 ** 2)     </w:t>
+      </w:r>
+      <w:r>
+        <w:t xml:space="preserve">     </w:t>
+      </w:r>
+      <w:r>
+        <w:tab/>
+      </w:r>
+      <w:r>
+        <w:tab/>
+        <w:t xml:space="preserve">            </w:t>
+      </w:r>
+      <w:r>
+        <w:t xml:space="preserve">   </w:t>
+      </w:r>
+      <w:r>
+        <w:t># the right-most ** operator gets done first!</w:t>
+      </w:r>
+    </w:p>
+    <w:p>
+      <w:pPr>
+        <w:pStyle w:val="ListParagraph"/>
+        <w:numPr>
+          <w:ilvl w:val="1"/>
+          <w:numId w:val="2"/>
+        </w:numPr>
+      </w:pPr>
+      <w:r>
+        <w:t xml:space="preserve">Print( type(30.12) )  </w:t>
+      </w:r>
+      <w:r>
+        <w:t xml:space="preserve">      </w:t>
+      </w:r>
+      <w:r>
+        <w:t xml:space="preserve">                           </w:t>
+      </w:r>
+      <w:r>
+        <w:tab/>
+      </w:r>
+      <w:r>
+        <w:tab/>
+      </w:r>
+      <w:r>
+        <w:tab/>
+        <w:t xml:space="preserve"> </w:t>
+      </w:r>
+      <w:r>
+        <w:t xml:space="preserve">  </w:t>
+      </w:r>
+      <w:r>
+        <w:t>#</w:t>
+      </w:r>
+      <w:r>
+        <w:t xml:space="preserve"> &lt;class ‘float’&gt;</w:t>
+      </w:r>
+    </w:p>
+    <w:p>
+      <w:pPr>
+        <w:pStyle w:val="ListParagraph"/>
+        <w:ind w:left="1440"/>
+      </w:pPr>
+    </w:p>
+    <w:p>
+      <w:pPr>
+        <w:pStyle w:val="ListParagraph"/>
+        <w:numPr>
           <w:ilvl w:val="0"/>
           <w:numId w:val="2"/>
         </w:numPr>
       </w:pPr>
       <w:r>
-        <w:t>print(10//</w:t>
-      </w:r>
-      <w:r>
-        <w:t>4</w:t>
+        <w:t>Type Conversion Functions</w:t>
+      </w:r>
+    </w:p>
+    <w:p>
+      <w:pPr>
+        <w:pStyle w:val="ListParagraph"/>
+        <w:numPr>
+          <w:ilvl w:val="1"/>
+          <w:numId w:val="2"/>
+        </w:numPr>
+      </w:pPr>
+      <w:r>
+        <w:t>int()</w:t>
+      </w:r>
+      <w:r>
+        <w:tab/>
+      </w:r>
+      <w:r>
+        <w:tab/>
+      </w:r>
+      <w:r>
+        <w:tab/>
+      </w:r>
+      <w:r>
+        <w:tab/>
+      </w:r>
+      <w:r>
+        <w:tab/>
+      </w:r>
+      <w:r>
+        <w:tab/>
+      </w:r>
+      <w:r>
+        <w:tab/>
+      </w:r>
+      <w:r>
+        <w:t># it doesn’t round off</w:t>
+      </w:r>
+    </w:p>
+    <w:p>
+      <w:pPr>
+        <w:pStyle w:val="ListParagraph"/>
+        <w:numPr>
+          <w:ilvl w:val="2"/>
+          <w:numId w:val="2"/>
+        </w:numPr>
+      </w:pPr>
+      <w:r>
+        <w:t xml:space="preserve">print(int(3.99))  </w:t>
+      </w:r>
+      <w:r>
+        <w:tab/>
+      </w:r>
+      <w:r>
+        <w:tab/>
+      </w:r>
+      <w:r>
+        <w:tab/>
+      </w:r>
+      <w:r>
+        <w:tab/>
+      </w:r>
+      <w:r>
+        <w:tab/>
+      </w:r>
+      <w:r>
+        <w:t># ans. 3</w:t>
+      </w:r>
+    </w:p>
+    <w:p>
+      <w:pPr>
+        <w:pStyle w:val="ListParagraph"/>
+        <w:numPr>
+          <w:ilvl w:val="2"/>
+          <w:numId w:val="2"/>
+        </w:numPr>
+      </w:pPr>
+      <w:r>
+        <w:t>print(int(-3.99))</w:t>
+      </w:r>
+      <w:r>
+        <w:tab/>
+      </w:r>
+      <w:r>
+        <w:tab/>
+      </w:r>
+      <w:r>
+        <w:tab/>
+      </w:r>
+      <w:r>
+        <w:tab/>
+      </w:r>
+      <w:r>
+        <w:tab/>
+      </w:r>
+      <w:r>
+        <w:t xml:space="preserve"> # ans. -3</w:t>
+      </w:r>
+    </w:p>
+    <w:p>
+      <w:pPr>
+        <w:pStyle w:val="ListParagraph"/>
+        <w:numPr>
+          <w:ilvl w:val="1"/>
+          <w:numId w:val="2"/>
+        </w:numPr>
+      </w:pPr>
+      <w:r>
+        <w:t>float()</w:t>
+      </w:r>
+    </w:p>
+    <w:p>
+      <w:pPr>
+        <w:pStyle w:val="ListParagraph"/>
+        <w:numPr>
+          <w:ilvl w:val="1"/>
+          <w:numId w:val="2"/>
+        </w:numPr>
+      </w:pPr>
+      <w:r>
+        <w:t>str()</w:t>
+      </w:r>
+    </w:p>
+    <w:p>
+      <w:pPr>
+        <w:pStyle w:val="ListParagraph"/>
+        <w:ind w:left="1440"/>
+      </w:pPr>
+    </w:p>
+    <w:p>
+      <w:pPr>
+        <w:pStyle w:val="ListParagraph"/>
+        <w:numPr>
+          <w:ilvl w:val="0"/>
+          <w:numId w:val="2"/>
+        </w:numPr>
+      </w:pPr>
+      <w:r>
+        <w:t>Length</w:t>
+      </w:r>
+    </w:p>
+    <w:p>
+      <w:pPr>
+        <w:pStyle w:val="ListParagraph"/>
+        <w:numPr>
+          <w:ilvl w:val="1"/>
+          <w:numId w:val="2"/>
+        </w:numPr>
+      </w:pPr>
+      <w:r>
+        <w:t xml:space="preserve">print( len(“Hello”) ) </w:t>
+      </w:r>
+      <w:r>
+        <w:tab/>
+      </w:r>
+      <w:r>
+        <w:tab/>
+      </w:r>
+      <w:r>
+        <w:tab/>
+      </w:r>
+      <w:r>
+        <w:tab/>
+      </w:r>
+      <w:r>
+        <w:tab/>
+        <w:t># ans. 5</w:t>
+      </w:r>
+    </w:p>
+    <w:p>
+      <w:pPr>
+        <w:pStyle w:val="ListParagraph"/>
+        <w:ind w:left="1440"/>
+      </w:pPr>
+    </w:p>
+    <w:p>
+      <w:pPr>
+        <w:pStyle w:val="ListParagraph"/>
+        <w:numPr>
+          <w:ilvl w:val="0"/>
+          <w:numId w:val="2"/>
+        </w:numPr>
+      </w:pPr>
+      <w:r>
+        <w:t>Input</w:t>
+      </w:r>
+    </w:p>
+    <w:p>
+      <w:pPr>
+        <w:pStyle w:val="ListParagraph"/>
+        <w:numPr>
+          <w:ilvl w:val="1"/>
+          <w:numId w:val="2"/>
+        </w:numPr>
+      </w:pPr>
+      <w:r>
+        <w:t>X= input(“Enter the value: ”)</w:t>
+      </w:r>
+      <w:r>
+        <w:tab/>
+      </w:r>
+      <w:r>
+        <w:tab/>
+      </w:r>
+      <w:r>
+        <w:t xml:space="preserve">          </w:t>
+      </w:r>
+      <w:r>
+        <w:t># always return string</w:t>
+      </w:r>
+      <w:r>
+        <w:t>, use Typecasting</w:t>
+      </w:r>
+    </w:p>
+    <w:p>
+      <w:pPr>
+        <w:pStyle w:val="ListParagraph"/>
+        <w:ind w:left="1440"/>
+      </w:pPr>
+    </w:p>
+    <w:p>
+      <w:pPr>
+        <w:pStyle w:val="ListParagraph"/>
+        <w:numPr>
+          <w:ilvl w:val="0"/>
+          <w:numId w:val="2"/>
+        </w:numPr>
+      </w:pPr>
+      <w:r>
+        <w:t>For Loop</w:t>
+      </w:r>
+    </w:p>
+    <w:p>
+      <w:pPr>
+        <w:pStyle w:val="ListParagraph"/>
+        <w:numPr>
+          <w:ilvl w:val="1"/>
+          <w:numId w:val="2"/>
+        </w:numPr>
+      </w:pPr>
+      <w:r>
+        <w:t>for _ in range(10):</w:t>
+      </w:r>
+    </w:p>
+    <w:p>
+      <w:pPr>
+        <w:pStyle w:val="ListParagraph"/>
+        <w:ind w:left="1440"/>
+      </w:pPr>
+      <w:r>
+        <w:t>doSomething()</w:t>
+      </w:r>
+    </w:p>
+    <w:p>
+      <w:pPr>
+        <w:pStyle w:val="ListParagraph"/>
+        <w:ind w:left="1440"/>
+      </w:pPr>
+    </w:p>
+    <w:p>
+      <w:pPr>
+        <w:pStyle w:val="ListParagraph"/>
+        <w:numPr>
+          <w:ilvl w:val="0"/>
+          <w:numId w:val="2"/>
+        </w:numPr>
+      </w:pPr>
+      <w:r>
+        <w:t>Random</w:t>
+      </w:r>
+    </w:p>
+    <w:p>
+      <w:pPr>
+        <w:pStyle w:val="ListParagraph"/>
+        <w:numPr>
+          <w:ilvl w:val="1"/>
+          <w:numId w:val="2"/>
+        </w:numPr>
+        <w:rPr>
+          <w:color w:val="0070C0"/>
+        </w:rPr>
+      </w:pPr>
+      <w:r>
+        <w:rPr>
+          <w:color w:val="0070C0"/>
+        </w:rPr>
+        <w:t>import random</w:t>
+      </w:r>
+      <w:r>
+        <w:rPr>
+          <w:color w:val="0070C0"/>
+        </w:rPr>
+        <w:t xml:space="preserve"> </w:t>
+      </w:r>
+    </w:p>
+    <w:p>
+      <w:pPr>
+        <w:pStyle w:val="ListParagraph"/>
+        <w:numPr>
+          <w:ilvl w:val="1"/>
+          <w:numId w:val="2"/>
+        </w:numPr>
+      </w:pPr>
+      <w:r>
+        <w:t>print( random.random() )</w:t>
+      </w:r>
+      <w:r>
+        <w:tab/>
+      </w:r>
+      <w:r>
+        <w:tab/>
+      </w:r>
+      <w:r>
+        <w:t xml:space="preserve">             </w:t>
+      </w:r>
+      <w:r>
+        <w:t xml:space="preserve">#can give any real numbers </w:t>
+      </w:r>
+      <w:r>
+        <w:t>b/w 0&amp;1</w:t>
+      </w:r>
+    </w:p>
+    <w:p>
+      <w:pPr>
+        <w:pStyle w:val="ListParagraph"/>
+        <w:numPr>
+          <w:ilvl w:val="1"/>
+          <w:numId w:val="2"/>
+        </w:numPr>
+      </w:pPr>
+      <w:r>
+        <w:t>print ( random.randrange(1,7) )</w:t>
+      </w:r>
+      <w:r>
+        <w:tab/>
+      </w:r>
+      <w:r>
+        <w:tab/>
+      </w:r>
+      <w:r>
+        <w:t xml:space="preserve">             </w:t>
+      </w:r>
+      <w:r>
+        <w:t xml:space="preserve"># int between </w:t>
+      </w:r>
+      <w:r>
+        <w:t>[1,7)</w:t>
+      </w:r>
+    </w:p>
+    <w:p>
+      <w:pPr>
+        <w:pStyle w:val="ListParagraph"/>
+        <w:numPr>
+          <w:ilvl w:val="1"/>
+          <w:numId w:val="2"/>
+        </w:numPr>
+        <w:rPr>
+          <w:color w:val="0070C0"/>
+        </w:rPr>
+      </w:pPr>
+      <w:r>
+        <w:rPr>
+          <w:color w:val="0070C0"/>
+        </w:rPr>
+        <w:t>from random import randrange, random</w:t>
+      </w:r>
+    </w:p>
+    <w:p>
+      <w:pPr>
+        <w:pStyle w:val="ListParagraph"/>
+        <w:numPr>
+          <w:ilvl w:val="1"/>
+          <w:numId w:val="2"/>
+        </w:numPr>
+      </w:pPr>
+      <w:r>
+        <w:t>print( random() )</w:t>
+      </w:r>
+    </w:p>
+    <w:p>
+      <w:pPr>
+        <w:pStyle w:val="ListParagraph"/>
+        <w:numPr>
+          <w:ilvl w:val="1"/>
+          <w:numId w:val="2"/>
+        </w:numPr>
+      </w:pPr>
+      <w:r>
+        <w:t>print ( randrange(1,7) )</w:t>
+      </w:r>
+    </w:p>
+    <w:p>
+      <w:pPr>
+        <w:pStyle w:val="ListParagraph"/>
+        <w:numPr>
+          <w:ilvl w:val="1"/>
+          <w:numId w:val="2"/>
+        </w:numPr>
+        <w:rPr>
+          <w:color w:val="0070C0"/>
+        </w:rPr>
+      </w:pPr>
+      <w:r>
+        <w:rPr>
+          <w:color w:val="0070C0"/>
+        </w:rPr>
+        <w:t>import random</w:t>
+      </w:r>
+      <w:r>
+        <w:rPr>
+          <w:color w:val="0070C0"/>
+        </w:rPr>
+        <w:t xml:space="preserve"> as rnd</w:t>
+      </w:r>
+      <w:r>
+        <w:rPr>
+          <w:color w:val="0070C0"/>
+        </w:rPr>
+        <w:t xml:space="preserve"> </w:t>
+      </w:r>
+    </w:p>
+    <w:p>
+      <w:pPr>
+        <w:pStyle w:val="ListParagraph"/>
+        <w:numPr>
+          <w:ilvl w:val="1"/>
+          <w:numId w:val="2"/>
+        </w:numPr>
+      </w:pPr>
+      <w:r>
+        <w:t>print( r</w:t>
+      </w:r>
+      <w:r>
+        <w:t>nd</w:t>
+      </w:r>
+      <w:r>
+        <w:t>.random() )</w:t>
+      </w:r>
+      <w:r>
+        <w:tab/>
+      </w:r>
+      <w:r>
+        <w:tab/>
+      </w:r>
+    </w:p>
+    <w:p>
+      <w:pPr>
+        <w:pStyle w:val="ListParagraph"/>
+        <w:numPr>
+          <w:ilvl w:val="1"/>
+          <w:numId w:val="2"/>
+        </w:numPr>
+      </w:pPr>
+      <w:r>
+        <w:t xml:space="preserve">print ( rnd.randrange(1,7) </w:t>
       </w:r>
       <w:r>
         <w:t>)</w:t>
       </w:r>
-      <w:r>
-        <w:t xml:space="preserve">   #ans. 2  truncated operator</w:t>
-      </w:r>
+    </w:p>
+    <w:p>
+      <w:pPr>
+        <w:pStyle w:val="ListParagraph"/>
+        <w:ind w:left="1440"/>
+      </w:pPr>
     </w:p>
     <w:p>
       <w:pPr>
@@ -68,8 +714,612 @@
         </w:numPr>
       </w:pPr>
       <w:r>
-        <w:t>print(10%3)   #ans. 1   modulus operator</w:t>
-      </w:r>
+        <w:t>Math</w:t>
+      </w:r>
+    </w:p>
+    <w:p>
+      <w:pPr>
+        <w:pStyle w:val="ListParagraph"/>
+        <w:numPr>
+          <w:ilvl w:val="1"/>
+          <w:numId w:val="2"/>
+        </w:numPr>
+      </w:pPr>
+      <w:proofErr w:type="spellStart"/>
+      <w:r>
+        <w:t>math.sqrt</w:t>
+      </w:r>
+      <w:proofErr w:type="spellEnd"/>
+      <w:r>
+        <w:t>()</w:t>
+      </w:r>
+    </w:p>
+    <w:p>
+      <w:pPr>
+        <w:pStyle w:val="ListParagraph"/>
+        <w:numPr>
+          <w:ilvl w:val="0"/>
+          <w:numId w:val="2"/>
+        </w:numPr>
+      </w:pPr>
+      <w:r>
+        <w:t>Collection Data Types</w:t>
+      </w:r>
+    </w:p>
+    <w:p>
+      <w:pPr>
+        <w:pStyle w:val="ListParagraph"/>
+        <w:numPr>
+          <w:ilvl w:val="1"/>
+          <w:numId w:val="2"/>
+        </w:numPr>
+      </w:pPr>
+      <w:r>
+        <w:t>Strings (Immutable)</w:t>
+      </w:r>
+    </w:p>
+    <w:p>
+      <w:pPr>
+        <w:pStyle w:val="ListParagraph"/>
+        <w:numPr>
+          <w:ilvl w:val="1"/>
+          <w:numId w:val="2"/>
+        </w:numPr>
+      </w:pPr>
+      <w:r>
+        <w:t>List (Mutable)</w:t>
+      </w:r>
+    </w:p>
+    <w:p>
+      <w:pPr>
+        <w:pStyle w:val="ListParagraph"/>
+        <w:numPr>
+          <w:ilvl w:val="1"/>
+          <w:numId w:val="2"/>
+        </w:numPr>
+      </w:pPr>
+      <w:r>
+        <w:t>Tuples</w:t>
+      </w:r>
+      <w:r>
+        <w:t xml:space="preserve"> (Immutable)</w:t>
+      </w:r>
+    </w:p>
+    <w:p>
+      <w:pPr>
+        <w:pStyle w:val="ListParagraph"/>
+        <w:ind w:left="1440"/>
+      </w:pPr>
+    </w:p>
+    <w:p>
+      <w:pPr>
+        <w:pStyle w:val="ListParagraph"/>
+        <w:ind w:left="1440"/>
+      </w:pPr>
+    </w:p>
+    <w:p>
+      <w:pPr>
+        <w:pStyle w:val="ListParagraph"/>
+        <w:ind w:left="1440"/>
+      </w:pPr>
+    </w:p>
+    <w:p>
+      <w:pPr>
+        <w:pStyle w:val="ListParagraph"/>
+        <w:numPr>
+          <w:ilvl w:val="0"/>
+          <w:numId w:val="2"/>
+        </w:numPr>
+      </w:pPr>
+      <w:r>
+        <w:lastRenderedPageBreak/>
+        <w:t>String</w:t>
+      </w:r>
+    </w:p>
+    <w:p>
+      <w:pPr>
+        <w:pStyle w:val="ListParagraph"/>
+        <w:numPr>
+          <w:ilvl w:val="1"/>
+          <w:numId w:val="2"/>
+        </w:numPr>
+      </w:pPr>
+      <w:r>
+        <w:t>S= “Hello World”</w:t>
+      </w:r>
+    </w:p>
+    <w:p>
+      <w:pPr>
+        <w:pStyle w:val="ListParagraph"/>
+        <w:numPr>
+          <w:ilvl w:val="1"/>
+          <w:numId w:val="2"/>
+        </w:numPr>
+      </w:pPr>
+      <w:r>
+        <w:t>S= ‘Hello World’</w:t>
+      </w:r>
+    </w:p>
+    <w:p>
+      <w:pPr>
+        <w:pStyle w:val="ListParagraph"/>
+        <w:numPr>
+          <w:ilvl w:val="1"/>
+          <w:numId w:val="2"/>
+        </w:numPr>
+      </w:pPr>
+      <w:r>
+        <w:t>m = “””</w:t>
+      </w:r>
+    </w:p>
+    <w:p>
+      <w:pPr>
+        <w:pStyle w:val="ListParagraph"/>
+        <w:ind w:left="1440"/>
+      </w:pPr>
+      <w:r>
+        <w:t>This is a Multi-Line</w:t>
+      </w:r>
+    </w:p>
+    <w:p>
+      <w:pPr>
+        <w:pStyle w:val="ListParagraph"/>
+        <w:ind w:left="1440"/>
+      </w:pPr>
+      <w:r>
+        <w:t>String.</w:t>
+      </w:r>
+    </w:p>
+    <w:p>
+      <w:pPr>
+        <w:pStyle w:val="ListParagraph"/>
+        <w:ind w:left="1440"/>
+      </w:pPr>
+      <w:r>
+        <w:t>“””</w:t>
+      </w:r>
+    </w:p>
+    <w:p>
+      <w:pPr>
+        <w:pStyle w:val="ListParagraph"/>
+        <w:numPr>
+          <w:ilvl w:val="1"/>
+          <w:numId w:val="2"/>
+        </w:numPr>
+      </w:pPr>
+      <w:r>
+        <w:t xml:space="preserve">m = </w:t>
+      </w:r>
+      <w:r>
+        <w:t>‘’’</w:t>
+      </w:r>
+    </w:p>
+    <w:p>
+      <w:pPr>
+        <w:pStyle w:val="ListParagraph"/>
+        <w:ind w:left="1440"/>
+      </w:pPr>
+      <w:r>
+        <w:t>This is a Multi-Line</w:t>
+      </w:r>
+    </w:p>
+    <w:p>
+      <w:pPr>
+        <w:pStyle w:val="ListParagraph"/>
+        <w:ind w:left="1440"/>
+      </w:pPr>
+      <w:r>
+        <w:t>String.</w:t>
+      </w:r>
+    </w:p>
+    <w:p>
+      <w:pPr>
+        <w:pStyle w:val="ListParagraph"/>
+        <w:ind w:left="1440"/>
+      </w:pPr>
+      <w:r>
+        <w:t>‘’’</w:t>
+      </w:r>
+    </w:p>
+    <w:p>
+      <w:pPr>
+        <w:pStyle w:val="ListParagraph"/>
+        <w:numPr>
+          <w:ilvl w:val="1"/>
+          <w:numId w:val="2"/>
+        </w:numPr>
+      </w:pPr>
+      <w:r>
+        <w:t>print( S[0] )</w:t>
+      </w:r>
+      <w:r>
+        <w:tab/>
+      </w:r>
+      <w:r>
+        <w:tab/>
+      </w:r>
+      <w:r>
+        <w:tab/>
+      </w:r>
+      <w:r>
+        <w:tab/>
+      </w:r>
+      <w:r>
+        <w:tab/>
+      </w:r>
+      <w:r>
+        <w:tab/>
+      </w:r>
+      <w:r>
+        <w:tab/>
+        <w:t># index possible</w:t>
+      </w:r>
+    </w:p>
+    <w:p>
+      <w:pPr>
+        <w:pStyle w:val="ListParagraph"/>
+        <w:numPr>
+          <w:ilvl w:val="1"/>
+          <w:numId w:val="2"/>
+        </w:numPr>
+      </w:pPr>
+      <w:r>
+        <w:t>len (s)</w:t>
+      </w:r>
+      <w:r>
+        <w:tab/>
+      </w:r>
+      <w:r>
+        <w:tab/>
+      </w:r>
+      <w:r>
+        <w:tab/>
+      </w:r>
+      <w:r>
+        <w:tab/>
+      </w:r>
+      <w:r>
+        <w:tab/>
+      </w:r>
+      <w:r>
+        <w:tab/>
+      </w:r>
+      <w:r>
+        <w:tab/>
+      </w:r>
+      <w:r>
+        <w:tab/>
+        <w:t># no. of items</w:t>
+      </w:r>
+    </w:p>
+    <w:p>
+      <w:pPr>
+        <w:pStyle w:val="ListParagraph"/>
+        <w:numPr>
+          <w:ilvl w:val="1"/>
+          <w:numId w:val="2"/>
+        </w:numPr>
+      </w:pPr>
+      <w:r>
+        <w:t>print ( S[len(S) -1] ) = print ( S[-1]  )</w:t>
+      </w:r>
+      <w:r>
+        <w:tab/>
+      </w:r>
+      <w:r>
+        <w:tab/>
+      </w:r>
+      <w:r>
+        <w:tab/>
+        <w:t># negative indices possible</w:t>
+      </w:r>
+    </w:p>
+    <w:p>
+      <w:pPr>
+        <w:pStyle w:val="ListParagraph"/>
+        <w:ind w:left="1440"/>
+      </w:pPr>
+    </w:p>
+    <w:p>
+      <w:pPr>
+        <w:pStyle w:val="ListParagraph"/>
+        <w:numPr>
+          <w:ilvl w:val="0"/>
+          <w:numId w:val="2"/>
+        </w:numPr>
+      </w:pPr>
+      <w:r>
+        <w:t>List</w:t>
+      </w:r>
+    </w:p>
+    <w:p>
+      <w:pPr>
+        <w:pStyle w:val="ListParagraph"/>
+        <w:numPr>
+          <w:ilvl w:val="1"/>
+          <w:numId w:val="2"/>
+        </w:numPr>
+      </w:pPr>
+      <w:r>
+        <w:t>myList = [“apple”, 5, “Banana”, 10]</w:t>
+      </w:r>
+    </w:p>
+    <w:p>
+      <w:pPr>
+        <w:pStyle w:val="ListParagraph"/>
+        <w:numPr>
+          <w:ilvl w:val="1"/>
+          <w:numId w:val="2"/>
+        </w:numPr>
+      </w:pPr>
+      <w:r>
+        <w:t>print( myList(0) )</w:t>
+      </w:r>
+    </w:p>
+    <w:p>
+      <w:pPr>
+        <w:pStyle w:val="ListParagraph"/>
+        <w:numPr>
+          <w:ilvl w:val="1"/>
+          <w:numId w:val="2"/>
+        </w:numPr>
+      </w:pPr>
+      <w:r>
+        <w:t>len( myList) )</w:t>
+      </w:r>
+    </w:p>
+    <w:p>
+      <w:pPr>
+        <w:pStyle w:val="ListParagraph"/>
+        <w:numPr>
+          <w:ilvl w:val="1"/>
+          <w:numId w:val="2"/>
+        </w:numPr>
+      </w:pPr>
+      <w:r>
+        <w:t>print (</w:t>
+      </w:r>
+      <w:r>
+        <w:t>myList</w:t>
+      </w:r>
+      <w:r>
+        <w:t>[ len(myList) -1</w:t>
+      </w:r>
+      <w:r>
+        <w:t>] )</w:t>
+      </w:r>
+      <w:r>
+        <w:t xml:space="preserve"> = print (myList</w:t>
+      </w:r>
+      <w:r>
+        <w:t xml:space="preserve"> </w:t>
+      </w:r>
+      <w:r>
+        <w:t>[-1]</w:t>
+      </w:r>
+      <w:r>
+        <w:t xml:space="preserve"> </w:t>
+      </w:r>
+      <w:r>
+        <w:t>)</w:t>
+      </w:r>
+      <w:r>
+        <w:tab/>
+      </w:r>
+      <w:r>
+        <w:tab/>
+      </w:r>
+      <w:r>
+        <w:tab/>
+      </w:r>
+    </w:p>
+    <w:p>
+      <w:pPr>
+        <w:pStyle w:val="ListParagraph"/>
+        <w:ind w:left="1440"/>
+      </w:pPr>
+    </w:p>
+    <w:p>
+      <w:pPr>
+        <w:pStyle w:val="ListParagraph"/>
+        <w:numPr>
+          <w:ilvl w:val="0"/>
+          <w:numId w:val="2"/>
+        </w:numPr>
+      </w:pPr>
+      <w:r>
+        <w:t>Tuple</w:t>
+      </w:r>
+    </w:p>
+    <w:p>
+      <w:pPr>
+        <w:pStyle w:val="ListParagraph"/>
+        <w:numPr>
+          <w:ilvl w:val="1"/>
+          <w:numId w:val="2"/>
+        </w:numPr>
+      </w:pPr>
+      <w:r>
+        <w:t>my</w:t>
+      </w:r>
+      <w:r>
+        <w:t>Tuple</w:t>
+      </w:r>
+      <w:r>
+        <w:t xml:space="preserve"> =</w:t>
+      </w:r>
+      <w:r>
+        <w:t xml:space="preserve"> </w:t>
+      </w:r>
+      <w:r>
+        <w:t>(</w:t>
+      </w:r>
+      <w:r>
+        <w:t>“apple”, 5, “Banana”, 10</w:t>
+      </w:r>
+      <w:r>
+        <w:t>)</w:t>
+      </w:r>
+    </w:p>
+    <w:p>
+      <w:pPr>
+        <w:pStyle w:val="ListParagraph"/>
+        <w:numPr>
+          <w:ilvl w:val="1"/>
+          <w:numId w:val="2"/>
+        </w:numPr>
+      </w:pPr>
+      <w:r>
+        <w:t xml:space="preserve">myTuple = (500)  </w:t>
+      </w:r>
+      <w:r>
+        <w:tab/>
+      </w:r>
+      <w:r>
+        <w:tab/>
+      </w:r>
+      <w:r>
+        <w:tab/>
+      </w:r>
+      <w:r>
+        <w:tab/>
+      </w:r>
+      <w:r>
+        <w:tab/>
+      </w:r>
+      <w:r>
+        <w:tab/>
+      </w:r>
+      <w:r>
+        <w:t xml:space="preserve"> </w:t>
+      </w:r>
+      <w:r>
+        <w:t xml:space="preserve"> </w:t>
+      </w:r>
+      <w:r>
+        <w:t># int not Tuple</w:t>
+      </w:r>
+    </w:p>
+    <w:p>
+      <w:pPr>
+        <w:pStyle w:val="ListParagraph"/>
+        <w:numPr>
+          <w:ilvl w:val="1"/>
+          <w:numId w:val="2"/>
+        </w:numPr>
+      </w:pPr>
+      <w:r>
+        <w:t>myTuple = (500,)</w:t>
+      </w:r>
+      <w:r>
+        <w:tab/>
+      </w:r>
+      <w:r>
+        <w:tab/>
+      </w:r>
+      <w:r>
+        <w:tab/>
+      </w:r>
+      <w:r>
+        <w:tab/>
+      </w:r>
+      <w:r>
+        <w:tab/>
+      </w:r>
+      <w:r>
+        <w:tab/>
+      </w:r>
+      <w:r>
+        <w:t xml:space="preserve">  # now it’s a Tuple</w:t>
+      </w:r>
+    </w:p>
+    <w:p>
+      <w:pPr>
+        <w:pStyle w:val="ListParagraph"/>
+        <w:numPr>
+          <w:ilvl w:val="1"/>
+          <w:numId w:val="2"/>
+        </w:numPr>
+      </w:pPr>
+      <w:r>
+        <w:t xml:space="preserve">myTuple = ()          </w:t>
+      </w:r>
+      <w:r>
+        <w:tab/>
+      </w:r>
+      <w:r>
+        <w:tab/>
+      </w:r>
+      <w:r>
+        <w:tab/>
+      </w:r>
+      <w:r>
+        <w:tab/>
+      </w:r>
+      <w:r>
+        <w:tab/>
+      </w:r>
+      <w:r>
+        <w:tab/>
+        <w:t xml:space="preserve">  </w:t>
+      </w:r>
+      <w:r>
+        <w:t># Empty Tuple</w:t>
+      </w:r>
+    </w:p>
+    <w:p>
+      <w:pPr>
+        <w:pStyle w:val="ListParagraph"/>
+        <w:numPr>
+          <w:ilvl w:val="1"/>
+          <w:numId w:val="2"/>
+        </w:numPr>
+      </w:pPr>
+      <w:r>
+        <w:t>print( my</w:t>
+      </w:r>
+      <w:r>
+        <w:t>Tuple</w:t>
+      </w:r>
+      <w:r>
+        <w:t>(0) )</w:t>
+      </w:r>
+    </w:p>
+    <w:p>
+      <w:pPr>
+        <w:pStyle w:val="ListParagraph"/>
+        <w:numPr>
+          <w:ilvl w:val="1"/>
+          <w:numId w:val="2"/>
+        </w:numPr>
+      </w:pPr>
+      <w:r>
+        <w:t>len( myTuple) )</w:t>
+      </w:r>
+    </w:p>
+    <w:p>
+      <w:pPr>
+        <w:pStyle w:val="ListParagraph"/>
+        <w:numPr>
+          <w:ilvl w:val="1"/>
+          <w:numId w:val="2"/>
+        </w:numPr>
+      </w:pPr>
+      <w:r>
+        <w:t>print (myTuple</w:t>
+      </w:r>
+      <w:r>
+        <w:t xml:space="preserve"> </w:t>
+      </w:r>
+      <w:r>
+        <w:t>[ len(myTuple) -1] ) = print (myTuple [-1] )</w:t>
+      </w:r>
+    </w:p>
+    <w:p>
+      <w:pPr>
+        <w:pStyle w:val="ListParagraph"/>
+        <w:ind w:left="1440"/>
+      </w:pPr>
     </w:p>
     <w:p/>
     <w:p/>
@@ -299,6 +1549,7 @@
         </w:numPr>
       </w:pPr>
       <w:r>
+        <w:lastRenderedPageBreak/>
         <w:t>Interp</w:t>
       </w:r>
       <w:r>
@@ -352,6 +1603,240 @@
           <w:numId w:val="1"/>
         </w:numPr>
       </w:pPr>
+      <w:r>
+        <w:t>Variables</w:t>
+      </w:r>
+    </w:p>
+    <w:p>
+      <w:pPr>
+        <w:pStyle w:val="ListParagraph"/>
+        <w:numPr>
+          <w:ilvl w:val="1"/>
+          <w:numId w:val="1"/>
+        </w:numPr>
+      </w:pPr>
+      <w:r>
+        <w:t>Can only start with a letter</w:t>
+      </w:r>
+    </w:p>
+    <w:p>
+      <w:pPr>
+        <w:pStyle w:val="ListParagraph"/>
+        <w:numPr>
+          <w:ilvl w:val="1"/>
+          <w:numId w:val="1"/>
+        </w:numPr>
+      </w:pPr>
+      <w:r>
+        <w:t>Can only contain letters and numbers.</w:t>
+      </w:r>
+    </w:p>
+    <w:p>
+      <w:pPr>
+        <w:pStyle w:val="ListParagraph"/>
+        <w:numPr>
+          <w:ilvl w:val="1"/>
+          <w:numId w:val="1"/>
+        </w:numPr>
+      </w:pPr>
+      <w:r>
+        <w:t>Underscore is also allowed</w:t>
+      </w:r>
+      <w:r>
+        <w:t>.</w:t>
+      </w:r>
+    </w:p>
+    <w:p>
+      <w:pPr>
+        <w:pStyle w:val="ListParagraph"/>
+        <w:numPr>
+          <w:ilvl w:val="1"/>
+          <w:numId w:val="1"/>
+        </w:numPr>
+      </w:pPr>
+      <w:r>
+        <w:t>Variable names can never contain spaces.</w:t>
+      </w:r>
+    </w:p>
+    <w:p>
+      <w:pPr>
+        <w:pStyle w:val="ListParagraph"/>
+        <w:numPr>
+          <w:ilvl w:val="1"/>
+          <w:numId w:val="1"/>
+        </w:numPr>
+      </w:pPr>
+      <w:r>
+        <w:t>It should not be a Python Keyword (Ex: class)</w:t>
+      </w:r>
+    </w:p>
+    <w:p>
+      <w:pPr>
+        <w:pStyle w:val="ListParagraph"/>
+        <w:ind w:left="1440"/>
+      </w:pPr>
+    </w:p>
+    <w:p>
+      <w:pPr>
+        <w:pStyle w:val="ListParagraph"/>
+        <w:numPr>
+          <w:ilvl w:val="0"/>
+          <w:numId w:val="1"/>
+        </w:numPr>
+      </w:pPr>
+      <w:r>
+        <w:t>T</w:t>
+      </w:r>
+      <w:r>
+        <w:t>he input function returns a string value</w:t>
+      </w:r>
+    </w:p>
+    <w:p>
+      <w:pPr>
+        <w:pStyle w:val="ListParagraph"/>
+      </w:pPr>
+    </w:p>
+    <w:p>
+      <w:pPr>
+        <w:pStyle w:val="ListParagraph"/>
+        <w:numPr>
+          <w:ilvl w:val="0"/>
+          <w:numId w:val="1"/>
+        </w:numPr>
+      </w:pPr>
+      <w:r>
+        <w:t xml:space="preserve">Functions imported as part of a module live in their own </w:t>
+      </w:r>
+      <w:r>
+        <w:rPr>
+          <w:b/>
+          <w:bCs/>
+        </w:rPr>
+        <w:t>namespace</w:t>
+      </w:r>
+      <w:r>
+        <w:t>. A namespace is simply a space within which all names are distinct from each other.</w:t>
+      </w:r>
+      <w:r>
+        <w:t xml:space="preserve"> </w:t>
+      </w:r>
+      <w:r>
+        <w:t xml:space="preserve">The same name can be reused in different </w:t>
+      </w:r>
+      <w:proofErr w:type="gramStart"/>
+      <w:r>
+        <w:t>namespaces</w:t>
+      </w:r>
+      <w:proofErr w:type="gramEnd"/>
+      <w:r>
+        <w:t xml:space="preserve"> but two objects can’t have the same name within a single namespace.</w:t>
+      </w:r>
+    </w:p>
+    <w:p>
+      <w:pPr>
+        <w:pStyle w:val="ListParagraph"/>
+      </w:pPr>
+    </w:p>
+    <w:p>
+      <w:pPr>
+        <w:pStyle w:val="ListParagraph"/>
+        <w:numPr>
+          <w:ilvl w:val="0"/>
+          <w:numId w:val="1"/>
+        </w:numPr>
+      </w:pPr>
+      <w:r>
+        <w:t xml:space="preserve">Python Libraries </w:t>
+      </w:r>
+      <w:hyperlink r:id="rId5" w:history="1">
+        <w:r>
+          <w:rPr>
+            <w:rStyle w:val="Hyperlink"/>
+          </w:rPr>
+          <w:t>https://docs.python.org/3.6/library/index.html</w:t>
+        </w:r>
+      </w:hyperlink>
+    </w:p>
+    <w:p>
+      <w:pPr>
+        <w:pStyle w:val="ListParagraph"/>
+      </w:pPr>
+    </w:p>
+    <w:p>
+      <w:pPr>
+        <w:pStyle w:val="ListParagraph"/>
+        <w:numPr>
+          <w:ilvl w:val="1"/>
+          <w:numId w:val="1"/>
+        </w:numPr>
+      </w:pPr>
+      <w:hyperlink r:id="rId6" w:history="1">
+        <w:r>
+          <w:rPr>
+            <w:rStyle w:val="Hyperlink"/>
+          </w:rPr>
+          <w:t>https://docs.python.org/3.6/py-modindex.html</w:t>
+        </w:r>
+      </w:hyperlink>
+    </w:p>
+    <w:p>
+      <w:pPr>
+        <w:pStyle w:val="ListParagraph"/>
+      </w:pPr>
+    </w:p>
+    <w:p>
+      <w:pPr>
+        <w:pStyle w:val="ListParagraph"/>
+        <w:numPr>
+          <w:ilvl w:val="0"/>
+          <w:numId w:val="1"/>
+        </w:numPr>
+      </w:pPr>
+      <w:r>
+        <w:t>Don’t overwrite standard library modules!</w:t>
+      </w:r>
+    </w:p>
+    <w:p>
+      <w:pPr>
+        <w:pStyle w:val="ListParagraph"/>
+      </w:pPr>
+    </w:p>
+    <w:p>
+      <w:pPr>
+        <w:pStyle w:val="ListParagraph"/>
+        <w:numPr>
+          <w:ilvl w:val="0"/>
+          <w:numId w:val="1"/>
+        </w:numPr>
+      </w:pPr>
+      <w:r>
+        <w:t xml:space="preserve">It is important to note that random number generators are based on a deterministic algorithm — repeatable and predictable. So they’re called </w:t>
+      </w:r>
+      <w:r>
+        <w:rPr>
+          <w:b/>
+          <w:bCs/>
+        </w:rPr>
+        <w:t>pseudo-random generators</w:t>
+      </w:r>
+      <w:r>
+        <w:t xml:space="preserve"> — they are not genuinely random. They start with a seed value. Each time you ask for another random number, you’ll get one based on the current seed attribute, and the state of the seed (which is one of the attributes of the generator) will be updated. The good news is that each time you run your program, the seed value is likely to be different</w:t>
+      </w:r>
+      <w:r>
+        <w:t>,</w:t>
+      </w:r>
+      <w:r>
+        <w:t xml:space="preserve"> meaning that even though the random numbers are being created algorithmically, you will likely get random </w:t>
+      </w:r>
+      <w:r>
+        <w:t>behaviour</w:t>
+      </w:r>
+      <w:r>
+        <w:t xml:space="preserve"> each time you execute</w:t>
+      </w:r>
+      <w:r>
+        <w:t>.</w:t>
+      </w:r>
     </w:p>
     <w:sectPr>
       <w:pgSz w:w="11906" w:h="16838"/>
@@ -467,7 +1952,7 @@
         <w:ind w:left="720" w:hanging="360"/>
       </w:pPr>
     </w:lvl>
-    <w:lvl w:ilvl="1" w:tplc="40090019" w:tentative="1">
+    <w:lvl w:ilvl="1" w:tplc="40090019">
       <w:start w:val="1"/>
       <w:numFmt w:val="lowerLetter"/>
       <w:lvlText w:val="%2."/>
@@ -476,7 +1961,7 @@
         <w:ind w:left="1440" w:hanging="360"/>
       </w:pPr>
     </w:lvl>
-    <w:lvl w:ilvl="2" w:tplc="4009001B" w:tentative="1">
+    <w:lvl w:ilvl="2" w:tplc="4009001B">
       <w:start w:val="1"/>
       <w:numFmt w:val="lowerRoman"/>
       <w:lvlText w:val="%3."/>
@@ -986,6 +2471,29 @@
       <w:contextualSpacing/>
     </w:pPr>
   </w:style>
+  <w:style w:type="character" w:styleId="Hyperlink">
+    <w:name w:val="Hyperlink"/>
+    <w:basedOn w:val="DefaultParagraphFont"/>
+    <w:uiPriority w:val="99"/>
+    <w:unhideWhenUsed/>
+    <w:rsid w:val="005161FC"/>
+    <w:rPr>
+      <w:color w:val="0563C1" w:themeColor="hyperlink"/>
+      <w:u w:val="single"/>
+    </w:rPr>
+  </w:style>
+  <w:style w:type="character" w:styleId="UnresolvedMention">
+    <w:name w:val="Unresolved Mention"/>
+    <w:basedOn w:val="DefaultParagraphFont"/>
+    <w:uiPriority w:val="99"/>
+    <w:semiHidden/>
+    <w:unhideWhenUsed/>
+    <w:rsid w:val="005161FC"/>
+    <w:rPr>
+      <w:color w:val="605E5C"/>
+      <w:shd w:val="clear" w:color="auto" w:fill="E1DFDD"/>
+    </w:rPr>
+  </w:style>
 </w:styles>
 </file>
 

</xml_diff>

<commit_message>
Add Sequence & Iteration
</commit_message>
<xml_diff>
--- a/Python Notes.docx
+++ b/Python Notes.docx
@@ -287,7 +287,16 @@
         </w:numPr>
       </w:pPr>
       <w:r>
-        <w:t xml:space="preserve">print(int(3.99))  </w:t>
+        <w:t>print(</w:t>
+      </w:r>
+      <w:r>
+        <w:rPr>
+          <w:color w:val="0070C0"/>
+        </w:rPr>
+        <w:t>int(3.99)</w:t>
+      </w:r>
+      <w:r>
+        <w:t xml:space="preserve">)  </w:t>
       </w:r>
       <w:r>
         <w:tab/>
@@ -435,7 +444,13 @@
         </w:numPr>
       </w:pPr>
       <w:r>
-        <w:t>X= input(“Enter the value: ”)</w:t>
+        <w:t xml:space="preserve">X= </w:t>
+      </w:r>
+      <w:r>
+        <w:rPr>
+          <w:color w:val="0070C0"/>
+        </w:rPr>
+        <w:t>input(“Enter the value: ”)</w:t>
       </w:r>
       <w:r>
         <w:tab/>
@@ -480,7 +495,28 @@
         </w:numPr>
       </w:pPr>
       <w:r>
-        <w:t>for _ in range(10):</w:t>
+        <w:rPr>
+          <w:color w:val="0070C0"/>
+        </w:rPr>
+        <w:t xml:space="preserve">for </w:t>
+      </w:r>
+      <w:r>
+        <w:t xml:space="preserve">_ </w:t>
+      </w:r>
+      <w:r>
+        <w:rPr>
+          <w:color w:val="0070C0"/>
+        </w:rPr>
+        <w:t xml:space="preserve">in </w:t>
+      </w:r>
+      <w:r>
+        <w:t>range(10)</w:t>
+      </w:r>
+      <w:r>
+        <w:rPr>
+          <w:color w:val="0070C0"/>
+        </w:rPr>
+        <w:t>:</w:t>
       </w:r>
     </w:p>
     <w:p>
@@ -495,6 +531,312 @@
     <w:p>
       <w:pPr>
         <w:pStyle w:val="ListParagraph"/>
+        <w:numPr>
+          <w:ilvl w:val="1"/>
+          <w:numId w:val="2"/>
+        </w:numPr>
+      </w:pPr>
+      <w:r>
+        <w:rPr>
+          <w:color w:val="0070C0"/>
+        </w:rPr>
+        <w:t xml:space="preserve">for </w:t>
+      </w:r>
+      <w:r>
+        <w:t xml:space="preserve">loop_var </w:t>
+      </w:r>
+      <w:r>
+        <w:rPr>
+          <w:color w:val="0070C0"/>
+        </w:rPr>
+        <w:t xml:space="preserve">in </w:t>
+      </w:r>
+      <w:r>
+        <w:t>[“Joe”, “Harry”, “Parth”, “Amy”]</w:t>
+      </w:r>
+      <w:r>
+        <w:rPr>
+          <w:color w:val="0070C0"/>
+        </w:rPr>
+        <w:t>:</w:t>
+      </w:r>
+    </w:p>
+    <w:p>
+      <w:pPr>
+        <w:pStyle w:val="ListParagraph"/>
+        <w:ind w:left="2160"/>
+      </w:pPr>
+      <w:r>
+        <w:t>print(“Hello</w:t>
+      </w:r>
+      <w:r>
+        <w:t xml:space="preserve"> </w:t>
+      </w:r>
+      <w:r>
+        <w:t>”+ loop_var)</w:t>
+      </w:r>
+    </w:p>
+    <w:p>
+      <w:pPr>
+        <w:pStyle w:val="ListParagraph"/>
+        <w:numPr>
+          <w:ilvl w:val="1"/>
+          <w:numId w:val="2"/>
+        </w:numPr>
+      </w:pPr>
+      <w:r>
+        <w:rPr>
+          <w:color w:val="0070C0"/>
+        </w:rPr>
+        <w:t xml:space="preserve">for </w:t>
+      </w:r>
+      <w:r>
+        <w:t xml:space="preserve">loop_var </w:t>
+      </w:r>
+      <w:r>
+        <w:rPr>
+          <w:color w:val="0070C0"/>
+        </w:rPr>
+        <w:t xml:space="preserve">in </w:t>
+      </w:r>
+      <w:r>
+        <w:t>S:</w:t>
+      </w:r>
+    </w:p>
+    <w:p>
+      <w:pPr>
+        <w:pStyle w:val="ListParagraph"/>
+        <w:ind w:left="2160"/>
+      </w:pPr>
+      <w:r>
+        <w:t>print(“Hello ”+ loop_var)</w:t>
+      </w:r>
+    </w:p>
+    <w:p>
+      <w:pPr>
+        <w:pStyle w:val="ListParagraph"/>
+        <w:numPr>
+          <w:ilvl w:val="1"/>
+          <w:numId w:val="2"/>
+        </w:numPr>
+      </w:pPr>
+      <w:r>
+        <w:rPr>
+          <w:color w:val="0070C0"/>
+        </w:rPr>
+        <w:t xml:space="preserve">for </w:t>
+      </w:r>
+      <w:r>
+        <w:t xml:space="preserve">loop_var </w:t>
+      </w:r>
+      <w:r>
+        <w:rPr>
+          <w:color w:val="0070C0"/>
+        </w:rPr>
+        <w:t xml:space="preserve">in </w:t>
+      </w:r>
+      <w:r>
+        <w:t>myList:</w:t>
+      </w:r>
+    </w:p>
+    <w:p>
+      <w:pPr>
+        <w:pStyle w:val="ListParagraph"/>
+        <w:ind w:left="2160"/>
+      </w:pPr>
+      <w:r>
+        <w:t>print(“Hello ”+ loop_var)</w:t>
+      </w:r>
+    </w:p>
+    <w:p>
+      <w:pPr>
+        <w:pStyle w:val="ListParagraph"/>
+        <w:numPr>
+          <w:ilvl w:val="1"/>
+          <w:numId w:val="2"/>
+        </w:numPr>
+      </w:pPr>
+      <w:r>
+        <w:rPr>
+          <w:color w:val="0070C0"/>
+        </w:rPr>
+        <w:t xml:space="preserve">for </w:t>
+      </w:r>
+      <w:r>
+        <w:t xml:space="preserve">loop_var </w:t>
+      </w:r>
+      <w:r>
+        <w:rPr>
+          <w:color w:val="0070C0"/>
+        </w:rPr>
+        <w:t xml:space="preserve">in </w:t>
+      </w:r>
+      <w:r>
+        <w:t>myTuple:</w:t>
+      </w:r>
+    </w:p>
+    <w:p>
+      <w:pPr>
+        <w:pStyle w:val="ListParagraph"/>
+        <w:ind w:left="2160"/>
+      </w:pPr>
+      <w:r>
+        <w:t>print(“Hello ”+ loop_var)</w:t>
+      </w:r>
+    </w:p>
+    <w:p>
+      <w:pPr>
+        <w:pStyle w:val="ListParagraph"/>
+        <w:numPr>
+          <w:ilvl w:val="1"/>
+          <w:numId w:val="2"/>
+        </w:numPr>
+      </w:pPr>
+      <w:r>
+        <w:rPr>
+          <w:color w:val="0070C0"/>
+        </w:rPr>
+        <w:t xml:space="preserve">for </w:t>
+      </w:r>
+      <w:r>
+        <w:t xml:space="preserve">loop_var </w:t>
+      </w:r>
+      <w:r>
+        <w:rPr>
+          <w:color w:val="0070C0"/>
+        </w:rPr>
+        <w:t>in range(5)</w:t>
+      </w:r>
+      <w:r>
+        <w:t>:</w:t>
+      </w:r>
+      <w:r>
+        <w:tab/>
+      </w:r>
+      <w:r>
+        <w:tab/>
+        <w:t xml:space="preserve">            # </w:t>
+      </w:r>
+      <w:r>
+        <w:rPr>
+          <w:color w:val="0070C0"/>
+        </w:rPr>
+        <w:t>range(5)</w:t>
+      </w:r>
+      <w:r>
+        <w:t xml:space="preserve"> </w:t>
+      </w:r>
+      <w:r>
+        <w:t xml:space="preserve">= [0, 1, 2, 3, </w:t>
+      </w:r>
+      <w:r>
+        <w:rPr>
+          <w:b/>
+          <w:bCs/>
+        </w:rPr>
+        <w:t>4</w:t>
+      </w:r>
+      <w:r>
+        <w:t>]</w:t>
+      </w:r>
+    </w:p>
+    <w:p>
+      <w:pPr>
+        <w:pStyle w:val="ListParagraph"/>
+        <w:ind w:left="2160"/>
+      </w:pPr>
+      <w:r>
+        <w:t>print(loop_var)</w:t>
+      </w:r>
+    </w:p>
+    <w:p>
+      <w:pPr>
+        <w:pStyle w:val="ListParagraph"/>
+        <w:numPr>
+          <w:ilvl w:val="1"/>
+          <w:numId w:val="2"/>
+        </w:numPr>
+      </w:pPr>
+      <w:r>
+        <w:t>range() is an iterable, it doesn’t return a list</w:t>
+      </w:r>
+    </w:p>
+    <w:p>
+      <w:pPr>
+        <w:pStyle w:val="ListParagraph"/>
+        <w:numPr>
+          <w:ilvl w:val="1"/>
+          <w:numId w:val="2"/>
+        </w:numPr>
+        <w:rPr>
+          <w:b/>
+          <w:bCs/>
+        </w:rPr>
+      </w:pPr>
+      <w:r>
+        <w:t xml:space="preserve">To get a list, typecast as </w:t>
+      </w:r>
+      <w:r>
+        <w:rPr>
+          <w:color w:val="0070C0"/>
+        </w:rPr>
+        <w:t>list( range(5) )</w:t>
+      </w:r>
+      <w:r>
+        <w:rPr>
+          <w:b/>
+          <w:bCs/>
+        </w:rPr>
+        <w:tab/>
+      </w:r>
+    </w:p>
+    <w:p>
+      <w:pPr>
+        <w:pStyle w:val="ListParagraph"/>
+        <w:numPr>
+          <w:ilvl w:val="1"/>
+          <w:numId w:val="2"/>
+        </w:numPr>
+        <w:rPr>
+          <w:b/>
+          <w:bCs/>
+        </w:rPr>
+      </w:pPr>
+      <w:r>
+        <w:rPr>
+          <w:color w:val="0070C0"/>
+        </w:rPr>
+        <w:t>range(1,</w:t>
+      </w:r>
+      <w:r>
+        <w:rPr>
+          <w:color w:val="0070C0"/>
+        </w:rPr>
+        <w:t xml:space="preserve"> </w:t>
+      </w:r>
+      <w:r>
+        <w:rPr>
+          <w:color w:val="0070C0"/>
+        </w:rPr>
+        <w:t xml:space="preserve">5) </w:t>
+      </w:r>
+      <w:r>
+        <w:t xml:space="preserve">= [1, 2, 3, </w:t>
+      </w:r>
+      <w:r>
+        <w:rPr>
+          <w:b/>
+          <w:bCs/>
+        </w:rPr>
+        <w:t>4</w:t>
+      </w:r>
+      <w:r>
+        <w:t>]</w:t>
+      </w:r>
+    </w:p>
+    <w:p>
+      <w:pPr>
+        <w:pStyle w:val="ListParagraph"/>
         <w:ind w:left="1440"/>
       </w:pPr>
     </w:p>
@@ -543,7 +885,16 @@
         </w:numPr>
       </w:pPr>
       <w:r>
-        <w:t>print( random.random() )</w:t>
+        <w:t xml:space="preserve">print( </w:t>
+      </w:r>
+      <w:r>
+        <w:rPr>
+          <w:color w:val="0070C0"/>
+        </w:rPr>
+        <w:t xml:space="preserve">random.random() </w:t>
+      </w:r>
+      <w:r>
+        <w:t>)</w:t>
       </w:r>
       <w:r>
         <w:tab/>
@@ -570,7 +921,16 @@
         </w:numPr>
       </w:pPr>
       <w:r>
-        <w:t>print ( random.randrange(1,7) )</w:t>
+        <w:t xml:space="preserve">print ( </w:t>
+      </w:r>
+      <w:r>
+        <w:rPr>
+          <w:color w:val="0070C0"/>
+        </w:rPr>
+        <w:t xml:space="preserve">random.randrange(1,7) </w:t>
+      </w:r>
+      <w:r>
+        <w:t>)</w:t>
       </w:r>
       <w:r>
         <w:tab/>
@@ -645,65 +1005,857 @@
         <w:rPr>
           <w:color w:val="0070C0"/>
         </w:rPr>
-        <w:t>import random</w:t>
-      </w:r>
-      <w:r>
-        <w:rPr>
-          <w:color w:val="0070C0"/>
-        </w:rPr>
-        <w:t xml:space="preserve"> as rnd</w:t>
-      </w:r>
-      <w:r>
-        <w:rPr>
-          <w:color w:val="0070C0"/>
-        </w:rPr>
+        <w:lastRenderedPageBreak/>
+        <w:t xml:space="preserve">import random as rnd </w:t>
+      </w:r>
+    </w:p>
+    <w:p>
+      <w:pPr>
+        <w:pStyle w:val="ListParagraph"/>
+        <w:numPr>
+          <w:ilvl w:val="1"/>
+          <w:numId w:val="2"/>
+        </w:numPr>
+      </w:pPr>
+      <w:r>
+        <w:t>print( rnd.random() )</w:t>
+      </w:r>
+      <w:r>
+        <w:tab/>
+      </w:r>
+      <w:r>
+        <w:tab/>
+      </w:r>
+    </w:p>
+    <w:p>
+      <w:pPr>
+        <w:pStyle w:val="ListParagraph"/>
+        <w:numPr>
+          <w:ilvl w:val="1"/>
+          <w:numId w:val="2"/>
+        </w:numPr>
+      </w:pPr>
+      <w:r>
+        <w:t xml:space="preserve">print ( rnd.randrange(1,7) </w:t>
+      </w:r>
+      <w:r>
+        <w:t>)</w:t>
+      </w:r>
+    </w:p>
+    <w:p>
+      <w:pPr>
+        <w:pStyle w:val="ListParagraph"/>
+        <w:numPr>
+          <w:ilvl w:val="0"/>
+          <w:numId w:val="2"/>
+        </w:numPr>
+      </w:pPr>
+      <w:r>
+        <w:t>Math</w:t>
+      </w:r>
+    </w:p>
+    <w:p>
+      <w:pPr>
+        <w:pStyle w:val="ListParagraph"/>
+        <w:numPr>
+          <w:ilvl w:val="1"/>
+          <w:numId w:val="2"/>
+        </w:numPr>
+        <w:rPr>
+          <w:color w:val="0070C0"/>
+        </w:rPr>
+      </w:pPr>
+      <w:proofErr w:type="spellStart"/>
+      <w:r>
+        <w:rPr>
+          <w:color w:val="0070C0"/>
+        </w:rPr>
+        <w:t>math.sqrt</w:t>
+      </w:r>
+      <w:proofErr w:type="spellEnd"/>
+      <w:r>
+        <w:rPr>
+          <w:color w:val="0070C0"/>
+        </w:rPr>
+        <w:t>()</w:t>
+      </w:r>
+    </w:p>
+    <w:p>
+      <w:pPr>
+        <w:pStyle w:val="ListParagraph"/>
+        <w:ind w:left="1440"/>
+        <w:rPr>
+          <w:color w:val="0070C0"/>
+        </w:rPr>
+      </w:pPr>
+    </w:p>
+    <w:p>
+      <w:pPr>
+        <w:pStyle w:val="ListParagraph"/>
+        <w:numPr>
+          <w:ilvl w:val="0"/>
+          <w:numId w:val="2"/>
+        </w:numPr>
+      </w:pPr>
+      <w:r>
+        <w:t>Collection Data Types</w:t>
+      </w:r>
+    </w:p>
+    <w:p>
+      <w:pPr>
+        <w:pStyle w:val="ListParagraph"/>
+        <w:numPr>
+          <w:ilvl w:val="1"/>
+          <w:numId w:val="2"/>
+        </w:numPr>
+      </w:pPr>
+      <w:r>
+        <w:t>Strings (Immutable)</w:t>
+      </w:r>
+    </w:p>
+    <w:p>
+      <w:pPr>
+        <w:pStyle w:val="ListParagraph"/>
+        <w:numPr>
+          <w:ilvl w:val="1"/>
+          <w:numId w:val="2"/>
+        </w:numPr>
+      </w:pPr>
+      <w:r>
+        <w:t>List (Mutable)</w:t>
+      </w:r>
+    </w:p>
+    <w:p>
+      <w:pPr>
+        <w:pStyle w:val="ListParagraph"/>
+        <w:numPr>
+          <w:ilvl w:val="1"/>
+          <w:numId w:val="2"/>
+        </w:numPr>
+      </w:pPr>
+      <w:r>
+        <w:t>Tuples</w:t>
+      </w:r>
+      <w:r>
+        <w:t xml:space="preserve"> (Immutable)</w:t>
+      </w:r>
+    </w:p>
+    <w:p>
+      <w:pPr>
+        <w:pStyle w:val="ListParagraph"/>
+        <w:ind w:left="1440"/>
+      </w:pPr>
+    </w:p>
+    <w:p>
+      <w:pPr>
+        <w:pStyle w:val="ListParagraph"/>
+        <w:numPr>
+          <w:ilvl w:val="0"/>
+          <w:numId w:val="2"/>
+        </w:numPr>
+      </w:pPr>
+      <w:r>
+        <w:t>String</w:t>
+      </w:r>
+    </w:p>
+    <w:p>
+      <w:pPr>
+        <w:pStyle w:val="ListParagraph"/>
+        <w:numPr>
+          <w:ilvl w:val="1"/>
+          <w:numId w:val="2"/>
+        </w:numPr>
+      </w:pPr>
+      <w:r>
+        <w:t>S= “Hello World”</w:t>
+      </w:r>
+    </w:p>
+    <w:p>
+      <w:pPr>
+        <w:pStyle w:val="ListParagraph"/>
+        <w:numPr>
+          <w:ilvl w:val="1"/>
+          <w:numId w:val="2"/>
+        </w:numPr>
+      </w:pPr>
+      <w:r>
+        <w:t>S= ‘Hello World’</w:t>
+      </w:r>
+    </w:p>
+    <w:p>
+      <w:pPr>
+        <w:pStyle w:val="ListParagraph"/>
+        <w:numPr>
+          <w:ilvl w:val="1"/>
+          <w:numId w:val="2"/>
+        </w:numPr>
+      </w:pPr>
+      <w:r>
+        <w:t>m = “””</w:t>
+      </w:r>
+    </w:p>
+    <w:p>
+      <w:pPr>
+        <w:pStyle w:val="ListParagraph"/>
+        <w:ind w:left="1440"/>
+      </w:pPr>
+      <w:r>
+        <w:t>This is a Multi-Line</w:t>
+      </w:r>
+    </w:p>
+    <w:p>
+      <w:pPr>
+        <w:pStyle w:val="ListParagraph"/>
+        <w:ind w:left="1440"/>
+      </w:pPr>
+      <w:r>
+        <w:t>String.</w:t>
+      </w:r>
+    </w:p>
+    <w:p>
+      <w:pPr>
+        <w:pStyle w:val="ListParagraph"/>
+        <w:ind w:left="1440"/>
+      </w:pPr>
+      <w:r>
+        <w:t>“””</w:t>
+      </w:r>
+    </w:p>
+    <w:p>
+      <w:pPr>
+        <w:pStyle w:val="ListParagraph"/>
+        <w:numPr>
+          <w:ilvl w:val="1"/>
+          <w:numId w:val="2"/>
+        </w:numPr>
+      </w:pPr>
+      <w:r>
+        <w:t>m = ‘’’</w:t>
+      </w:r>
+    </w:p>
+    <w:p>
+      <w:pPr>
+        <w:pStyle w:val="ListParagraph"/>
+        <w:ind w:left="1440"/>
+      </w:pPr>
+      <w:r>
+        <w:t>This is a Multi-Line</w:t>
+      </w:r>
+    </w:p>
+    <w:p>
+      <w:pPr>
+        <w:pStyle w:val="ListParagraph"/>
+        <w:ind w:left="1440"/>
+      </w:pPr>
+      <w:r>
+        <w:t>String.</w:t>
+      </w:r>
+    </w:p>
+    <w:p>
+      <w:pPr>
+        <w:pStyle w:val="ListParagraph"/>
+        <w:ind w:left="1440"/>
+      </w:pPr>
+      <w:r>
+        <w:t>‘’’</w:t>
+      </w:r>
+    </w:p>
+    <w:p>
+      <w:pPr>
+        <w:pStyle w:val="ListParagraph"/>
+        <w:numPr>
+          <w:ilvl w:val="1"/>
+          <w:numId w:val="2"/>
+        </w:numPr>
+      </w:pPr>
+      <w:r>
+        <w:t>print(</w:t>
+      </w:r>
+      <w:r>
+        <w:rPr>
+          <w:color w:val="0070C0"/>
+        </w:rPr>
+        <w:t xml:space="preserve"> S[0] </w:t>
+      </w:r>
+      <w:r>
+        <w:t>)</w:t>
+      </w:r>
+      <w:r>
+        <w:tab/>
+      </w:r>
+      <w:r>
+        <w:tab/>
+      </w:r>
+      <w:r>
+        <w:tab/>
+      </w:r>
+      <w:r>
+        <w:tab/>
+      </w:r>
+      <w:r>
+        <w:tab/>
+      </w:r>
+      <w:r>
+        <w:tab/>
+      </w:r>
+      <w:r>
+        <w:tab/>
+        <w:t># index possible</w:t>
+      </w:r>
+    </w:p>
+    <w:p>
+      <w:pPr>
+        <w:pStyle w:val="ListParagraph"/>
+        <w:numPr>
+          <w:ilvl w:val="1"/>
+          <w:numId w:val="2"/>
+        </w:numPr>
+      </w:pPr>
+      <w:r>
+        <w:rPr>
+          <w:color w:val="0070C0"/>
+        </w:rPr>
+        <w:t>len (s)</w:t>
+      </w:r>
+      <w:r>
+        <w:tab/>
+      </w:r>
+      <w:r>
+        <w:tab/>
+      </w:r>
+      <w:r>
+        <w:tab/>
+      </w:r>
+      <w:r>
+        <w:tab/>
+      </w:r>
+      <w:r>
+        <w:tab/>
+      </w:r>
+      <w:r>
+        <w:tab/>
+      </w:r>
+      <w:r>
+        <w:tab/>
+      </w:r>
+      <w:r>
+        <w:tab/>
+        <w:t># no. of items</w:t>
+      </w:r>
+    </w:p>
+    <w:p>
+      <w:pPr>
+        <w:pStyle w:val="ListParagraph"/>
+        <w:numPr>
+          <w:ilvl w:val="1"/>
+          <w:numId w:val="2"/>
+        </w:numPr>
+      </w:pPr>
+      <w:r>
+        <w:t>print ( S[len(S) -1] ) = print ( S[-1]  )</w:t>
+      </w:r>
+      <w:r>
+        <w:tab/>
+      </w:r>
+      <w:r>
+        <w:tab/>
+      </w:r>
+      <w:r>
+        <w:tab/>
+        <w:t># negative indices possible</w:t>
+      </w:r>
+    </w:p>
+    <w:p>
+      <w:pPr>
+        <w:pStyle w:val="ListParagraph"/>
+        <w:numPr>
+          <w:ilvl w:val="1"/>
+          <w:numId w:val="2"/>
+        </w:numPr>
+      </w:pPr>
+      <w:r>
+        <w:t>print ( S[2:</w:t>
+      </w:r>
+      <w:r>
+        <w:rPr>
+          <w:b/>
+          <w:bCs/>
+        </w:rPr>
+        <w:t>6</w:t>
+      </w:r>
+      <w:r>
+        <w:t>] )</w:t>
+      </w:r>
+      <w:r>
+        <w:tab/>
+      </w:r>
+      <w:r>
+        <w:tab/>
+      </w:r>
+      <w:r>
+        <w:t>#</w:t>
+      </w:r>
+      <w:r>
+        <w:rPr>
+          <w:color w:val="0070C0"/>
+        </w:rPr>
+        <w:t>Slicing</w:t>
+      </w:r>
+      <w:r>
+        <w:tab/>
+      </w:r>
+      <w:r>
+        <w:tab/>
+      </w:r>
+      <w:r>
+        <w:tab/>
+      </w:r>
+      <w:r>
+        <w:tab/>
+        <w:t xml:space="preserve"># print S[2] to </w:t>
+      </w:r>
+      <w:r>
+        <w:rPr>
+          <w:b/>
+          <w:bCs/>
+        </w:rPr>
+        <w:t>S[5]</w:t>
+      </w:r>
+    </w:p>
+    <w:p>
+      <w:pPr>
+        <w:pStyle w:val="ListParagraph"/>
+        <w:numPr>
+          <w:ilvl w:val="1"/>
+          <w:numId w:val="2"/>
+        </w:numPr>
+      </w:pPr>
+      <w:r>
+        <w:t>print ( S[:</w:t>
+      </w:r>
+      <w:r>
+        <w:rPr>
+          <w:b/>
+          <w:bCs/>
+        </w:rPr>
+        <w:t>6</w:t>
+      </w:r>
+      <w:r>
+        <w:t>] )</w:t>
+      </w:r>
+      <w:r>
+        <w:tab/>
+      </w:r>
+      <w:r>
+        <w:tab/>
+      </w:r>
+      <w:r>
+        <w:t>#</w:t>
+      </w:r>
+      <w:r>
+        <w:rPr>
+          <w:color w:val="0070C0"/>
+        </w:rPr>
+        <w:t>Slicing</w:t>
+      </w:r>
+      <w:r>
+        <w:tab/>
+      </w:r>
+      <w:r>
+        <w:tab/>
+      </w:r>
+      <w:r>
+        <w:tab/>
+      </w:r>
+      <w:r>
+        <w:tab/>
+        <w:t xml:space="preserve"># print S[0] to </w:t>
+      </w:r>
+      <w:r>
+        <w:rPr>
+          <w:b/>
+          <w:bCs/>
+        </w:rPr>
+        <w:t>S[5]</w:t>
+      </w:r>
+    </w:p>
+    <w:p>
+      <w:pPr>
+        <w:pStyle w:val="ListParagraph"/>
+        <w:numPr>
+          <w:ilvl w:val="1"/>
+          <w:numId w:val="2"/>
+        </w:numPr>
+      </w:pPr>
+      <w:r>
+        <w:t>print ( S[</w:t>
+      </w:r>
+      <w:r>
+        <w:rPr>
+          <w:b/>
+          <w:bCs/>
+        </w:rPr>
+        <w:t>3</w:t>
+      </w:r>
+      <w:r>
+        <w:t>:] )</w:t>
+      </w:r>
+      <w:r>
+        <w:tab/>
+      </w:r>
+      <w:r>
+        <w:tab/>
+        <w:t>#</w:t>
+      </w:r>
+      <w:r>
+        <w:rPr>
+          <w:color w:val="0070C0"/>
+        </w:rPr>
+        <w:t>Slicing</w:t>
+      </w:r>
+      <w:r>
+        <w:tab/>
+      </w:r>
+      <w:r>
+        <w:tab/>
+      </w:r>
+      <w:r>
+        <w:tab/>
+      </w:r>
+      <w:r>
+        <w:tab/>
+        <w:t># print S</w:t>
+      </w:r>
+      <w:r>
+        <w:rPr>
+          <w:b/>
+          <w:bCs/>
+        </w:rPr>
+        <w:t>[3]</w:t>
+      </w:r>
+      <w:r>
+        <w:t xml:space="preserve"> to </w:t>
+      </w:r>
+      <w:r>
+        <w:t>S[-1]</w:t>
+      </w:r>
+    </w:p>
+    <w:p>
+      <w:pPr>
+        <w:pStyle w:val="ListParagraph"/>
+        <w:numPr>
+          <w:ilvl w:val="1"/>
+          <w:numId w:val="2"/>
+        </w:numPr>
+        <w:rPr>
+          <w:b/>
+          <w:bCs/>
+        </w:rPr>
+      </w:pPr>
+      <w:r>
+        <w:rPr>
+          <w:b/>
+          <w:bCs/>
+        </w:rPr>
+        <w:t>Slice always return</w:t>
+      </w:r>
+      <w:r>
+        <w:rPr>
+          <w:b/>
+          <w:bCs/>
+        </w:rPr>
+        <w:t>s</w:t>
+      </w:r>
+      <w:r>
+        <w:rPr>
+          <w:b/>
+          <w:bCs/>
+        </w:rPr>
+        <w:t xml:space="preserve"> List</w:t>
+      </w:r>
+    </w:p>
+    <w:p>
+      <w:pPr>
+        <w:pStyle w:val="ListParagraph"/>
+        <w:numPr>
+          <w:ilvl w:val="1"/>
+          <w:numId w:val="2"/>
+        </w:numPr>
+      </w:pPr>
+      <w:r>
+        <w:t>print( S</w:t>
+      </w:r>
+      <w:r>
         <w:t xml:space="preserve"> </w:t>
       </w:r>
-    </w:p>
-    <w:p>
-      <w:pPr>
-        <w:pStyle w:val="ListParagraph"/>
-        <w:numPr>
-          <w:ilvl w:val="1"/>
-          <w:numId w:val="2"/>
-        </w:numPr>
-      </w:pPr>
-      <w:r>
-        <w:t>print( r</w:t>
-      </w:r>
-      <w:r>
-        <w:t>nd</w:t>
-      </w:r>
-      <w:r>
-        <w:t>.random() )</w:t>
-      </w:r>
-      <w:r>
-        <w:tab/>
-      </w:r>
-      <w:r>
-        <w:tab/>
-      </w:r>
-    </w:p>
-    <w:p>
-      <w:pPr>
-        <w:pStyle w:val="ListParagraph"/>
-        <w:numPr>
-          <w:ilvl w:val="1"/>
-          <w:numId w:val="2"/>
-        </w:numPr>
-      </w:pPr>
-      <w:r>
-        <w:t xml:space="preserve">print ( rnd.randrange(1,7) </w:t>
+      <w:r>
+        <w:t>+ “abc” )</w:t>
+      </w:r>
+      <w:r>
+        <w:tab/>
+      </w:r>
+      <w:r>
+        <w:tab/>
+      </w:r>
+      <w:r>
+        <w:tab/>
+      </w:r>
+      <w:r>
+        <w:tab/>
+      </w:r>
+      <w:r>
+        <w:tab/>
+        <w:t xml:space="preserve"># </w:t>
+      </w:r>
+      <w:r>
+        <w:rPr>
+          <w:color w:val="0070C0"/>
+        </w:rPr>
+        <w:t>Concatenation</w:t>
+      </w:r>
+    </w:p>
+    <w:p>
+      <w:pPr>
+        <w:pStyle w:val="ListParagraph"/>
+        <w:numPr>
+          <w:ilvl w:val="1"/>
+          <w:numId w:val="2"/>
+        </w:numPr>
+      </w:pPr>
+      <w:r>
+        <w:t>print(S *3)</w:t>
+      </w:r>
+      <w:r>
+        <w:tab/>
+      </w:r>
+      <w:r>
+        <w:tab/>
+      </w:r>
+      <w:r>
+        <w:t xml:space="preserve"># </w:t>
+      </w:r>
+      <w:r>
+        <w:rPr>
+          <w:color w:val="0070C0"/>
+        </w:rPr>
+        <w:t>Repetition</w:t>
+      </w:r>
+      <w:r>
+        <w:tab/>
+      </w:r>
+      <w:r>
+        <w:tab/>
+      </w:r>
+      <w:r>
+        <w:tab/>
+        <w:t># Concatenation 3 times</w:t>
+      </w:r>
+    </w:p>
+    <w:p>
+      <w:pPr>
+        <w:pStyle w:val="ListParagraph"/>
+        <w:numPr>
+          <w:ilvl w:val="1"/>
+          <w:numId w:val="2"/>
+        </w:numPr>
+      </w:pPr>
+      <w:r>
+        <w:t xml:space="preserve">print( </w:t>
+      </w:r>
+      <w:r>
+        <w:rPr>
+          <w:color w:val="0070C0"/>
+        </w:rPr>
+        <w:t xml:space="preserve">S.count(“ri”) </w:t>
       </w:r>
       <w:r>
         <w:t>)</w:t>
       </w:r>
+      <w:r>
+        <w:tab/>
+        <w:t># Counts no. of instances of “ri” in the given string S</w:t>
+      </w:r>
+    </w:p>
+    <w:p>
+      <w:pPr>
+        <w:pStyle w:val="ListParagraph"/>
+        <w:ind w:firstLine="720"/>
+      </w:pPr>
+      <w:r>
+        <w:t xml:space="preserve"># count item is </w:t>
+      </w:r>
+      <w:r>
+        <w:rPr>
+          <w:b/>
+          <w:bCs/>
+        </w:rPr>
+        <w:t>Case Sensitive</w:t>
+      </w:r>
+    </w:p>
+    <w:p>
+      <w:pPr>
+        <w:pStyle w:val="ListParagraph"/>
+        <w:numPr>
+          <w:ilvl w:val="1"/>
+          <w:numId w:val="2"/>
+        </w:numPr>
+      </w:pPr>
+      <w:r>
+        <w:t xml:space="preserve">print( </w:t>
+      </w:r>
+      <w:r>
+        <w:rPr>
+          <w:color w:val="0070C0"/>
+        </w:rPr>
+        <w:t xml:space="preserve">S.index(“ri”) </w:t>
+      </w:r>
+      <w:r>
+        <w:t>)</w:t>
+      </w:r>
+      <w:r>
+        <w:tab/>
+        <w:t xml:space="preserve"># returns index of </w:t>
+      </w:r>
+      <w:r>
+        <w:rPr>
+          <w:b/>
+          <w:bCs/>
+        </w:rPr>
+        <w:t>first</w:t>
+      </w:r>
+      <w:r>
+        <w:t xml:space="preserve"> instance where 1st char of “ri” i.e. “r” #appears</w:t>
+      </w:r>
+    </w:p>
+    <w:p>
+      <w:pPr>
+        <w:pStyle w:val="ListParagraph"/>
+        <w:numPr>
+          <w:ilvl w:val="1"/>
+          <w:numId w:val="2"/>
+        </w:numPr>
+      </w:pPr>
+      <w:r>
+        <w:t>If index item is not present then Run Time Error.</w:t>
+      </w:r>
+    </w:p>
+    <w:p>
+      <w:pPr>
+        <w:pStyle w:val="ListParagraph"/>
+        <w:numPr>
+          <w:ilvl w:val="1"/>
+          <w:numId w:val="2"/>
+        </w:numPr>
+      </w:pPr>
+      <w:r>
+        <w:t>print(</w:t>
+      </w:r>
+      <w:r>
+        <w:rPr>
+          <w:color w:val="0070C0"/>
+        </w:rPr>
+        <w:t xml:space="preserve"> S.split() </w:t>
+      </w:r>
+      <w:r>
+        <w:t xml:space="preserve">)                # Split </w:t>
+      </w:r>
+      <w:r>
+        <w:t xml:space="preserve">   </w:t>
+      </w:r>
+      <w:r>
+        <w:tab/>
+        <w:t># remove spaces in S and return list of Words</w:t>
+      </w:r>
     </w:p>
     <w:p>
       <w:pPr>
         <w:pStyle w:val="ListParagraph"/>
         <w:ind w:left="1440"/>
       </w:pPr>
+      <w:r>
+        <w:t xml:space="preserve"> # [“Hello”, “World”] </w:t>
+      </w:r>
+    </w:p>
+    <w:p>
+      <w:pPr>
+        <w:pStyle w:val="ListParagraph"/>
+        <w:numPr>
+          <w:ilvl w:val="1"/>
+          <w:numId w:val="2"/>
+        </w:numPr>
+      </w:pPr>
+      <w:r>
+        <w:t xml:space="preserve">print( </w:t>
+      </w:r>
+      <w:r>
+        <w:rPr>
+          <w:color w:val="0070C0"/>
+        </w:rPr>
+        <w:t xml:space="preserve">S.split(“o”) </w:t>
+      </w:r>
+      <w:r>
+        <w:t>)</w:t>
+      </w:r>
+      <w:r>
+        <w:tab/>
+      </w:r>
+      <w:r>
+        <w:t xml:space="preserve">                                       </w:t>
+      </w:r>
+      <w:r>
+        <w:t># Split with “o” i.e. [“Hell”, “</w:t>
+      </w:r>
+      <w:r>
+        <w:t xml:space="preserve"> W</w:t>
+      </w:r>
+      <w:r>
+        <w:t>”, “rld”]</w:t>
+      </w:r>
+    </w:p>
+    <w:p>
+      <w:pPr>
+        <w:pStyle w:val="ListParagraph"/>
+        <w:numPr>
+          <w:ilvl w:val="1"/>
+          <w:numId w:val="2"/>
+        </w:numPr>
+      </w:pPr>
+      <w:r>
+        <w:t>print(</w:t>
+      </w:r>
+      <w:r>
+        <w:t xml:space="preserve"> </w:t>
+      </w:r>
+      <w:r>
+        <w:rPr>
+          <w:color w:val="0070C0"/>
+        </w:rPr>
+        <w:t>“o”.join([“Hell”, “ W”, ”rld”]</w:t>
+      </w:r>
+      <w:r>
+        <w:t>)    #joi</w:t>
+      </w:r>
+      <w:r>
+        <w:t>n</w:t>
+      </w:r>
+      <w:r>
+        <w:t xml:space="preserve">       # joins list of string with given string (here “o”)</w:t>
+      </w:r>
+    </w:p>
+    <w:p>
+      <w:pPr>
+        <w:pStyle w:val="ListParagraph"/>
+        <w:ind w:left="1440"/>
+      </w:pPr>
+      <w:r>
+        <w:t># “Hello World”</w:t>
+      </w:r>
+    </w:p>
+    <w:p>
+      <w:pPr>
+        <w:pStyle w:val="ListParagraph"/>
+        <w:ind w:left="1440"/>
+      </w:pPr>
     </w:p>
     <w:p>
       <w:pPr>
@@ -714,25 +1866,506 @@
         </w:numPr>
       </w:pPr>
       <w:r>
-        <w:t>Math</w:t>
-      </w:r>
-    </w:p>
-    <w:p>
-      <w:pPr>
-        <w:pStyle w:val="ListParagraph"/>
-        <w:numPr>
-          <w:ilvl w:val="1"/>
-          <w:numId w:val="2"/>
-        </w:numPr>
-      </w:pPr>
-      <w:proofErr w:type="spellStart"/>
-      <w:r>
-        <w:t>math.sqrt</w:t>
-      </w:r>
-      <w:proofErr w:type="spellEnd"/>
-      <w:r>
-        <w:t>()</w:t>
-      </w:r>
+        <w:t>List</w:t>
+      </w:r>
+    </w:p>
+    <w:p>
+      <w:pPr>
+        <w:pStyle w:val="ListParagraph"/>
+        <w:numPr>
+          <w:ilvl w:val="1"/>
+          <w:numId w:val="2"/>
+        </w:numPr>
+      </w:pPr>
+      <w:r>
+        <w:t>myList = [“apple”, 5, “Banana”, 10]</w:t>
+      </w:r>
+    </w:p>
+    <w:p>
+      <w:pPr>
+        <w:pStyle w:val="ListParagraph"/>
+        <w:numPr>
+          <w:ilvl w:val="1"/>
+          <w:numId w:val="2"/>
+        </w:numPr>
+      </w:pPr>
+      <w:r>
+        <w:t xml:space="preserve">print( </w:t>
+      </w:r>
+      <w:r>
+        <w:rPr>
+          <w:color w:val="0070C0"/>
+        </w:rPr>
+        <w:t>myList</w:t>
+      </w:r>
+      <w:r>
+        <w:rPr>
+          <w:color w:val="0070C0"/>
+        </w:rPr>
+        <w:t>[</w:t>
+      </w:r>
+      <w:r>
+        <w:rPr>
+          <w:color w:val="0070C0"/>
+        </w:rPr>
+        <w:t>0</w:t>
+      </w:r>
+      <w:r>
+        <w:rPr>
+          <w:color w:val="0070C0"/>
+        </w:rPr>
+        <w:t>]</w:t>
+      </w:r>
+      <w:r>
+        <w:rPr>
+          <w:color w:val="0070C0"/>
+        </w:rPr>
+        <w:t xml:space="preserve"> </w:t>
+      </w:r>
+      <w:r>
+        <w:t>)</w:t>
+      </w:r>
+    </w:p>
+    <w:p>
+      <w:pPr>
+        <w:pStyle w:val="ListParagraph"/>
+        <w:numPr>
+          <w:ilvl w:val="1"/>
+          <w:numId w:val="2"/>
+        </w:numPr>
+        <w:rPr>
+          <w:color w:val="0070C0"/>
+        </w:rPr>
+      </w:pPr>
+      <w:r>
+        <w:rPr>
+          <w:color w:val="0070C0"/>
+        </w:rPr>
+        <w:t xml:space="preserve">len( myList) </w:t>
+      </w:r>
+    </w:p>
+    <w:p>
+      <w:pPr>
+        <w:pStyle w:val="ListParagraph"/>
+        <w:numPr>
+          <w:ilvl w:val="1"/>
+          <w:numId w:val="2"/>
+        </w:numPr>
+      </w:pPr>
+      <w:r>
+        <w:t>print (myList[ len(myList) -1] ) = print (myList [-1]</w:t>
+      </w:r>
+      <w:r>
+        <w:t xml:space="preserve"> </w:t>
+      </w:r>
+      <w:r>
+        <w:t>)</w:t>
+      </w:r>
+      <w:r>
+        <w:tab/>
+      </w:r>
+    </w:p>
+    <w:p>
+      <w:pPr>
+        <w:pStyle w:val="ListParagraph"/>
+        <w:numPr>
+          <w:ilvl w:val="1"/>
+          <w:numId w:val="2"/>
+        </w:numPr>
+      </w:pPr>
+      <w:r>
+        <w:lastRenderedPageBreak/>
+        <w:t>print ( myList[2:</w:t>
+      </w:r>
+      <w:r>
+        <w:rPr>
+          <w:b/>
+          <w:bCs/>
+        </w:rPr>
+        <w:t>6</w:t>
+      </w:r>
+      <w:r>
+        <w:t>] )</w:t>
+      </w:r>
+      <w:r>
+        <w:tab/>
+      </w:r>
+      <w:r>
+        <w:t>#</w:t>
+      </w:r>
+      <w:r>
+        <w:rPr>
+          <w:color w:val="0070C0"/>
+        </w:rPr>
+        <w:t>Slicing</w:t>
+      </w:r>
+      <w:r>
+        <w:tab/>
+      </w:r>
+      <w:r>
+        <w:tab/>
+      </w:r>
+      <w:r>
+        <w:tab/>
+        <w:t xml:space="preserve"># print myList[2] to </w:t>
+      </w:r>
+      <w:r>
+        <w:t>myList</w:t>
+      </w:r>
+      <w:r>
+        <w:rPr>
+          <w:b/>
+          <w:bCs/>
+        </w:rPr>
+        <w:t>[5]</w:t>
+      </w:r>
+    </w:p>
+    <w:p>
+      <w:pPr>
+        <w:pStyle w:val="ListParagraph"/>
+        <w:numPr>
+          <w:ilvl w:val="1"/>
+          <w:numId w:val="2"/>
+        </w:numPr>
+      </w:pPr>
+      <w:r>
+        <w:t>print ( myList [:</w:t>
+      </w:r>
+      <w:r>
+        <w:rPr>
+          <w:b/>
+          <w:bCs/>
+        </w:rPr>
+        <w:t>6</w:t>
+      </w:r>
+      <w:r>
+        <w:t>] )</w:t>
+      </w:r>
+      <w:r>
+        <w:tab/>
+      </w:r>
+      <w:r>
+        <w:t>#</w:t>
+      </w:r>
+      <w:r>
+        <w:rPr>
+          <w:color w:val="0070C0"/>
+        </w:rPr>
+        <w:t>Slicing</w:t>
+      </w:r>
+      <w:r>
+        <w:tab/>
+      </w:r>
+      <w:r>
+        <w:tab/>
+      </w:r>
+      <w:r>
+        <w:tab/>
+        <w:t># print myList [0] to myList</w:t>
+      </w:r>
+      <w:r>
+        <w:rPr>
+          <w:b/>
+          <w:bCs/>
+        </w:rPr>
+        <w:t xml:space="preserve"> [5]</w:t>
+      </w:r>
+      <w:r>
+        <w:tab/>
+      </w:r>
+    </w:p>
+    <w:p>
+      <w:pPr>
+        <w:pStyle w:val="ListParagraph"/>
+        <w:numPr>
+          <w:ilvl w:val="1"/>
+          <w:numId w:val="2"/>
+        </w:numPr>
+      </w:pPr>
+      <w:r>
+        <w:t>print ( myList [</w:t>
+      </w:r>
+      <w:r>
+        <w:rPr>
+          <w:b/>
+          <w:bCs/>
+        </w:rPr>
+        <w:t>3</w:t>
+      </w:r>
+      <w:r>
+        <w:t>:] )</w:t>
+      </w:r>
+      <w:r>
+        <w:tab/>
+        <w:t>#</w:t>
+      </w:r>
+      <w:r>
+        <w:rPr>
+          <w:color w:val="0070C0"/>
+        </w:rPr>
+        <w:t>Slicing</w:t>
+      </w:r>
+      <w:r>
+        <w:tab/>
+      </w:r>
+      <w:r>
+        <w:tab/>
+      </w:r>
+      <w:r>
+        <w:tab/>
+        <w:t xml:space="preserve"># print myList </w:t>
+      </w:r>
+      <w:r>
+        <w:rPr>
+          <w:b/>
+          <w:bCs/>
+        </w:rPr>
+        <w:t>[3]</w:t>
+      </w:r>
+      <w:r>
+        <w:t xml:space="preserve"> to myList</w:t>
+      </w:r>
+      <w:r>
+        <w:rPr>
+          <w:b/>
+          <w:bCs/>
+        </w:rPr>
+        <w:t xml:space="preserve"> </w:t>
+      </w:r>
+      <w:r>
+        <w:t>[-1]</w:t>
+      </w:r>
+    </w:p>
+    <w:p>
+      <w:pPr>
+        <w:pStyle w:val="ListParagraph"/>
+        <w:numPr>
+          <w:ilvl w:val="1"/>
+          <w:numId w:val="2"/>
+        </w:numPr>
+        <w:rPr>
+          <w:b/>
+          <w:bCs/>
+        </w:rPr>
+      </w:pPr>
+      <w:r>
+        <w:rPr>
+          <w:b/>
+          <w:bCs/>
+        </w:rPr>
+        <w:t>Slice always return</w:t>
+      </w:r>
+      <w:r>
+        <w:rPr>
+          <w:b/>
+          <w:bCs/>
+        </w:rPr>
+        <w:t>s</w:t>
+      </w:r>
+      <w:r>
+        <w:rPr>
+          <w:b/>
+          <w:bCs/>
+        </w:rPr>
+        <w:t xml:space="preserve"> List</w:t>
+      </w:r>
+    </w:p>
+    <w:p>
+      <w:pPr>
+        <w:pStyle w:val="ListParagraph"/>
+        <w:numPr>
+          <w:ilvl w:val="1"/>
+          <w:numId w:val="2"/>
+        </w:numPr>
+      </w:pPr>
+      <w:r>
+        <w:t xml:space="preserve">print( myList  + </w:t>
+      </w:r>
+      <w:r>
+        <w:t>[</w:t>
+      </w:r>
+      <w:r>
+        <w:t>“abc”</w:t>
+      </w:r>
+      <w:r>
+        <w:t>]</w:t>
+      </w:r>
+      <w:r>
+        <w:t xml:space="preserve"> )</w:t>
+      </w:r>
+      <w:r>
+        <w:tab/>
+      </w:r>
+      <w:r>
+        <w:tab/>
+      </w:r>
+      <w:r>
+        <w:tab/>
+      </w:r>
+      <w:r>
+        <w:tab/>
+        <w:t xml:space="preserve"># </w:t>
+      </w:r>
+      <w:r>
+        <w:rPr>
+          <w:color w:val="0070C0"/>
+        </w:rPr>
+        <w:t>Concatenation</w:t>
+      </w:r>
+    </w:p>
+    <w:p>
+      <w:pPr>
+        <w:pStyle w:val="ListParagraph"/>
+        <w:numPr>
+          <w:ilvl w:val="1"/>
+          <w:numId w:val="2"/>
+        </w:numPr>
+      </w:pPr>
+      <w:r>
+        <w:t>print(myList  *3)</w:t>
+      </w:r>
+      <w:r>
+        <w:tab/>
+      </w:r>
+      <w:r>
+        <w:t xml:space="preserve"># </w:t>
+      </w:r>
+      <w:r>
+        <w:rPr>
+          <w:color w:val="0070C0"/>
+        </w:rPr>
+        <w:t>Repetition</w:t>
+      </w:r>
+      <w:r>
+        <w:tab/>
+      </w:r>
+      <w:r>
+        <w:t xml:space="preserve">               </w:t>
+      </w:r>
+      <w:r>
+        <w:t># Concatenation 3 times</w:t>
+      </w:r>
+      <w:r>
+        <w:t xml:space="preserve"> </w:t>
+      </w:r>
+    </w:p>
+    <w:p>
+      <w:pPr>
+        <w:pStyle w:val="ListParagraph"/>
+        <w:numPr>
+          <w:ilvl w:val="1"/>
+          <w:numId w:val="2"/>
+        </w:numPr>
+      </w:pPr>
+      <w:r>
+        <w:t xml:space="preserve">print( </w:t>
+      </w:r>
+      <w:r>
+        <w:rPr>
+          <w:color w:val="0070C0"/>
+        </w:rPr>
+        <w:t xml:space="preserve">myList .count(10) </w:t>
+      </w:r>
+      <w:r>
+        <w:t xml:space="preserve">)           # Counts no. of instances of 10 in the given list myList  </w:t>
+      </w:r>
+    </w:p>
+    <w:p>
+      <w:pPr>
+        <w:pStyle w:val="ListParagraph"/>
+        <w:ind w:left="1440"/>
+      </w:pPr>
+      <w:r>
+        <w:t xml:space="preserve"># count item is </w:t>
+      </w:r>
+      <w:r>
+        <w:rPr>
+          <w:b/>
+          <w:bCs/>
+        </w:rPr>
+        <w:t>Case Sensitive</w:t>
+      </w:r>
+    </w:p>
+    <w:p>
+      <w:pPr>
+        <w:pStyle w:val="ListParagraph"/>
+        <w:numPr>
+          <w:ilvl w:val="1"/>
+          <w:numId w:val="2"/>
+        </w:numPr>
+      </w:pPr>
+      <w:r>
+        <w:t xml:space="preserve">print( </w:t>
+      </w:r>
+      <w:r>
+        <w:rPr>
+          <w:color w:val="0070C0"/>
+        </w:rPr>
+        <w:t xml:space="preserve">myList.index(“Banana”) </w:t>
+      </w:r>
+      <w:r>
+        <w:t>)</w:t>
+      </w:r>
+      <w:r>
+        <w:tab/>
+      </w:r>
+      <w:r>
+        <w:tab/>
+        <w:t xml:space="preserve"># returns index of </w:t>
+      </w:r>
+      <w:r>
+        <w:rPr>
+          <w:b/>
+          <w:bCs/>
+        </w:rPr>
+        <w:t>first</w:t>
+      </w:r>
+      <w:r>
+        <w:t xml:space="preserve"> instance where </w:t>
+      </w:r>
+    </w:p>
+    <w:p>
+      <w:pPr>
+        <w:pStyle w:val="ListParagraph"/>
+        <w:ind w:left="1440"/>
+      </w:pPr>
+      <w:r>
+        <w:t># “Banana”appears</w:t>
+      </w:r>
+    </w:p>
+    <w:p>
+      <w:pPr>
+        <w:pStyle w:val="ListParagraph"/>
+        <w:numPr>
+          <w:ilvl w:val="1"/>
+          <w:numId w:val="2"/>
+        </w:numPr>
+      </w:pPr>
+      <w:r>
+        <w:t xml:space="preserve">If index item is not present then </w:t>
+      </w:r>
+      <w:r>
+        <w:rPr>
+          <w:b/>
+          <w:bCs/>
+        </w:rPr>
+        <w:t>Run Time Error</w:t>
+      </w:r>
+      <w:r>
+        <w:t>.</w:t>
+      </w:r>
+    </w:p>
+    <w:p>
+      <w:pPr>
+        <w:pStyle w:val="ListParagraph"/>
+        <w:ind w:left="1440"/>
+      </w:pPr>
+    </w:p>
+    <w:p>
+      <w:pPr>
+        <w:pStyle w:val="ListParagraph"/>
+        <w:ind w:left="1440"/>
+      </w:pPr>
     </w:p>
     <w:p>
       <w:pPr>
@@ -743,46 +2376,485 @@
         </w:numPr>
       </w:pPr>
       <w:r>
-        <w:t>Collection Data Types</w:t>
-      </w:r>
-    </w:p>
-    <w:p>
-      <w:pPr>
-        <w:pStyle w:val="ListParagraph"/>
-        <w:numPr>
-          <w:ilvl w:val="1"/>
-          <w:numId w:val="2"/>
-        </w:numPr>
-      </w:pPr>
-      <w:r>
-        <w:t>Strings (Immutable)</w:t>
-      </w:r>
-    </w:p>
-    <w:p>
-      <w:pPr>
-        <w:pStyle w:val="ListParagraph"/>
-        <w:numPr>
-          <w:ilvl w:val="1"/>
-          <w:numId w:val="2"/>
-        </w:numPr>
-      </w:pPr>
-      <w:r>
-        <w:t>List (Mutable)</w:t>
-      </w:r>
-    </w:p>
-    <w:p>
-      <w:pPr>
-        <w:pStyle w:val="ListParagraph"/>
-        <w:numPr>
-          <w:ilvl w:val="1"/>
-          <w:numId w:val="2"/>
-        </w:numPr>
-      </w:pPr>
-      <w:r>
-        <w:t>Tuples</w:t>
-      </w:r>
-      <w:r>
-        <w:t xml:space="preserve"> (Immutable)</w:t>
+        <w:t>Tuple</w:t>
+      </w:r>
+    </w:p>
+    <w:p>
+      <w:pPr>
+        <w:pStyle w:val="ListParagraph"/>
+        <w:numPr>
+          <w:ilvl w:val="1"/>
+          <w:numId w:val="2"/>
+        </w:numPr>
+      </w:pPr>
+      <w:r>
+        <w:t>myTuple =</w:t>
+      </w:r>
+      <w:r>
+        <w:t xml:space="preserve"> </w:t>
+      </w:r>
+      <w:r>
+        <w:t>(“apple”, 5, “Banana”, 10)</w:t>
+      </w:r>
+    </w:p>
+    <w:p>
+      <w:pPr>
+        <w:pStyle w:val="ListParagraph"/>
+        <w:numPr>
+          <w:ilvl w:val="1"/>
+          <w:numId w:val="2"/>
+        </w:numPr>
+      </w:pPr>
+      <w:r>
+        <w:t xml:space="preserve">myTuple = (500)  </w:t>
+      </w:r>
+      <w:r>
+        <w:tab/>
+      </w:r>
+      <w:r>
+        <w:tab/>
+      </w:r>
+      <w:r>
+        <w:tab/>
+      </w:r>
+      <w:r>
+        <w:tab/>
+      </w:r>
+      <w:r>
+        <w:tab/>
+      </w:r>
+      <w:r>
+        <w:tab/>
+      </w:r>
+      <w:r>
+        <w:t xml:space="preserve"> </w:t>
+      </w:r>
+      <w:r>
+        <w:t xml:space="preserve"> </w:t>
+      </w:r>
+      <w:r>
+        <w:t># int not Tuple</w:t>
+      </w:r>
+    </w:p>
+    <w:p>
+      <w:pPr>
+        <w:pStyle w:val="ListParagraph"/>
+        <w:numPr>
+          <w:ilvl w:val="1"/>
+          <w:numId w:val="2"/>
+        </w:numPr>
+      </w:pPr>
+      <w:r>
+        <w:t>myTuple = (500,)</w:t>
+      </w:r>
+      <w:r>
+        <w:tab/>
+      </w:r>
+      <w:r>
+        <w:tab/>
+      </w:r>
+      <w:r>
+        <w:tab/>
+      </w:r>
+      <w:r>
+        <w:tab/>
+      </w:r>
+      <w:r>
+        <w:tab/>
+      </w:r>
+      <w:r>
+        <w:tab/>
+      </w:r>
+      <w:r>
+        <w:t xml:space="preserve">  # now it’s a Tuple</w:t>
+      </w:r>
+    </w:p>
+    <w:p>
+      <w:pPr>
+        <w:pStyle w:val="ListParagraph"/>
+        <w:numPr>
+          <w:ilvl w:val="1"/>
+          <w:numId w:val="2"/>
+        </w:numPr>
+      </w:pPr>
+      <w:r>
+        <w:t xml:space="preserve">myTuple = ()          </w:t>
+      </w:r>
+      <w:r>
+        <w:tab/>
+      </w:r>
+      <w:r>
+        <w:tab/>
+      </w:r>
+      <w:r>
+        <w:tab/>
+      </w:r>
+      <w:r>
+        <w:tab/>
+      </w:r>
+      <w:r>
+        <w:tab/>
+      </w:r>
+      <w:r>
+        <w:tab/>
+        <w:t xml:space="preserve">  </w:t>
+      </w:r>
+      <w:r>
+        <w:t># Empty Tuple</w:t>
+      </w:r>
+    </w:p>
+    <w:p>
+      <w:pPr>
+        <w:pStyle w:val="ListParagraph"/>
+        <w:numPr>
+          <w:ilvl w:val="1"/>
+          <w:numId w:val="2"/>
+        </w:numPr>
+      </w:pPr>
+      <w:r>
+        <w:t xml:space="preserve">print( </w:t>
+      </w:r>
+      <w:r>
+        <w:rPr>
+          <w:color w:val="0070C0"/>
+        </w:rPr>
+        <w:t>myTuple</w:t>
+      </w:r>
+      <w:r>
+        <w:rPr>
+          <w:color w:val="0070C0"/>
+        </w:rPr>
+        <w:t>[</w:t>
+      </w:r>
+      <w:r>
+        <w:rPr>
+          <w:color w:val="0070C0"/>
+        </w:rPr>
+        <w:t>0</w:t>
+      </w:r>
+      <w:r>
+        <w:rPr>
+          <w:color w:val="0070C0"/>
+        </w:rPr>
+        <w:t>]</w:t>
+      </w:r>
+      <w:r>
+        <w:rPr>
+          <w:color w:val="0070C0"/>
+        </w:rPr>
+        <w:t xml:space="preserve"> </w:t>
+      </w:r>
+      <w:r>
+        <w:t>)</w:t>
+      </w:r>
+    </w:p>
+    <w:p>
+      <w:pPr>
+        <w:pStyle w:val="ListParagraph"/>
+        <w:numPr>
+          <w:ilvl w:val="1"/>
+          <w:numId w:val="2"/>
+        </w:numPr>
+      </w:pPr>
+      <w:r>
+        <w:rPr>
+          <w:color w:val="0070C0"/>
+        </w:rPr>
+        <w:t>len( myTuple)</w:t>
+      </w:r>
+      <w:r>
+        <w:t xml:space="preserve"> </w:t>
+      </w:r>
+    </w:p>
+    <w:p>
+      <w:pPr>
+        <w:pStyle w:val="ListParagraph"/>
+        <w:numPr>
+          <w:ilvl w:val="1"/>
+          <w:numId w:val="2"/>
+        </w:numPr>
+      </w:pPr>
+      <w:r>
+        <w:t>print (myTuple [ len(myTuple) -1] ) = print (myTuple [-1] )</w:t>
+      </w:r>
+    </w:p>
+    <w:p>
+      <w:pPr>
+        <w:pStyle w:val="ListParagraph"/>
+        <w:numPr>
+          <w:ilvl w:val="1"/>
+          <w:numId w:val="2"/>
+        </w:numPr>
+      </w:pPr>
+      <w:r>
+        <w:t>print ( myTuple [2:</w:t>
+      </w:r>
+      <w:r>
+        <w:rPr>
+          <w:b/>
+          <w:bCs/>
+        </w:rPr>
+        <w:t>6</w:t>
+      </w:r>
+      <w:r>
+        <w:t>] )</w:t>
+      </w:r>
+      <w:r>
+        <w:tab/>
+      </w:r>
+      <w:r>
+        <w:t>#</w:t>
+      </w:r>
+      <w:r>
+        <w:rPr>
+          <w:color w:val="0070C0"/>
+        </w:rPr>
+        <w:t>Slicing</w:t>
+      </w:r>
+      <w:r>
+        <w:tab/>
+      </w:r>
+      <w:r>
+        <w:tab/>
+      </w:r>
+      <w:r>
+        <w:tab/>
+        <w:t xml:space="preserve"># print myTuple [2] to myTuple </w:t>
+      </w:r>
+      <w:r>
+        <w:rPr>
+          <w:b/>
+          <w:bCs/>
+        </w:rPr>
+        <w:t>[5]</w:t>
+      </w:r>
+    </w:p>
+    <w:p>
+      <w:pPr>
+        <w:pStyle w:val="ListParagraph"/>
+        <w:numPr>
+          <w:ilvl w:val="1"/>
+          <w:numId w:val="2"/>
+        </w:numPr>
+      </w:pPr>
+      <w:r>
+        <w:t>print ( myTuple [:</w:t>
+      </w:r>
+      <w:r>
+        <w:rPr>
+          <w:b/>
+          <w:bCs/>
+        </w:rPr>
+        <w:t>6</w:t>
+      </w:r>
+      <w:r>
+        <w:t>] )</w:t>
+      </w:r>
+      <w:r>
+        <w:tab/>
+      </w:r>
+      <w:r>
+        <w:t>#</w:t>
+      </w:r>
+      <w:r>
+        <w:rPr>
+          <w:color w:val="0070C0"/>
+        </w:rPr>
+        <w:t>Slicing</w:t>
+      </w:r>
+      <w:r>
+        <w:tab/>
+      </w:r>
+      <w:r>
+        <w:tab/>
+      </w:r>
+      <w:r>
+        <w:tab/>
+        <w:t xml:space="preserve"># print myTuple [0] to myTuple </w:t>
+      </w:r>
+      <w:r>
+        <w:rPr>
+          <w:b/>
+          <w:bCs/>
+        </w:rPr>
+        <w:t>[5]</w:t>
+      </w:r>
+    </w:p>
+    <w:p>
+      <w:pPr>
+        <w:pStyle w:val="ListParagraph"/>
+        <w:numPr>
+          <w:ilvl w:val="1"/>
+          <w:numId w:val="2"/>
+        </w:numPr>
+      </w:pPr>
+      <w:r>
+        <w:t>print ( myTuple [</w:t>
+      </w:r>
+      <w:r>
+        <w:rPr>
+          <w:b/>
+          <w:bCs/>
+        </w:rPr>
+        <w:t>3</w:t>
+      </w:r>
+      <w:r>
+        <w:t>:] )</w:t>
+      </w:r>
+      <w:r>
+        <w:tab/>
+        <w:t>#Slicing</w:t>
+      </w:r>
+      <w:r>
+        <w:tab/>
+      </w:r>
+      <w:r>
+        <w:tab/>
+      </w:r>
+      <w:r>
+        <w:tab/>
+        <w:t xml:space="preserve"># print myTuple </w:t>
+      </w:r>
+      <w:r>
+        <w:rPr>
+          <w:b/>
+          <w:bCs/>
+        </w:rPr>
+        <w:t>[3]</w:t>
+      </w:r>
+      <w:r>
+        <w:t xml:space="preserve"> to myTuple </w:t>
+      </w:r>
+      <w:r>
+        <w:t>[-1]</w:t>
+      </w:r>
+    </w:p>
+    <w:p>
+      <w:pPr>
+        <w:pStyle w:val="ListParagraph"/>
+        <w:numPr>
+          <w:ilvl w:val="1"/>
+          <w:numId w:val="2"/>
+        </w:numPr>
+        <w:rPr>
+          <w:b/>
+          <w:bCs/>
+          <w:color w:val="0070C0"/>
+        </w:rPr>
+      </w:pPr>
+      <w:r>
+        <w:rPr>
+          <w:b/>
+          <w:bCs/>
+        </w:rPr>
+        <w:t>Slice always return</w:t>
+      </w:r>
+      <w:r>
+        <w:rPr>
+          <w:b/>
+          <w:bCs/>
+        </w:rPr>
+        <w:t>s</w:t>
+      </w:r>
+      <w:r>
+        <w:rPr>
+          <w:b/>
+          <w:bCs/>
+        </w:rPr>
+        <w:t xml:space="preserve"> List</w:t>
+      </w:r>
+    </w:p>
+    <w:p>
+      <w:pPr>
+        <w:pStyle w:val="ListParagraph"/>
+        <w:numPr>
+          <w:ilvl w:val="1"/>
+          <w:numId w:val="2"/>
+        </w:numPr>
+      </w:pPr>
+      <w:r>
+        <w:t>print( myTuple + “abc” )</w:t>
+      </w:r>
+      <w:r>
+        <w:tab/>
+      </w:r>
+      <w:r>
+        <w:tab/>
+      </w:r>
+      <w:r>
+        <w:tab/>
+      </w:r>
+      <w:r>
+        <w:tab/>
+        <w:t xml:space="preserve"># </w:t>
+      </w:r>
+      <w:r>
+        <w:rPr>
+          <w:color w:val="0070C0"/>
+        </w:rPr>
+        <w:t>Concatenation</w:t>
+      </w:r>
+    </w:p>
+    <w:p>
+      <w:pPr>
+        <w:pStyle w:val="ListParagraph"/>
+        <w:numPr>
+          <w:ilvl w:val="1"/>
+          <w:numId w:val="2"/>
+        </w:numPr>
+      </w:pPr>
+      <w:r>
+        <w:t>print(myTuple *3)</w:t>
+      </w:r>
+      <w:r>
+        <w:tab/>
+      </w:r>
+      <w:r>
+        <w:t xml:space="preserve"># </w:t>
+      </w:r>
+      <w:r>
+        <w:rPr>
+          <w:color w:val="0070C0"/>
+        </w:rPr>
+        <w:t>Repetition</w:t>
+      </w:r>
+      <w:r>
+        <w:tab/>
+      </w:r>
+      <w:r>
+        <w:tab/>
+        <w:t># Concatenation 3 times</w:t>
+      </w:r>
+    </w:p>
+    <w:p>
+      <w:pPr>
+        <w:pStyle w:val="ListParagraph"/>
+        <w:numPr>
+          <w:ilvl w:val="1"/>
+          <w:numId w:val="2"/>
+        </w:numPr>
+      </w:pPr>
+      <w:r>
+        <w:t xml:space="preserve">print( </w:t>
+      </w:r>
+      <w:r>
+        <w:rPr>
+          <w:color w:val="0070C0"/>
+        </w:rPr>
+        <w:t xml:space="preserve">myTuple.count(10) </w:t>
+      </w:r>
+      <w:r>
+        <w:t xml:space="preserve">)  </w:t>
+      </w:r>
+      <w:r>
+        <w:tab/>
+      </w:r>
+      <w:r>
+        <w:tab/>
+      </w:r>
+      <w:r>
+        <w:tab/>
+        <w:t xml:space="preserve"># Counts no. of instances of 10 in </w:t>
       </w:r>
     </w:p>
     <w:p>
@@ -790,12 +2862,98 @@
         <w:pStyle w:val="ListParagraph"/>
         <w:ind w:left="1440"/>
       </w:pPr>
+      <w:r>
+        <w:t># the given tuple myTuple</w:t>
+      </w:r>
+      <w:r>
+        <w:tab/>
+      </w:r>
+      <w:r>
+        <w:tab/>
+      </w:r>
+      <w:r>
+        <w:tab/>
+        <w:t xml:space="preserve"># count item is </w:t>
+      </w:r>
+      <w:r>
+        <w:rPr>
+          <w:b/>
+          <w:bCs/>
+        </w:rPr>
+        <w:t>Case Sensitive</w:t>
+      </w:r>
+    </w:p>
+    <w:p>
+      <w:pPr>
+        <w:pStyle w:val="ListParagraph"/>
+        <w:numPr>
+          <w:ilvl w:val="1"/>
+          <w:numId w:val="2"/>
+        </w:numPr>
+      </w:pPr>
+      <w:r>
+        <w:t xml:space="preserve">print( </w:t>
+      </w:r>
+      <w:r>
+        <w:rPr>
+          <w:color w:val="0070C0"/>
+        </w:rPr>
+        <w:t>myTuple</w:t>
+      </w:r>
+      <w:r>
+        <w:rPr>
+          <w:color w:val="0070C0"/>
+        </w:rPr>
+        <w:t xml:space="preserve">.index(“Banana”) </w:t>
+      </w:r>
+      <w:r>
+        <w:t>)</w:t>
+      </w:r>
+      <w:r>
+        <w:tab/>
+        <w:t xml:space="preserve"># returns index of </w:t>
+      </w:r>
+      <w:r>
+        <w:rPr>
+          <w:b/>
+          <w:bCs/>
+        </w:rPr>
+        <w:t>first</w:t>
+      </w:r>
+      <w:r>
+        <w:t xml:space="preserve"> instance where </w:t>
+      </w:r>
     </w:p>
     <w:p>
       <w:pPr>
         <w:pStyle w:val="ListParagraph"/>
         <w:ind w:left="1440"/>
       </w:pPr>
+      <w:r>
+        <w:t># “Banana”appears</w:t>
+      </w:r>
+    </w:p>
+    <w:p>
+      <w:pPr>
+        <w:pStyle w:val="ListParagraph"/>
+        <w:numPr>
+          <w:ilvl w:val="1"/>
+          <w:numId w:val="2"/>
+        </w:numPr>
+      </w:pPr>
+      <w:r>
+        <w:t xml:space="preserve">If index item is not present then </w:t>
+      </w:r>
+      <w:r>
+        <w:rPr>
+          <w:b/>
+          <w:bCs/>
+        </w:rPr>
+        <w:t>Run Time Error</w:t>
+      </w:r>
+      <w:r>
+        <w:t>.</w:t>
+      </w:r>
     </w:p>
     <w:p>
       <w:pPr>
@@ -806,213 +2964,38 @@
     <w:p>
       <w:pPr>
         <w:pStyle w:val="ListParagraph"/>
-        <w:numPr>
-          <w:ilvl w:val="0"/>
-          <w:numId w:val="2"/>
-        </w:numPr>
-      </w:pPr>
-      <w:r>
-        <w:lastRenderedPageBreak/>
-        <w:t>String</w:t>
-      </w:r>
-    </w:p>
-    <w:p>
-      <w:pPr>
-        <w:pStyle w:val="ListParagraph"/>
-        <w:numPr>
-          <w:ilvl w:val="1"/>
-          <w:numId w:val="2"/>
-        </w:numPr>
-      </w:pPr>
-      <w:r>
-        <w:t>S= “Hello World”</w:t>
-      </w:r>
-    </w:p>
-    <w:p>
-      <w:pPr>
-        <w:pStyle w:val="ListParagraph"/>
-        <w:numPr>
-          <w:ilvl w:val="1"/>
-          <w:numId w:val="2"/>
-        </w:numPr>
-      </w:pPr>
-      <w:r>
-        <w:t>S= ‘Hello World’</w:t>
-      </w:r>
-    </w:p>
-    <w:p>
-      <w:pPr>
-        <w:pStyle w:val="ListParagraph"/>
-        <w:numPr>
-          <w:ilvl w:val="1"/>
-          <w:numId w:val="2"/>
-        </w:numPr>
-      </w:pPr>
-      <w:r>
-        <w:t>m = “””</w:t>
-      </w:r>
-    </w:p>
-    <w:p>
-      <w:pPr>
-        <w:pStyle w:val="ListParagraph"/>
         <w:ind w:left="1440"/>
       </w:pPr>
-      <w:r>
-        <w:t>This is a Multi-Line</w:t>
-      </w:r>
     </w:p>
     <w:p>
       <w:pPr>
         <w:pStyle w:val="ListParagraph"/>
         <w:ind w:left="1440"/>
       </w:pPr>
-      <w:r>
-        <w:t>String.</w:t>
-      </w:r>
     </w:p>
     <w:p>
       <w:pPr>
         <w:pStyle w:val="ListParagraph"/>
         <w:ind w:left="1440"/>
       </w:pPr>
-      <w:r>
-        <w:t>“””</w:t>
-      </w:r>
-    </w:p>
-    <w:p>
-      <w:pPr>
-        <w:pStyle w:val="ListParagraph"/>
-        <w:numPr>
-          <w:ilvl w:val="1"/>
-          <w:numId w:val="2"/>
-        </w:numPr>
-      </w:pPr>
-      <w:r>
-        <w:t xml:space="preserve">m = </w:t>
-      </w:r>
-      <w:r>
-        <w:t>‘’’</w:t>
-      </w:r>
     </w:p>
     <w:p>
       <w:pPr>
         <w:pStyle w:val="ListParagraph"/>
         <w:ind w:left="1440"/>
       </w:pPr>
-      <w:r>
-        <w:t>This is a Multi-Line</w:t>
-      </w:r>
     </w:p>
     <w:p>
       <w:pPr>
         <w:pStyle w:val="ListParagraph"/>
         <w:ind w:left="1440"/>
       </w:pPr>
-      <w:r>
-        <w:t>String.</w:t>
-      </w:r>
     </w:p>
     <w:p>
       <w:pPr>
         <w:pStyle w:val="ListParagraph"/>
         <w:ind w:left="1440"/>
       </w:pPr>
-      <w:r>
-        <w:t>‘’’</w:t>
-      </w:r>
-    </w:p>
-    <w:p>
-      <w:pPr>
-        <w:pStyle w:val="ListParagraph"/>
-        <w:numPr>
-          <w:ilvl w:val="1"/>
-          <w:numId w:val="2"/>
-        </w:numPr>
-      </w:pPr>
-      <w:r>
-        <w:t>print( S[0] )</w:t>
-      </w:r>
-      <w:r>
-        <w:tab/>
-      </w:r>
-      <w:r>
-        <w:tab/>
-      </w:r>
-      <w:r>
-        <w:tab/>
-      </w:r>
-      <w:r>
-        <w:tab/>
-      </w:r>
-      <w:r>
-        <w:tab/>
-      </w:r>
-      <w:r>
-        <w:tab/>
-      </w:r>
-      <w:r>
-        <w:tab/>
-        <w:t># index possible</w:t>
-      </w:r>
-    </w:p>
-    <w:p>
-      <w:pPr>
-        <w:pStyle w:val="ListParagraph"/>
-        <w:numPr>
-          <w:ilvl w:val="1"/>
-          <w:numId w:val="2"/>
-        </w:numPr>
-      </w:pPr>
-      <w:r>
-        <w:t>len (s)</w:t>
-      </w:r>
-      <w:r>
-        <w:tab/>
-      </w:r>
-      <w:r>
-        <w:tab/>
-      </w:r>
-      <w:r>
-        <w:tab/>
-      </w:r>
-      <w:r>
-        <w:tab/>
-      </w:r>
-      <w:r>
-        <w:tab/>
-      </w:r>
-      <w:r>
-        <w:tab/>
-      </w:r>
-      <w:r>
-        <w:tab/>
-      </w:r>
-      <w:r>
-        <w:tab/>
-        <w:t># no. of items</w:t>
-      </w:r>
-    </w:p>
-    <w:p>
-      <w:pPr>
-        <w:pStyle w:val="ListParagraph"/>
-        <w:numPr>
-          <w:ilvl w:val="1"/>
-          <w:numId w:val="2"/>
-        </w:numPr>
-      </w:pPr>
-      <w:r>
-        <w:t>print ( S[len(S) -1] ) = print ( S[-1]  )</w:t>
-      </w:r>
-      <w:r>
-        <w:tab/>
-      </w:r>
-      <w:r>
-        <w:tab/>
-      </w:r>
-      <w:r>
-        <w:tab/>
-        <w:t># negative indices possible</w:t>
-      </w:r>
     </w:p>
     <w:p>
       <w:pPr>
@@ -1023,297 +3006,8 @@
     <w:p>
       <w:pPr>
         <w:pStyle w:val="ListParagraph"/>
-        <w:numPr>
-          <w:ilvl w:val="0"/>
-          <w:numId w:val="2"/>
-        </w:numPr>
-      </w:pPr>
-      <w:r>
-        <w:t>List</w:t>
-      </w:r>
-    </w:p>
-    <w:p>
-      <w:pPr>
-        <w:pStyle w:val="ListParagraph"/>
-        <w:numPr>
-          <w:ilvl w:val="1"/>
-          <w:numId w:val="2"/>
-        </w:numPr>
-      </w:pPr>
-      <w:r>
-        <w:t>myList = [“apple”, 5, “Banana”, 10]</w:t>
-      </w:r>
-    </w:p>
-    <w:p>
-      <w:pPr>
-        <w:pStyle w:val="ListParagraph"/>
-        <w:numPr>
-          <w:ilvl w:val="1"/>
-          <w:numId w:val="2"/>
-        </w:numPr>
-      </w:pPr>
-      <w:r>
-        <w:t>print( myList(0) )</w:t>
-      </w:r>
-    </w:p>
-    <w:p>
-      <w:pPr>
-        <w:pStyle w:val="ListParagraph"/>
-        <w:numPr>
-          <w:ilvl w:val="1"/>
-          <w:numId w:val="2"/>
-        </w:numPr>
-      </w:pPr>
-      <w:r>
-        <w:t>len( myList) )</w:t>
-      </w:r>
-    </w:p>
-    <w:p>
-      <w:pPr>
-        <w:pStyle w:val="ListParagraph"/>
-        <w:numPr>
-          <w:ilvl w:val="1"/>
-          <w:numId w:val="2"/>
-        </w:numPr>
-      </w:pPr>
-      <w:r>
-        <w:t>print (</w:t>
-      </w:r>
-      <w:r>
-        <w:t>myList</w:t>
-      </w:r>
-      <w:r>
-        <w:t>[ len(myList) -1</w:t>
-      </w:r>
-      <w:r>
-        <w:t>] )</w:t>
-      </w:r>
-      <w:r>
-        <w:t xml:space="preserve"> = print (myList</w:t>
-      </w:r>
-      <w:r>
-        <w:t xml:space="preserve"> </w:t>
-      </w:r>
-      <w:r>
-        <w:t>[-1]</w:t>
-      </w:r>
-      <w:r>
-        <w:t xml:space="preserve"> </w:t>
-      </w:r>
-      <w:r>
-        <w:t>)</w:t>
-      </w:r>
-      <w:r>
-        <w:tab/>
-      </w:r>
-      <w:r>
-        <w:tab/>
-      </w:r>
-      <w:r>
-        <w:tab/>
-      </w:r>
-    </w:p>
-    <w:p>
-      <w:pPr>
-        <w:pStyle w:val="ListParagraph"/>
         <w:ind w:left="1440"/>
       </w:pPr>
-    </w:p>
-    <w:p>
-      <w:pPr>
-        <w:pStyle w:val="ListParagraph"/>
-        <w:numPr>
-          <w:ilvl w:val="0"/>
-          <w:numId w:val="2"/>
-        </w:numPr>
-      </w:pPr>
-      <w:r>
-        <w:t>Tuple</w:t>
-      </w:r>
-    </w:p>
-    <w:p>
-      <w:pPr>
-        <w:pStyle w:val="ListParagraph"/>
-        <w:numPr>
-          <w:ilvl w:val="1"/>
-          <w:numId w:val="2"/>
-        </w:numPr>
-      </w:pPr>
-      <w:r>
-        <w:t>my</w:t>
-      </w:r>
-      <w:r>
-        <w:t>Tuple</w:t>
-      </w:r>
-      <w:r>
-        <w:t xml:space="preserve"> =</w:t>
-      </w:r>
-      <w:r>
-        <w:t xml:space="preserve"> </w:t>
-      </w:r>
-      <w:r>
-        <w:t>(</w:t>
-      </w:r>
-      <w:r>
-        <w:t>“apple”, 5, “Banana”, 10</w:t>
-      </w:r>
-      <w:r>
-        <w:t>)</w:t>
-      </w:r>
-    </w:p>
-    <w:p>
-      <w:pPr>
-        <w:pStyle w:val="ListParagraph"/>
-        <w:numPr>
-          <w:ilvl w:val="1"/>
-          <w:numId w:val="2"/>
-        </w:numPr>
-      </w:pPr>
-      <w:r>
-        <w:t xml:space="preserve">myTuple = (500)  </w:t>
-      </w:r>
-      <w:r>
-        <w:tab/>
-      </w:r>
-      <w:r>
-        <w:tab/>
-      </w:r>
-      <w:r>
-        <w:tab/>
-      </w:r>
-      <w:r>
-        <w:tab/>
-      </w:r>
-      <w:r>
-        <w:tab/>
-      </w:r>
-      <w:r>
-        <w:tab/>
-      </w:r>
-      <w:r>
-        <w:t xml:space="preserve"> </w:t>
-      </w:r>
-      <w:r>
-        <w:t xml:space="preserve"> </w:t>
-      </w:r>
-      <w:r>
-        <w:t># int not Tuple</w:t>
-      </w:r>
-    </w:p>
-    <w:p>
-      <w:pPr>
-        <w:pStyle w:val="ListParagraph"/>
-        <w:numPr>
-          <w:ilvl w:val="1"/>
-          <w:numId w:val="2"/>
-        </w:numPr>
-      </w:pPr>
-      <w:r>
-        <w:t>myTuple = (500,)</w:t>
-      </w:r>
-      <w:r>
-        <w:tab/>
-      </w:r>
-      <w:r>
-        <w:tab/>
-      </w:r>
-      <w:r>
-        <w:tab/>
-      </w:r>
-      <w:r>
-        <w:tab/>
-      </w:r>
-      <w:r>
-        <w:tab/>
-      </w:r>
-      <w:r>
-        <w:tab/>
-      </w:r>
-      <w:r>
-        <w:t xml:space="preserve">  # now it’s a Tuple</w:t>
-      </w:r>
-    </w:p>
-    <w:p>
-      <w:pPr>
-        <w:pStyle w:val="ListParagraph"/>
-        <w:numPr>
-          <w:ilvl w:val="1"/>
-          <w:numId w:val="2"/>
-        </w:numPr>
-      </w:pPr>
-      <w:r>
-        <w:t xml:space="preserve">myTuple = ()          </w:t>
-      </w:r>
-      <w:r>
-        <w:tab/>
-      </w:r>
-      <w:r>
-        <w:tab/>
-      </w:r>
-      <w:r>
-        <w:tab/>
-      </w:r>
-      <w:r>
-        <w:tab/>
-      </w:r>
-      <w:r>
-        <w:tab/>
-      </w:r>
-      <w:r>
-        <w:tab/>
-        <w:t xml:space="preserve">  </w:t>
-      </w:r>
-      <w:r>
-        <w:t># Empty Tuple</w:t>
-      </w:r>
-    </w:p>
-    <w:p>
-      <w:pPr>
-        <w:pStyle w:val="ListParagraph"/>
-        <w:numPr>
-          <w:ilvl w:val="1"/>
-          <w:numId w:val="2"/>
-        </w:numPr>
-      </w:pPr>
-      <w:r>
-        <w:t>print( my</w:t>
-      </w:r>
-      <w:r>
-        <w:t>Tuple</w:t>
-      </w:r>
-      <w:r>
-        <w:t>(0) )</w:t>
-      </w:r>
-    </w:p>
-    <w:p>
-      <w:pPr>
-        <w:pStyle w:val="ListParagraph"/>
-        <w:numPr>
-          <w:ilvl w:val="1"/>
-          <w:numId w:val="2"/>
-        </w:numPr>
-      </w:pPr>
-      <w:r>
-        <w:t>len( myTuple) )</w:t>
-      </w:r>
-    </w:p>
-    <w:p>
-      <w:pPr>
-        <w:pStyle w:val="ListParagraph"/>
-        <w:numPr>
-          <w:ilvl w:val="1"/>
-          <w:numId w:val="2"/>
-        </w:numPr>
-      </w:pPr>
-      <w:r>
-        <w:t>print (myTuple</w:t>
-      </w:r>
-      <w:r>
-        <w:t xml:space="preserve"> </w:t>
-      </w:r>
-      <w:r>
-        <w:t>[ len(myTuple) -1] ) = print (myTuple [-1] )</w:t>
-      </w:r>
     </w:p>
     <w:p>
       <w:pPr>
@@ -1324,39 +3018,17 @@
     <w:p/>
     <w:p/>
     <w:p/>
-    <w:p/>
-    <w:p/>
-    <w:p/>
-    <w:p/>
-    <w:p/>
-    <w:p/>
-    <w:p/>
-    <w:p/>
-    <w:p/>
-    <w:p/>
-    <w:p/>
-    <w:p/>
-    <w:p/>
-    <w:p/>
-    <w:p/>
-    <w:p/>
-    <w:p/>
-    <w:p/>
-    <w:p/>
-    <w:p/>
-    <w:p/>
-    <w:p/>
-    <w:p/>
-    <w:p/>
-    <w:p/>
-    <w:p/>
-    <w:p/>
-    <w:p/>
     <w:p>
       <w:pPr>
         <w:jc w:val="center"/>
       </w:pPr>
-      <w:r>
+    </w:p>
+    <w:p>
+      <w:pPr>
+        <w:jc w:val="center"/>
+      </w:pPr>
+      <w:r>
+        <w:lastRenderedPageBreak/>
         <w:t>NOTES</w:t>
       </w:r>
     </w:p>
@@ -1549,7 +3221,6 @@
         </w:numPr>
       </w:pPr>
       <w:r>
-        <w:lastRenderedPageBreak/>
         <w:t>Interp</w:t>
       </w:r>
       <w:r>
@@ -1715,21 +3386,7 @@
         <w:t>namespace</w:t>
       </w:r>
       <w:r>
-        <w:t>. A namespace is simply a space within which all names are distinct from each other.</w:t>
-      </w:r>
-      <w:r>
-        <w:t xml:space="preserve"> </w:t>
-      </w:r>
-      <w:r>
-        <w:t xml:space="preserve">The same name can be reused in different </w:t>
-      </w:r>
-      <w:proofErr w:type="gramStart"/>
-      <w:r>
-        <w:t>namespaces</w:t>
-      </w:r>
-      <w:proofErr w:type="gramEnd"/>
-      <w:r>
-        <w:t xml:space="preserve"> but two objects can’t have the same name within a single namespace.</w:t>
+        <w:t>. A namespace is simply a space within which all names are distinct from each other. The same name can be reused in different namespaces but two objects can’t have the same name within a single namespace.</w:t>
       </w:r>
     </w:p>
     <w:p>
@@ -1826,16 +3483,31 @@
         <w:t>,</w:t>
       </w:r>
       <w:r>
-        <w:t xml:space="preserve"> meaning that even though the random numbers are being created algorithmically, you will likely get random </w:t>
-      </w:r>
-      <w:r>
-        <w:t>behaviour</w:t>
-      </w:r>
-      <w:r>
-        <w:t xml:space="preserve"> each time you execute</w:t>
+        <w:t xml:space="preserve"> meaning that even </w:t>
+      </w:r>
+      <w:r>
+        <w:lastRenderedPageBreak/>
+        <w:t>though the random numbers are being created algorithmically, you will likely get random behaviour each time you execute</w:t>
       </w:r>
       <w:r>
         <w:t>.</w:t>
+      </w:r>
+    </w:p>
+    <w:p>
+      <w:pPr>
+        <w:pStyle w:val="ListParagraph"/>
+      </w:pPr>
+    </w:p>
+    <w:p>
+      <w:pPr>
+        <w:pStyle w:val="ListParagraph"/>
+        <w:numPr>
+          <w:ilvl w:val="0"/>
+          <w:numId w:val="1"/>
+        </w:numPr>
+      </w:pPr>
+      <w:r>
+        <w:t>* operator in repetition of concatenation follows the same preference rule as of Multiplication</w:t>
       </w:r>
     </w:p>
     <w:sectPr>
@@ -1942,7 +3614,7 @@
   <w:abstractNum w:abstractNumId="1" w15:restartNumberingAfterBreak="0">
     <w:nsid w:val="6E1E4C18"/>
     <w:multiLevelType w:val="hybridMultilevel"/>
-    <w:tmpl w:val="F746BA72"/>
+    <w:tmpl w:val="CBB68BF6"/>
     <w:lvl w:ilvl="0" w:tplc="4009000F">
       <w:start w:val="1"/>
       <w:numFmt w:val="decimal"/>
@@ -1952,7 +3624,7 @@
         <w:ind w:left="720" w:hanging="360"/>
       </w:pPr>
     </w:lvl>
-    <w:lvl w:ilvl="1" w:tplc="40090019">
+    <w:lvl w:ilvl="1" w:tplc="EC50401C">
       <w:start w:val="1"/>
       <w:numFmt w:val="lowerLetter"/>
       <w:lvlText w:val="%2."/>
@@ -1960,6 +3632,10 @@
       <w:pPr>
         <w:ind w:left="1440" w:hanging="360"/>
       </w:pPr>
+      <w:rPr>
+        <w:b w:val="0"/>
+        <w:bCs w:val="0"/>
+      </w:rPr>
     </w:lvl>
     <w:lvl w:ilvl="2" w:tplc="4009001B">
       <w:start w:val="1"/>

</xml_diff>

<commit_message>
Add Booleans to the Notes
</commit_message>
<xml_diff>
--- a/Python Notes.docx
+++ b/Python Notes.docx
@@ -1860,12 +1860,43 @@
     <w:p>
       <w:pPr>
         <w:pStyle w:val="ListParagraph"/>
+        <w:ind w:left="1440"/>
+      </w:pPr>
+    </w:p>
+    <w:p>
+      <w:pPr>
+        <w:pStyle w:val="ListParagraph"/>
+        <w:ind w:left="1440"/>
+      </w:pPr>
+    </w:p>
+    <w:p>
+      <w:pPr>
+        <w:pStyle w:val="ListParagraph"/>
+        <w:ind w:left="1440"/>
+      </w:pPr>
+    </w:p>
+    <w:p>
+      <w:pPr>
+        <w:pStyle w:val="ListParagraph"/>
+        <w:ind w:left="1440"/>
+      </w:pPr>
+    </w:p>
+    <w:p>
+      <w:pPr>
+        <w:pStyle w:val="ListParagraph"/>
+        <w:ind w:left="1440"/>
+      </w:pPr>
+    </w:p>
+    <w:p>
+      <w:pPr>
+        <w:pStyle w:val="ListParagraph"/>
         <w:numPr>
           <w:ilvl w:val="0"/>
           <w:numId w:val="2"/>
         </w:numPr>
       </w:pPr>
       <w:r>
+        <w:lastRenderedPageBreak/>
         <w:t>List</w:t>
       </w:r>
     </w:p>
@@ -1890,6 +1921,18 @@
         </w:numPr>
       </w:pPr>
       <w:r>
+        <w:t>myList1 = list( range(4))</w:t>
+      </w:r>
+    </w:p>
+    <w:p>
+      <w:pPr>
+        <w:pStyle w:val="ListParagraph"/>
+        <w:numPr>
+          <w:ilvl w:val="1"/>
+          <w:numId w:val="2"/>
+        </w:numPr>
+      </w:pPr>
+      <w:r>
         <w:t xml:space="preserve">print( </w:t>
       </w:r>
       <w:r>
@@ -1974,7 +2017,6 @@
         </w:numPr>
       </w:pPr>
       <w:r>
-        <w:lastRenderedPageBreak/>
         <w:t>print ( myList[2:</w:t>
       </w:r>
       <w:r>
@@ -2222,6 +2264,69 @@
         </w:numPr>
       </w:pPr>
       <w:r>
+        <w:t xml:space="preserve">print( </w:t>
+      </w:r>
+      <w:r>
+        <w:rPr>
+          <w:color w:val="0070C0"/>
+        </w:rPr>
+        <w:t>myList</w:t>
+      </w:r>
+      <w:r>
+        <w:rPr>
+          <w:color w:val="0070C0"/>
+        </w:rPr>
+        <w:t>.append(</w:t>
+      </w:r>
+      <w:r>
+        <w:rPr>
+          <w:color w:val="0070C0"/>
+        </w:rPr>
+        <w:t>“abc”</w:t>
+      </w:r>
+      <w:r>
+        <w:rPr>
+          <w:color w:val="0070C0"/>
+        </w:rPr>
+        <w:t>)</w:t>
+      </w:r>
+      <w:r>
+        <w:rPr>
+          <w:color w:val="0070C0"/>
+        </w:rPr>
+        <w:t xml:space="preserve"> </w:t>
+      </w:r>
+      <w:r>
+        <w:t>)</w:t>
+      </w:r>
+      <w:r>
+        <w:tab/>
+      </w:r>
+      <w:r>
+        <w:tab/>
+      </w:r>
+      <w:r>
+        <w:tab/>
+      </w:r>
+      <w:r>
+        <w:t xml:space="preserve"># </w:t>
+      </w:r>
+      <w:r>
+        <w:rPr>
+          <w:color w:val="0070C0"/>
+        </w:rPr>
+        <w:t>Concatenation</w:t>
+      </w:r>
+    </w:p>
+    <w:p>
+      <w:pPr>
+        <w:pStyle w:val="ListParagraph"/>
+        <w:numPr>
+          <w:ilvl w:val="1"/>
+          <w:numId w:val="2"/>
+        </w:numPr>
+      </w:pPr>
+      <w:r>
         <w:t>print(myList  *3)</w:t>
       </w:r>
       <w:r>
@@ -2964,64 +3069,935 @@
     <w:p>
       <w:pPr>
         <w:pStyle w:val="ListParagraph"/>
+        <w:numPr>
+          <w:ilvl w:val="0"/>
+          <w:numId w:val="2"/>
+        </w:numPr>
+      </w:pPr>
+      <w:r>
+        <w:t>Boolean</w:t>
+      </w:r>
+    </w:p>
+    <w:p>
+      <w:pPr>
+        <w:pStyle w:val="ListParagraph"/>
+        <w:numPr>
+          <w:ilvl w:val="1"/>
+          <w:numId w:val="2"/>
+        </w:numPr>
+      </w:pPr>
+      <w:r>
+        <w:t>Literal</w:t>
+      </w:r>
+    </w:p>
+    <w:p>
+      <w:pPr>
+        <w:pStyle w:val="ListParagraph"/>
+        <w:numPr>
+          <w:ilvl w:val="2"/>
+          <w:numId w:val="2"/>
+        </w:numPr>
+      </w:pPr>
+      <w:r>
+        <w:t>print( type(</w:t>
+      </w:r>
+      <w:r>
+        <w:rPr>
+          <w:color w:val="0070C0"/>
+        </w:rPr>
+        <w:t>False</w:t>
+      </w:r>
+      <w:r>
+        <w:t>) )</w:t>
+      </w:r>
+      <w:r>
+        <w:tab/>
+      </w:r>
+      <w:r>
+        <w:tab/>
+      </w:r>
+      <w:r>
+        <w:tab/>
+      </w:r>
+      <w:r>
+        <w:tab/>
+        <w:t># &lt;class ‘bool’&gt;</w:t>
+      </w:r>
+    </w:p>
+    <w:p>
+      <w:pPr>
+        <w:pStyle w:val="ListParagraph"/>
+        <w:numPr>
+          <w:ilvl w:val="2"/>
+          <w:numId w:val="2"/>
+        </w:numPr>
+      </w:pPr>
+      <w:r>
+        <w:t>print( type(</w:t>
+      </w:r>
+      <w:r>
+        <w:rPr>
+          <w:color w:val="0070C0"/>
+        </w:rPr>
+        <w:t>True</w:t>
+      </w:r>
+      <w:r>
+        <w:t>) )</w:t>
+      </w:r>
+      <w:r>
+        <w:tab/>
+      </w:r>
+      <w:r>
+        <w:tab/>
+      </w:r>
+      <w:r>
+        <w:tab/>
+      </w:r>
+      <w:r>
+        <w:tab/>
+        <w:t># &lt;class ‘bool’&gt;</w:t>
+      </w:r>
+      <w:r>
+        <w:t xml:space="preserve"> </w:t>
+      </w:r>
+    </w:p>
+    <w:p>
+      <w:pPr>
+        <w:pStyle w:val="ListParagraph"/>
+        <w:numPr>
+          <w:ilvl w:val="2"/>
+          <w:numId w:val="2"/>
+        </w:numPr>
+      </w:pPr>
+      <w:r>
+        <w:t>Boolean takes either True or False</w:t>
+      </w:r>
+    </w:p>
+    <w:p>
+      <w:pPr>
+        <w:pStyle w:val="ListParagraph"/>
+        <w:ind w:left="2160"/>
+      </w:pPr>
+    </w:p>
+    <w:p>
+      <w:pPr>
+        <w:pStyle w:val="ListParagraph"/>
+        <w:numPr>
+          <w:ilvl w:val="1"/>
+          <w:numId w:val="2"/>
+        </w:numPr>
+      </w:pPr>
+      <w:r>
+        <w:t>Comparison</w:t>
+      </w:r>
+      <w:r>
+        <w:t xml:space="preserve"> Operator</w:t>
+      </w:r>
+    </w:p>
+    <w:p>
+      <w:pPr>
+        <w:pStyle w:val="ListParagraph"/>
+        <w:numPr>
+          <w:ilvl w:val="2"/>
+          <w:numId w:val="2"/>
+        </w:numPr>
+      </w:pPr>
+      <w:r>
+        <w:t>print( 5==6 )</w:t>
+      </w:r>
+      <w:r>
+        <w:tab/>
+      </w:r>
+      <w:r>
+        <w:tab/>
+      </w:r>
+      <w:r>
+        <w:tab/>
+      </w:r>
+      <w:r>
+        <w:tab/>
+      </w:r>
+      <w:r>
+        <w:tab/>
+        <w:t># False</w:t>
+      </w:r>
+    </w:p>
+    <w:p>
+      <w:pPr>
+        <w:pStyle w:val="ListParagraph"/>
+        <w:numPr>
+          <w:ilvl w:val="2"/>
+          <w:numId w:val="2"/>
+        </w:numPr>
+        <w:rPr>
+          <w:color w:val="0070C0"/>
+        </w:rPr>
+      </w:pPr>
+      <w:r>
+        <w:rPr>
+          <w:color w:val="0070C0"/>
+        </w:rPr>
+        <w:lastRenderedPageBreak/>
+        <w:t>==</w:t>
+      </w:r>
+    </w:p>
+    <w:p>
+      <w:pPr>
+        <w:pStyle w:val="ListParagraph"/>
+        <w:numPr>
+          <w:ilvl w:val="2"/>
+          <w:numId w:val="2"/>
+        </w:numPr>
+        <w:rPr>
+          <w:color w:val="0070C0"/>
+        </w:rPr>
+      </w:pPr>
+      <w:r>
+        <w:rPr>
+          <w:color w:val="0070C0"/>
+        </w:rPr>
+        <w:t>!=</w:t>
+      </w:r>
+    </w:p>
+    <w:p>
+      <w:pPr>
+        <w:pStyle w:val="ListParagraph"/>
+        <w:numPr>
+          <w:ilvl w:val="2"/>
+          <w:numId w:val="2"/>
+        </w:numPr>
+        <w:rPr>
+          <w:color w:val="0070C0"/>
+        </w:rPr>
+      </w:pPr>
+      <w:r>
+        <w:rPr>
+          <w:color w:val="0070C0"/>
+        </w:rPr>
+        <w:t>&gt;</w:t>
+      </w:r>
+    </w:p>
+    <w:p>
+      <w:pPr>
+        <w:pStyle w:val="ListParagraph"/>
+        <w:numPr>
+          <w:ilvl w:val="2"/>
+          <w:numId w:val="2"/>
+        </w:numPr>
+        <w:rPr>
+          <w:color w:val="0070C0"/>
+        </w:rPr>
+      </w:pPr>
+      <w:r>
+        <w:rPr>
+          <w:color w:val="0070C0"/>
+        </w:rPr>
+        <w:t>&gt;=</w:t>
+      </w:r>
+    </w:p>
+    <w:p>
+      <w:pPr>
+        <w:pStyle w:val="ListParagraph"/>
+        <w:numPr>
+          <w:ilvl w:val="2"/>
+          <w:numId w:val="2"/>
+        </w:numPr>
+        <w:rPr>
+          <w:color w:val="0070C0"/>
+        </w:rPr>
+      </w:pPr>
+      <w:r>
+        <w:rPr>
+          <w:color w:val="0070C0"/>
+        </w:rPr>
+        <w:t>&lt;</w:t>
+      </w:r>
+    </w:p>
+    <w:p>
+      <w:pPr>
+        <w:pStyle w:val="ListParagraph"/>
+        <w:numPr>
+          <w:ilvl w:val="2"/>
+          <w:numId w:val="2"/>
+        </w:numPr>
+        <w:rPr>
+          <w:color w:val="0070C0"/>
+        </w:rPr>
+      </w:pPr>
+      <w:r>
+        <w:rPr>
+          <w:color w:val="0070C0"/>
+        </w:rPr>
+        <w:t>&lt;=</w:t>
+      </w:r>
+    </w:p>
+    <w:p>
+      <w:pPr>
+        <w:pStyle w:val="ListParagraph"/>
+        <w:ind w:left="2160"/>
+      </w:pPr>
+    </w:p>
+    <w:p>
+      <w:pPr>
+        <w:pStyle w:val="ListParagraph"/>
+        <w:numPr>
+          <w:ilvl w:val="1"/>
+          <w:numId w:val="2"/>
+        </w:numPr>
+      </w:pPr>
+      <w:r>
+        <w:t>Logical Operators (X &amp;Y are Boolean values)</w:t>
+      </w:r>
+    </w:p>
+    <w:p>
+      <w:pPr>
+        <w:pStyle w:val="ListParagraph"/>
+        <w:numPr>
+          <w:ilvl w:val="2"/>
+          <w:numId w:val="2"/>
+        </w:numPr>
+      </w:pPr>
+      <w:r>
+        <w:t xml:space="preserve">X </w:t>
+      </w:r>
+      <w:r>
+        <w:rPr>
+          <w:color w:val="0070C0"/>
+        </w:rPr>
+        <w:t>and</w:t>
+      </w:r>
+      <w:r>
+        <w:t xml:space="preserve"> Y</w:t>
+      </w:r>
+      <w:r>
+        <w:tab/>
+      </w:r>
+      <w:r>
+        <w:tab/>
+      </w:r>
+      <w:r>
+        <w:tab/>
+      </w:r>
+      <w:r>
+        <w:tab/>
+      </w:r>
+      <w:r>
+        <w:tab/>
+        <w:t># remember &amp;&amp; from cpp</w:t>
+      </w:r>
+    </w:p>
+    <w:p>
+      <w:pPr>
+        <w:pStyle w:val="ListParagraph"/>
+        <w:numPr>
+          <w:ilvl w:val="2"/>
+          <w:numId w:val="2"/>
+        </w:numPr>
+      </w:pPr>
+      <w:r>
+        <w:t xml:space="preserve">X </w:t>
+      </w:r>
+      <w:r>
+        <w:rPr>
+          <w:color w:val="0070C0"/>
+        </w:rPr>
+        <w:t xml:space="preserve">or </w:t>
+      </w:r>
+      <w:r>
+        <w:t>Y</w:t>
+      </w:r>
+      <w:r>
+        <w:tab/>
+      </w:r>
+      <w:r>
+        <w:tab/>
+      </w:r>
+      <w:r>
+        <w:tab/>
+      </w:r>
+      <w:r>
+        <w:tab/>
+      </w:r>
+      <w:r>
+        <w:tab/>
+        <w:t># remember || from cpp</w:t>
+      </w:r>
+    </w:p>
+    <w:p>
+      <w:pPr>
+        <w:pStyle w:val="ListParagraph"/>
+        <w:numPr>
+          <w:ilvl w:val="2"/>
+          <w:numId w:val="2"/>
+        </w:numPr>
+      </w:pPr>
+      <w:r>
+        <w:rPr>
+          <w:color w:val="0070C0"/>
+        </w:rPr>
+        <w:t xml:space="preserve">not </w:t>
+      </w:r>
+      <w:r>
+        <w:t>X</w:t>
+      </w:r>
+      <w:r>
+        <w:tab/>
+      </w:r>
+      <w:r>
+        <w:tab/>
+      </w:r>
+      <w:r>
+        <w:tab/>
+      </w:r>
+      <w:r>
+        <w:tab/>
+      </w:r>
+      <w:r>
+        <w:tab/>
+        <w:t># remember ! from cpp</w:t>
+      </w:r>
+    </w:p>
+    <w:p>
+      <w:pPr>
+        <w:pStyle w:val="ListParagraph"/>
+        <w:ind w:left="2160"/>
+      </w:pPr>
+    </w:p>
+    <w:p>
+      <w:pPr>
+        <w:pStyle w:val="ListParagraph"/>
+        <w:numPr>
+          <w:ilvl w:val="1"/>
+          <w:numId w:val="2"/>
+        </w:numPr>
+      </w:pPr>
+      <w:r>
+        <w:t>In/ Not In operator</w:t>
+      </w:r>
+    </w:p>
+    <w:p>
+      <w:pPr>
+        <w:pStyle w:val="ListParagraph"/>
+        <w:numPr>
+          <w:ilvl w:val="2"/>
+          <w:numId w:val="2"/>
+        </w:numPr>
+      </w:pPr>
+      <w:r>
+        <w:t xml:space="preserve">print( ‘p’ </w:t>
+      </w:r>
+      <w:r>
+        <w:rPr>
+          <w:color w:val="0070C0"/>
+        </w:rPr>
+        <w:t xml:space="preserve">in </w:t>
+      </w:r>
+      <w:r>
+        <w:t>‘paper’)</w:t>
+      </w:r>
+      <w:r>
+        <w:tab/>
+      </w:r>
+      <w:r>
+        <w:tab/>
+      </w:r>
+      <w:r>
+        <w:tab/>
+        <w:t># True as ‘p’ is a substring of ‘paper’</w:t>
+      </w:r>
+    </w:p>
+    <w:p>
+      <w:pPr>
+        <w:pStyle w:val="ListParagraph"/>
+        <w:numPr>
+          <w:ilvl w:val="2"/>
+          <w:numId w:val="2"/>
+        </w:numPr>
+      </w:pPr>
+      <w:r>
+        <w:t xml:space="preserve">print( ‘p’ </w:t>
+      </w:r>
+      <w:r>
+        <w:rPr>
+          <w:color w:val="0070C0"/>
+        </w:rPr>
+        <w:t xml:space="preserve">in </w:t>
+      </w:r>
+      <w:r>
+        <w:t>‘</w:t>
+      </w:r>
+      <w:r>
+        <w:t>mango</w:t>
+      </w:r>
+      <w:r>
+        <w:t>’)</w:t>
+      </w:r>
+      <w:r>
+        <w:tab/>
+      </w:r>
+      <w:r>
+        <w:tab/>
+      </w:r>
+      <w:r>
+        <w:tab/>
+        <w:t># False as ‘p’ not a substr of ‘mango’</w:t>
+      </w:r>
+    </w:p>
+    <w:p>
+      <w:pPr>
+        <w:pStyle w:val="ListParagraph"/>
+        <w:numPr>
+          <w:ilvl w:val="2"/>
+          <w:numId w:val="2"/>
+        </w:numPr>
+      </w:pPr>
+      <w:r>
+        <w:t xml:space="preserve">print( ‘’    </w:t>
+      </w:r>
+      <w:r>
+        <w:rPr>
+          <w:color w:val="0070C0"/>
+        </w:rPr>
+        <w:t xml:space="preserve">in </w:t>
+      </w:r>
+      <w:r>
+        <w:t>‘apple’)</w:t>
+      </w:r>
+      <w:r>
+        <w:tab/>
+      </w:r>
+      <w:r>
+        <w:tab/>
+      </w:r>
+      <w:r>
+        <w:tab/>
+        <w:t xml:space="preserve"># </w:t>
+      </w:r>
+      <w:r>
+        <w:rPr>
+          <w:b/>
+          <w:bCs/>
+        </w:rPr>
+        <w:t>True</w:t>
+      </w:r>
+      <w:r>
+        <w:t xml:space="preserve"> as empty string</w:t>
+      </w:r>
+    </w:p>
+    <w:p>
+      <w:pPr>
+        <w:pStyle w:val="ListParagraph"/>
+        <w:numPr>
+          <w:ilvl w:val="2"/>
+          <w:numId w:val="2"/>
+        </w:numPr>
+      </w:pPr>
+      <w:r>
+        <w:t xml:space="preserve">print( ‘p’ </w:t>
+      </w:r>
+      <w:r>
+        <w:rPr>
+          <w:color w:val="0070C0"/>
+        </w:rPr>
+        <w:t xml:space="preserve">not in </w:t>
+      </w:r>
+      <w:r>
+        <w:t>‘mango’)</w:t>
+      </w:r>
+      <w:r>
+        <w:tab/>
+      </w:r>
+      <w:r>
+        <w:tab/>
+        <w:t># True</w:t>
+      </w:r>
+    </w:p>
+    <w:p>
+      <w:pPr>
+        <w:pStyle w:val="ListParagraph"/>
+        <w:numPr>
+          <w:ilvl w:val="2"/>
+          <w:numId w:val="2"/>
+        </w:numPr>
+      </w:pPr>
+      <w:r>
+        <w:t xml:space="preserve">print( ‘pa’ </w:t>
+      </w:r>
+      <w:r>
+        <w:rPr>
+          <w:color w:val="0070C0"/>
+        </w:rPr>
+        <w:t xml:space="preserve">not in </w:t>
+      </w:r>
+      <w:r>
+        <w:t>‘paper’)</w:t>
+      </w:r>
+      <w:r>
+        <w:tab/>
+      </w:r>
+      <w:r>
+        <w:tab/>
+        <w:t># False</w:t>
+      </w:r>
+    </w:p>
+    <w:p>
+      <w:pPr>
+        <w:pStyle w:val="ListParagraph"/>
+        <w:numPr>
+          <w:ilvl w:val="2"/>
+          <w:numId w:val="2"/>
+        </w:numPr>
+      </w:pPr>
+      <w:r>
+        <w:t xml:space="preserve">‘apple’ </w:t>
+      </w:r>
+      <w:r>
+        <w:rPr>
+          <w:color w:val="0070C0"/>
+        </w:rPr>
+        <w:t xml:space="preserve">in </w:t>
+      </w:r>
+      <w:r>
+        <w:t>[‘apple’, ‘mango’]</w:t>
+      </w:r>
+      <w:r>
+        <w:tab/>
+      </w:r>
+      <w:r>
+        <w:tab/>
+        <w:t># True</w:t>
+      </w:r>
+    </w:p>
+    <w:p>
+      <w:pPr>
+        <w:pStyle w:val="ListParagraph"/>
+        <w:ind w:left="2160"/>
+      </w:pPr>
+    </w:p>
+    <w:p>
+      <w:pPr>
+        <w:pStyle w:val="ListParagraph"/>
+        <w:numPr>
+          <w:ilvl w:val="0"/>
+          <w:numId w:val="2"/>
+        </w:numPr>
+      </w:pPr>
+      <w:r>
+        <w:t>Precedence Order</w:t>
+      </w:r>
+    </w:p>
+    <w:p>
+      <w:pPr>
+        <w:pStyle w:val="ListParagraph"/>
+        <w:numPr>
+          <w:ilvl w:val="1"/>
+          <w:numId w:val="2"/>
+        </w:numPr>
+      </w:pPr>
+      <w:r>
+        <w:t>Parentheses</w:t>
+      </w:r>
+    </w:p>
+    <w:p>
+      <w:pPr>
+        <w:pStyle w:val="ListParagraph"/>
+        <w:numPr>
+          <w:ilvl w:val="1"/>
+          <w:numId w:val="2"/>
+        </w:numPr>
+      </w:pPr>
+      <w:r>
+        <w:t>Exponent</w:t>
+      </w:r>
+    </w:p>
+    <w:p>
+      <w:pPr>
+        <w:pStyle w:val="ListParagraph"/>
+        <w:numPr>
+          <w:ilvl w:val="1"/>
+          <w:numId w:val="2"/>
+        </w:numPr>
+      </w:pPr>
+      <w:r>
+        <w:t>Multiplication, Division</w:t>
+      </w:r>
+      <w:r>
+        <w:tab/>
+        <w:t>(</w:t>
+      </w:r>
+      <w:r>
+        <w:t>*,</w:t>
+      </w:r>
+      <w:r>
+        <w:t xml:space="preserve"> </w:t>
+      </w:r>
+      <w:r>
+        <w:t>/,</w:t>
+      </w:r>
+      <w:r>
+        <w:t xml:space="preserve"> </w:t>
+      </w:r>
+      <w:r>
+        <w:t>//,</w:t>
+      </w:r>
+      <w:r>
+        <w:t xml:space="preserve"> </w:t>
+      </w:r>
+      <w:r>
+        <w:t>%</w:t>
+      </w:r>
+      <w:r>
+        <w:t>)</w:t>
+      </w:r>
+    </w:p>
+    <w:p>
+      <w:pPr>
+        <w:pStyle w:val="ListParagraph"/>
+        <w:numPr>
+          <w:ilvl w:val="1"/>
+          <w:numId w:val="2"/>
+        </w:numPr>
+      </w:pPr>
+      <w:r>
+        <w:t>Subtraction, Addition</w:t>
+      </w:r>
+    </w:p>
+    <w:p>
+      <w:pPr>
+        <w:pStyle w:val="ListParagraph"/>
+        <w:numPr>
+          <w:ilvl w:val="1"/>
+          <w:numId w:val="2"/>
+        </w:numPr>
+      </w:pPr>
+      <w:r>
+        <w:t>Comparison Operator (==, !=, &gt;=,&lt;=,&gt;,&lt;)</w:t>
+      </w:r>
+    </w:p>
+    <w:p>
+      <w:pPr>
+        <w:pStyle w:val="ListParagraph"/>
+        <w:numPr>
+          <w:ilvl w:val="1"/>
+          <w:numId w:val="2"/>
+        </w:numPr>
+      </w:pPr>
+      <w:r>
+        <w:t>NOT Operator (not X)</w:t>
+      </w:r>
+    </w:p>
+    <w:p>
+      <w:pPr>
+        <w:pStyle w:val="ListParagraph"/>
+        <w:numPr>
+          <w:ilvl w:val="1"/>
+          <w:numId w:val="2"/>
+        </w:numPr>
+      </w:pPr>
+      <w:r>
+        <w:t>AND</w:t>
+      </w:r>
+      <w:r>
+        <w:t xml:space="preserve"> (and)</w:t>
+      </w:r>
+    </w:p>
+    <w:p>
+      <w:pPr>
+        <w:pStyle w:val="ListParagraph"/>
+        <w:numPr>
+          <w:ilvl w:val="1"/>
+          <w:numId w:val="2"/>
+        </w:numPr>
+      </w:pPr>
+      <w:r>
+        <w:t>OR (or)</w:t>
+      </w:r>
+    </w:p>
+    <w:p>
+      <w:pPr>
+        <w:pStyle w:val="ListParagraph"/>
         <w:ind w:left="1440"/>
       </w:pPr>
     </w:p>
     <w:p>
       <w:pPr>
         <w:pStyle w:val="ListParagraph"/>
+        <w:numPr>
+          <w:ilvl w:val="0"/>
+          <w:numId w:val="2"/>
+        </w:numPr>
+      </w:pPr>
+      <w:r>
+        <w:t>Conditional Execution</w:t>
+      </w:r>
+    </w:p>
+    <w:p>
+      <w:pPr>
+        <w:pStyle w:val="ListParagraph"/>
+        <w:numPr>
+          <w:ilvl w:val="1"/>
+          <w:numId w:val="2"/>
+        </w:numPr>
+        <w:rPr>
+          <w:color w:val="0070C0"/>
+        </w:rPr>
+      </w:pPr>
+      <w:r>
+        <w:rPr>
+          <w:color w:val="0070C0"/>
+        </w:rPr>
+        <w:t>If x%2 == 0:</w:t>
+      </w:r>
+    </w:p>
+    <w:p>
+      <w:pPr>
+        <w:pStyle w:val="ListParagraph"/>
+        <w:ind w:left="1440" w:firstLine="720"/>
+      </w:pPr>
+      <w:r>
+        <w:t>print( x, “is even”)</w:t>
+      </w:r>
+    </w:p>
+    <w:p>
+      <w:r>
+        <w:tab/>
+      </w:r>
+      <w:r>
+        <w:tab/>
+      </w:r>
+      <w:r>
+        <w:rPr>
+          <w:color w:val="0070C0"/>
+        </w:rPr>
+        <w:t>else:</w:t>
+      </w:r>
+    </w:p>
+    <w:p>
+      <w:r>
+        <w:tab/>
+      </w:r>
+      <w:r>
+        <w:tab/>
+      </w:r>
+      <w:r>
+        <w:tab/>
+        <w:t>print( x, “is odd”)</w:t>
+      </w:r>
+    </w:p>
+    <w:p>
+      <w:pPr>
+        <w:pStyle w:val="ListParagraph"/>
+        <w:numPr>
+          <w:ilvl w:val="1"/>
+          <w:numId w:val="2"/>
+        </w:numPr>
+      </w:pPr>
+      <w:r>
+        <w:t>Chained Conditionals (ELIF)</w:t>
+      </w:r>
+    </w:p>
+    <w:p>
+      <w:pPr>
+        <w:pStyle w:val="ListParagraph"/>
         <w:ind w:left="1440"/>
       </w:pPr>
     </w:p>
     <w:p>
       <w:pPr>
         <w:pStyle w:val="ListParagraph"/>
-        <w:ind w:left="1440"/>
-      </w:pPr>
-    </w:p>
-    <w:p>
-      <w:pPr>
-        <w:pStyle w:val="ListParagraph"/>
-        <w:ind w:left="1440"/>
-      </w:pPr>
-    </w:p>
-    <w:p>
-      <w:pPr>
-        <w:pStyle w:val="ListParagraph"/>
-        <w:ind w:left="1440"/>
-      </w:pPr>
-    </w:p>
-    <w:p>
-      <w:pPr>
-        <w:pStyle w:val="ListParagraph"/>
-        <w:ind w:left="1440"/>
-      </w:pPr>
-    </w:p>
-    <w:p>
-      <w:pPr>
-        <w:pStyle w:val="ListParagraph"/>
-        <w:ind w:left="1440"/>
-      </w:pPr>
-    </w:p>
-    <w:p>
-      <w:pPr>
-        <w:pStyle w:val="ListParagraph"/>
-        <w:ind w:left="1440"/>
-      </w:pPr>
-    </w:p>
-    <w:p>
-      <w:pPr>
-        <w:pStyle w:val="ListParagraph"/>
-        <w:ind w:left="1440"/>
-      </w:pPr>
-    </w:p>
-    <w:p/>
-    <w:p/>
-    <w:p/>
-    <w:p>
-      <w:pPr>
-        <w:jc w:val="center"/>
-      </w:pPr>
+        <w:numPr>
+          <w:ilvl w:val="2"/>
+          <w:numId w:val="2"/>
+        </w:numPr>
+      </w:pPr>
+      <w:r>
+        <w:rPr>
+          <w:color w:val="0070C0"/>
+        </w:rPr>
+        <w:t xml:space="preserve">if </w:t>
+      </w:r>
+      <w:r>
+        <w:t>x &gt; y:</w:t>
+      </w:r>
+    </w:p>
+    <w:p>
+      <w:pPr>
+        <w:pStyle w:val="ListParagraph"/>
+        <w:ind w:left="2880"/>
+      </w:pPr>
+      <w:r>
+        <w:t>print(“greater”)</w:t>
+      </w:r>
+    </w:p>
+    <w:p>
+      <w:r>
+        <w:tab/>
+      </w:r>
+      <w:r>
+        <w:tab/>
+      </w:r>
+      <w:r>
+        <w:tab/>
+      </w:r>
+      <w:r>
+        <w:rPr>
+          <w:color w:val="0070C0"/>
+        </w:rPr>
+        <w:t xml:space="preserve">elif </w:t>
+      </w:r>
+      <w:r>
+        <w:t>x &lt;y:</w:t>
+      </w:r>
+    </w:p>
+    <w:p>
+      <w:r>
+        <w:tab/>
+      </w:r>
+      <w:r>
+        <w:tab/>
+      </w:r>
+      <w:r>
+        <w:tab/>
+      </w:r>
+      <w:r>
+        <w:tab/>
+        <w:t>print(“lower”)</w:t>
+      </w:r>
+    </w:p>
+    <w:p>
+      <w:r>
+        <w:tab/>
+      </w:r>
+      <w:r>
+        <w:tab/>
+      </w:r>
+      <w:r>
+        <w:tab/>
+      </w:r>
+      <w:r>
+        <w:rPr>
+          <w:color w:val="0070C0"/>
+        </w:rPr>
+        <w:t>else</w:t>
+      </w:r>
+      <w:r>
+        <w:t>:</w:t>
+      </w:r>
+    </w:p>
+    <w:p>
+      <w:r>
+        <w:tab/>
+      </w:r>
+      <w:r>
+        <w:tab/>
+      </w:r>
+      <w:r>
+        <w:tab/>
+      </w:r>
+      <w:r>
+        <w:tab/>
+        <w:t>print(“equal”)</w:t>
+      </w:r>
     </w:p>
     <w:p>
       <w:pPr>
@@ -3523,6 +4499,96 @@
 <file path=word/numbering.xml><?xml version="1.0" encoding="utf-8"?>
 <w:numbering xmlns:wpc="http://schemas.microsoft.com/office/word/2010/wordprocessingCanvas" xmlns:cx="http://schemas.microsoft.com/office/drawing/2014/chartex" xmlns:cx1="http://schemas.microsoft.com/office/drawing/2015/9/8/chartex" xmlns:cx2="http://schemas.microsoft.com/office/drawing/2015/10/21/chartex" xmlns:cx3="http://schemas.microsoft.com/office/drawing/2016/5/9/chartex" xmlns:cx4="http://schemas.microsoft.com/office/drawing/2016/5/10/chartex" xmlns:cx5="http://schemas.microsoft.com/office/drawing/2016/5/11/chartex" xmlns:cx6="http://schemas.microsoft.com/office/drawing/2016/5/12/chartex" xmlns:cx7="http://schemas.microsoft.com/office/drawing/2016/5/13/chartex" xmlns:cx8="http://schemas.microsoft.com/office/drawing/2016/5/14/chartex" xmlns:mc="http://schemas.openxmlformats.org/markup-compatibility/2006" xmlns:aink="http://schemas.microsoft.com/office/drawing/2016/ink" xmlns:am3d="http://schemas.microsoft.com/office/drawing/2017/model3d" xmlns:o="urn:schemas-microsoft-com:office:office" xmlns:r="http://schemas.openxmlformats.org/officeDocument/2006/relationships" xmlns:m="http://schemas.openxmlformats.org/officeDocument/2006/math" xmlns:v="urn:schemas-microsoft-com:vml" xmlns:wp14="http://schemas.microsoft.com/office/word/2010/wordprocessingDrawing" xmlns:wp="http://schemas.openxmlformats.org/drawingml/2006/wordprocessingDrawing" xmlns:w10="urn:schemas-microsoft-com:office:word" xmlns:w="http://schemas.openxmlformats.org/wordprocessingml/2006/main" xmlns:w14="http://schemas.microsoft.com/office/word/2010/wordml" xmlns:w15="http://schemas.microsoft.com/office/word/2012/wordml" xmlns:w16cex="http://schemas.microsoft.com/office/word/2018/wordml/cex" xmlns:w16cid="http://schemas.microsoft.com/office/word/2016/wordml/cid" xmlns:w16="http://schemas.microsoft.com/office/word/2018/wordml" xmlns:w16se="http://schemas.microsoft.com/office/word/2015/wordml/symex" xmlns:wpg="http://schemas.microsoft.com/office/word/2010/wordprocessingGroup" xmlns:wpi="http://schemas.microsoft.com/office/word/2010/wordprocessingInk" xmlns:wne="http://schemas.microsoft.com/office/word/2006/wordml" xmlns:wps="http://schemas.microsoft.com/office/word/2010/wordprocessingShape" mc:Ignorable="w14 w15 w16se w16cid w16 w16cex wp14">
   <w:abstractNum w:abstractNumId="0" w15:restartNumberingAfterBreak="0">
+    <w:nsid w:val="4FDC5FE0"/>
+    <w:multiLevelType w:val="hybridMultilevel"/>
+    <w:tmpl w:val="BF7ED052"/>
+    <w:lvl w:ilvl="0" w:tplc="EC50401C">
+      <w:start w:val="1"/>
+      <w:numFmt w:val="lowerLetter"/>
+      <w:lvlText w:val="%1."/>
+      <w:lvlJc w:val="left"/>
+      <w:pPr>
+        <w:ind w:left="1440" w:hanging="360"/>
+      </w:pPr>
+      <w:rPr>
+        <w:b w:val="0"/>
+        <w:bCs w:val="0"/>
+      </w:rPr>
+    </w:lvl>
+    <w:lvl w:ilvl="1" w:tplc="40090019" w:tentative="1">
+      <w:start w:val="1"/>
+      <w:numFmt w:val="lowerLetter"/>
+      <w:lvlText w:val="%2."/>
+      <w:lvlJc w:val="left"/>
+      <w:pPr>
+        <w:ind w:left="1440" w:hanging="360"/>
+      </w:pPr>
+    </w:lvl>
+    <w:lvl w:ilvl="2" w:tplc="4009001B" w:tentative="1">
+      <w:start w:val="1"/>
+      <w:numFmt w:val="lowerRoman"/>
+      <w:lvlText w:val="%3."/>
+      <w:lvlJc w:val="right"/>
+      <w:pPr>
+        <w:ind w:left="2160" w:hanging="180"/>
+      </w:pPr>
+    </w:lvl>
+    <w:lvl w:ilvl="3" w:tplc="4009000F" w:tentative="1">
+      <w:start w:val="1"/>
+      <w:numFmt w:val="decimal"/>
+      <w:lvlText w:val="%4."/>
+      <w:lvlJc w:val="left"/>
+      <w:pPr>
+        <w:ind w:left="2880" w:hanging="360"/>
+      </w:pPr>
+    </w:lvl>
+    <w:lvl w:ilvl="4" w:tplc="40090019" w:tentative="1">
+      <w:start w:val="1"/>
+      <w:numFmt w:val="lowerLetter"/>
+      <w:lvlText w:val="%5."/>
+      <w:lvlJc w:val="left"/>
+      <w:pPr>
+        <w:ind w:left="3600" w:hanging="360"/>
+      </w:pPr>
+    </w:lvl>
+    <w:lvl w:ilvl="5" w:tplc="4009001B" w:tentative="1">
+      <w:start w:val="1"/>
+      <w:numFmt w:val="lowerRoman"/>
+      <w:lvlText w:val="%6."/>
+      <w:lvlJc w:val="right"/>
+      <w:pPr>
+        <w:ind w:left="4320" w:hanging="180"/>
+      </w:pPr>
+    </w:lvl>
+    <w:lvl w:ilvl="6" w:tplc="4009000F" w:tentative="1">
+      <w:start w:val="1"/>
+      <w:numFmt w:val="decimal"/>
+      <w:lvlText w:val="%7."/>
+      <w:lvlJc w:val="left"/>
+      <w:pPr>
+        <w:ind w:left="5040" w:hanging="360"/>
+      </w:pPr>
+    </w:lvl>
+    <w:lvl w:ilvl="7" w:tplc="40090019" w:tentative="1">
+      <w:start w:val="1"/>
+      <w:numFmt w:val="lowerLetter"/>
+      <w:lvlText w:val="%8."/>
+      <w:lvlJc w:val="left"/>
+      <w:pPr>
+        <w:ind w:left="5760" w:hanging="360"/>
+      </w:pPr>
+    </w:lvl>
+    <w:lvl w:ilvl="8" w:tplc="4009001B" w:tentative="1">
+      <w:start w:val="1"/>
+      <w:numFmt w:val="lowerRoman"/>
+      <w:lvlText w:val="%9."/>
+      <w:lvlJc w:val="right"/>
+      <w:pPr>
+        <w:ind w:left="6480" w:hanging="180"/>
+      </w:pPr>
+    </w:lvl>
+  </w:abstractNum>
+  <w:abstractNum w:abstractNumId="1" w15:restartNumberingAfterBreak="0">
     <w:nsid w:val="520A1C3E"/>
     <w:multiLevelType w:val="hybridMultilevel"/>
     <w:tmpl w:val="78B67140"/>
@@ -3611,10 +4677,10 @@
       </w:pPr>
     </w:lvl>
   </w:abstractNum>
-  <w:abstractNum w:abstractNumId="1" w15:restartNumberingAfterBreak="0">
+  <w:abstractNum w:abstractNumId="2" w15:restartNumberingAfterBreak="0">
     <w:nsid w:val="6E1E4C18"/>
     <w:multiLevelType w:val="hybridMultilevel"/>
-    <w:tmpl w:val="CBB68BF6"/>
+    <w:tmpl w:val="B3DA59D6"/>
     <w:lvl w:ilvl="0" w:tplc="4009000F">
       <w:start w:val="1"/>
       <w:numFmt w:val="decimal"/>
@@ -3624,7 +4690,7 @@
         <w:ind w:left="720" w:hanging="360"/>
       </w:pPr>
     </w:lvl>
-    <w:lvl w:ilvl="1" w:tplc="EC50401C">
+    <w:lvl w:ilvl="1" w:tplc="E294FCC2">
       <w:start w:val="1"/>
       <w:numFmt w:val="lowerLetter"/>
       <w:lvlText w:val="%2."/>
@@ -3635,9 +4701,10 @@
       <w:rPr>
         <w:b w:val="0"/>
         <w:bCs w:val="0"/>
+        <w:color w:val="auto"/>
       </w:rPr>
     </w:lvl>
-    <w:lvl w:ilvl="2" w:tplc="4009001B">
+    <w:lvl w:ilvl="2" w:tplc="22707500">
       <w:start w:val="1"/>
       <w:numFmt w:val="lowerRoman"/>
       <w:lvlText w:val="%3."/>
@@ -3645,8 +4712,11 @@
       <w:pPr>
         <w:ind w:left="2160" w:hanging="180"/>
       </w:pPr>
+      <w:rPr>
+        <w:color w:val="auto"/>
+      </w:rPr>
     </w:lvl>
-    <w:lvl w:ilvl="3" w:tplc="4009000F" w:tentative="1">
+    <w:lvl w:ilvl="3" w:tplc="4009000F">
       <w:start w:val="1"/>
       <w:numFmt w:val="decimal"/>
       <w:lvlText w:val="%4."/>
@@ -3702,10 +4772,13 @@
     </w:lvl>
   </w:abstractNum>
   <w:num w:numId="1">
-    <w:abstractNumId w:val="0"/>
+    <w:abstractNumId w:val="1"/>
   </w:num>
   <w:num w:numId="2">
-    <w:abstractNumId w:val="1"/>
+    <w:abstractNumId w:val="2"/>
+  </w:num>
+  <w:num w:numId="3">
+    <w:abstractNumId w:val="0"/>
   </w:num>
 </w:numbering>
 </file>

</xml_diff>

<commit_message>
Add Data Files & CSV
</commit_message>
<xml_diff>
--- a/Python Notes.docx
+++ b/Python Notes.docx
@@ -4030,8 +4030,62 @@
         <w:t># return no. of instances of ‘l’</w:t>
       </w:r>
       <w:r>
-        <w:t xml:space="preserve"> in the string     </w:t>
-      </w:r>
+        <w:t xml:space="preserve"> in the string     # non-mutating</w:t>
+      </w:r>
+    </w:p>
+    <w:p>
+      <w:pPr>
+        <w:pStyle w:val="ListParagraph"/>
+        <w:numPr>
+          <w:ilvl w:val="1"/>
+          <w:numId w:val="2"/>
+        </w:numPr>
+      </w:pPr>
+      <w:r>
+        <w:t>S.</w:t>
+      </w:r>
+      <w:r>
+        <w:rPr>
+          <w:color w:val="0070C0"/>
+        </w:rPr>
+        <w:t>strip()</w:t>
+      </w:r>
+      <w:r>
+        <w:rPr>
+          <w:color w:val="0070C0"/>
+        </w:rPr>
+        <w:tab/>
+      </w:r>
+      <w:r>
+        <w:tab/>
+      </w:r>
+      <w:r>
+        <w:tab/>
+        <w:t xml:space="preserve"># removes any white spaces at the </w:t>
+      </w:r>
+      <w:r>
+        <w:rPr>
+          <w:b/>
+          <w:bCs/>
+        </w:rPr>
+        <w:t>beginning</w:t>
+      </w:r>
+      <w:r>
+        <w:t xml:space="preserve"> &amp; the </w:t>
+      </w:r>
+      <w:r>
+        <w:rPr>
+          <w:b/>
+          <w:bCs/>
+        </w:rPr>
+        <w:t>end</w:t>
+      </w:r>
+    </w:p>
+    <w:p>
+      <w:pPr>
+        <w:pStyle w:val="ListParagraph"/>
+        <w:ind w:left="3600"/>
+      </w:pPr>
       <w:r>
         <w:t># non-mutating</w:t>
       </w:r>
@@ -4039,58 +4093,30 @@
     <w:p>
       <w:pPr>
         <w:pStyle w:val="ListParagraph"/>
-        <w:numPr>
-          <w:ilvl w:val="1"/>
-          <w:numId w:val="2"/>
-        </w:numPr>
-      </w:pPr>
-      <w:r>
-        <w:t>S.</w:t>
-      </w:r>
-      <w:r>
-        <w:rPr>
-          <w:color w:val="0070C0"/>
-        </w:rPr>
-        <w:t>strip()</w:t>
-      </w:r>
-      <w:r>
-        <w:rPr>
-          <w:color w:val="0070C0"/>
-        </w:rPr>
-        <w:tab/>
-      </w:r>
-      <w:r>
-        <w:tab/>
-      </w:r>
-      <w:r>
-        <w:tab/>
-        <w:t xml:space="preserve"># removes any white spaces at the </w:t>
-      </w:r>
-      <w:r>
-        <w:rPr>
-          <w:b/>
-          <w:bCs/>
-        </w:rPr>
-        <w:t>beginning</w:t>
-      </w:r>
-      <w:r>
-        <w:t xml:space="preserve"> &amp; the </w:t>
-      </w:r>
-      <w:r>
-        <w:rPr>
-          <w:b/>
-          <w:bCs/>
-        </w:rPr>
-        <w:t>end</w:t>
-      </w:r>
-    </w:p>
-    <w:p>
-      <w:pPr>
-        <w:pStyle w:val="ListParagraph"/>
         <w:ind w:left="3600"/>
       </w:pPr>
       <w:r>
-        <w:t># non-mutating</w:t>
+        <w:t xml:space="preserve"># Whitespaces in the </w:t>
+      </w:r>
+      <w:r>
+        <w:rPr>
+          <w:b/>
+          <w:bCs/>
+        </w:rPr>
+        <w:t>middle</w:t>
+      </w:r>
+      <w:r>
+        <w:t xml:space="preserve"> are </w:t>
+      </w:r>
+      <w:r>
+        <w:rPr>
+          <w:b/>
+          <w:bCs/>
+        </w:rPr>
+        <w:t>not</w:t>
+      </w:r>
+      <w:r>
+        <w:t xml:space="preserve"> removed</w:t>
       </w:r>
     </w:p>
     <w:p>
@@ -4099,35 +4125,6 @@
         <w:ind w:left="3600"/>
       </w:pPr>
       <w:r>
-        <w:t xml:space="preserve"># Whitespaces in the </w:t>
-      </w:r>
-      <w:r>
-        <w:rPr>
-          <w:b/>
-          <w:bCs/>
-        </w:rPr>
-        <w:t>middle</w:t>
-      </w:r>
-      <w:r>
-        <w:t xml:space="preserve"> are </w:t>
-      </w:r>
-      <w:r>
-        <w:rPr>
-          <w:b/>
-          <w:bCs/>
-        </w:rPr>
-        <w:t>not</w:t>
-      </w:r>
-      <w:r>
-        <w:t xml:space="preserve"> removed</w:t>
-      </w:r>
-    </w:p>
-    <w:p>
-      <w:pPr>
-        <w:pStyle w:val="ListParagraph"/>
-        <w:ind w:left="3600"/>
-      </w:pPr>
-      <w:r>
         <w:t># not same as S</w:t>
       </w:r>
       <w:r>
@@ -4181,16 +4178,7 @@
         </w:numPr>
       </w:pPr>
       <w:r>
-        <w:t xml:space="preserve">person = </w:t>
-      </w:r>
-      <w:r>
-        <w:t xml:space="preserve"> </w:t>
-      </w:r>
-      <w:r>
-        <w:t>input(</w:t>
-      </w:r>
-      <w:r>
-        <w:t xml:space="preserve"> </w:t>
+        <w:t xml:space="preserve">person =  input( </w:t>
       </w:r>
       <w:r>
         <w:t>“</w:t>
@@ -4202,10 +4190,7 @@
         <w:t>“</w:t>
       </w:r>
       <w:r>
-        <w:t xml:space="preserve"> </w:t>
-      </w:r>
-      <w:r>
-        <w:t>)</w:t>
+        <w:t xml:space="preserve"> )</w:t>
       </w:r>
     </w:p>
     <w:p>
@@ -4218,294 +4203,276 @@
           <w:sz w:val="24"/>
           <w:szCs w:val="24"/>
         </w:rPr>
-        <w:t>print(</w:t>
+        <w:t xml:space="preserve">print( </w:t>
       </w:r>
       <w:r>
         <w:rPr>
           <w:sz w:val="24"/>
           <w:szCs w:val="24"/>
         </w:rPr>
-        <w:t xml:space="preserve"> </w:t>
+        <w:t xml:space="preserve">“ </w:t>
       </w:r>
       <w:r>
         <w:rPr>
           <w:sz w:val="24"/>
           <w:szCs w:val="24"/>
         </w:rPr>
-        <w:t xml:space="preserve">“ </w:t>
-      </w:r>
-      <w:r>
-        <w:rPr>
+        <w:t xml:space="preserve">Hello </w:t>
+      </w:r>
+      <w:r>
+        <w:rPr>
+          <w:b/>
+          <w:bCs/>
+          <w:color w:val="0070C0"/>
           <w:sz w:val="24"/>
           <w:szCs w:val="24"/>
         </w:rPr>
-        <w:t xml:space="preserve">Hello </w:t>
-      </w:r>
-      <w:r>
-        <w:rPr>
-          <w:b/>
-          <w:bCs/>
-          <w:color w:val="0070C0"/>
+        <w:t>{}</w:t>
+      </w:r>
+      <w:r>
+        <w:rPr>
           <w:sz w:val="24"/>
           <w:szCs w:val="24"/>
         </w:rPr>
-        <w:t>{}</w:t>
+        <w:t>!</w:t>
       </w:r>
       <w:r>
         <w:rPr>
           <w:sz w:val="24"/>
           <w:szCs w:val="24"/>
         </w:rPr>
-        <w:t>!</w:t>
-      </w:r>
-      <w:r>
-        <w:rPr>
+        <w:t xml:space="preserve"> ”</w:t>
+      </w:r>
+      <w:r>
+        <w:rPr>
+          <w:b/>
+          <w:bCs/>
+          <w:color w:val="0070C0"/>
           <w:sz w:val="24"/>
           <w:szCs w:val="24"/>
         </w:rPr>
-        <w:t xml:space="preserve"> ”</w:t>
-      </w:r>
-      <w:r>
-        <w:rPr>
-          <w:b/>
-          <w:bCs/>
-          <w:color w:val="0070C0"/>
+        <w:t>.format( person )</w:t>
+      </w:r>
+      <w:r>
+        <w:rPr>
+          <w:b/>
+          <w:bCs/>
           <w:sz w:val="24"/>
           <w:szCs w:val="24"/>
         </w:rPr>
-        <w:t>.format(</w:t>
-      </w:r>
-      <w:r>
-        <w:rPr>
-          <w:b/>
-          <w:bCs/>
-          <w:color w:val="0070C0"/>
+        <w:t xml:space="preserve"> </w:t>
+      </w:r>
+      <w:r>
+        <w:rPr>
           <w:sz w:val="24"/>
           <w:szCs w:val="24"/>
         </w:rPr>
-        <w:t xml:space="preserve"> </w:t>
-      </w:r>
-      <w:r>
-        <w:rPr>
-          <w:b/>
-          <w:bCs/>
-          <w:color w:val="0070C0"/>
+        <w:t>)</w:t>
+      </w:r>
+    </w:p>
+    <w:p>
+      <w:pPr>
+        <w:pStyle w:val="ListParagraph"/>
+        <w:ind w:left="1440"/>
+      </w:pPr>
+    </w:p>
+    <w:p>
+      <w:pPr>
+        <w:pStyle w:val="ListParagraph"/>
+        <w:ind w:left="1440"/>
+      </w:pPr>
+      <w:r>
+        <w:t># replaces {} with entries in .format()</w:t>
+      </w:r>
+      <w:r>
+        <w:tab/>
+      </w:r>
+      <w:r>
+        <w:tab/>
+      </w:r>
+      <w:r>
+        <w:tab/>
+        <w:t xml:space="preserve">         # non-mutating</w:t>
+      </w:r>
+    </w:p>
+    <w:p>
+      <w:pPr>
+        <w:pStyle w:val="ListParagraph"/>
+        <w:ind w:left="1440"/>
+      </w:pPr>
+      <w:r>
+        <w:t xml:space="preserve"># </w:t>
+      </w:r>
+      <w:r>
+        <w:t xml:space="preserve">It is important to pass arguments to the format method in the correct </w:t>
+      </w:r>
+      <w:proofErr w:type="gramStart"/>
+      <w:r>
+        <w:t>order, because</w:t>
+      </w:r>
+      <w:proofErr w:type="gramEnd"/>
+      <w:r>
+        <w:t xml:space="preserve"> they are matched positionally into the {} places for interpolation where there is more than one.</w:t>
+      </w:r>
+    </w:p>
+    <w:p>
+      <w:pPr>
+        <w:pStyle w:val="ListParagraph"/>
+        <w:ind w:left="1440"/>
+      </w:pPr>
+    </w:p>
+    <w:p>
+      <w:pPr>
+        <w:pStyle w:val="ListParagraph"/>
+        <w:ind w:left="1440"/>
+      </w:pPr>
+      <w:r>
+        <w:t>#</w:t>
+      </w:r>
+      <w:r>
+        <w:t xml:space="preserve"> Format strings can give further information inside the braces showing how to specially format data. In particular floats can be shown with a specific number of decimal places.</w:t>
+      </w:r>
+    </w:p>
+    <w:p>
+      <w:pPr>
+        <w:pStyle w:val="ListParagraph"/>
+        <w:ind w:left="1440"/>
+      </w:pPr>
+    </w:p>
+    <w:p>
+      <w:pPr>
+        <w:pStyle w:val="ListParagraph"/>
+        <w:numPr>
+          <w:ilvl w:val="1"/>
+          <w:numId w:val="2"/>
+        </w:numPr>
+      </w:pPr>
+      <w:r>
+        <w:t xml:space="preserve">For two decimal places, put </w:t>
+      </w:r>
+      <w:r>
+        <w:rPr>
+          <w:color w:val="0070C0"/>
+        </w:rPr>
+        <w:t>:.2f</w:t>
+      </w:r>
+      <w:r>
+        <w:t xml:space="preserve"> inside the braces for the monetary values:</w:t>
+      </w:r>
+    </w:p>
+    <w:p>
+      <w:pPr>
+        <w:pStyle w:val="ListParagraph"/>
+        <w:ind w:left="1440"/>
+      </w:pPr>
+    </w:p>
+    <w:p>
+      <w:pPr>
+        <w:pStyle w:val="ListParagraph"/>
+        <w:ind w:left="1440"/>
+      </w:pPr>
+      <w:r>
+        <w:t># round-off</w:t>
+      </w:r>
+    </w:p>
+    <w:p>
+      <w:pPr>
+        <w:pStyle w:val="ListParagraph"/>
+        <w:ind w:left="1440"/>
+      </w:pPr>
+      <w:r>
+        <w:t>price =  input( “Enter the price: “ )</w:t>
+      </w:r>
+    </w:p>
+    <w:p>
+      <w:pPr>
+        <w:pStyle w:val="ListParagraph"/>
+        <w:ind w:left="1440"/>
+      </w:pPr>
+      <w:r>
+        <w:rPr>
           <w:sz w:val="24"/>
           <w:szCs w:val="24"/>
         </w:rPr>
-        <w:t>person</w:t>
-      </w:r>
-      <w:r>
-        <w:rPr>
-          <w:b/>
-          <w:bCs/>
-          <w:color w:val="0070C0"/>
+        <w:t xml:space="preserve">print( </w:t>
+      </w:r>
+      <w:r>
+        <w:rPr>
           <w:sz w:val="24"/>
           <w:szCs w:val="24"/>
         </w:rPr>
-        <w:t xml:space="preserve"> </w:t>
-      </w:r>
-      <w:r>
-        <w:rPr>
-          <w:b/>
-          <w:bCs/>
-          <w:color w:val="0070C0"/>
+        <w:t xml:space="preserve">“ </w:t>
+      </w:r>
+      <w:r>
+        <w:rPr>
           <w:sz w:val="24"/>
           <w:szCs w:val="24"/>
         </w:rPr>
-        <w:t>)</w:t>
-      </w:r>
-      <w:r>
-        <w:rPr>
-          <w:b/>
-          <w:bCs/>
+        <w:t xml:space="preserve">Hello </w:t>
+      </w:r>
+      <w:r>
+        <w:rPr>
+          <w:b/>
+          <w:bCs/>
+          <w:color w:val="0070C0"/>
           <w:sz w:val="24"/>
           <w:szCs w:val="24"/>
         </w:rPr>
-        <w:t xml:space="preserve"> </w:t>
-      </w:r>
-      <w:r>
-        <w:rPr>
+        <w:t>{</w:t>
+      </w:r>
+      <w:r>
+        <w:rPr>
+          <w:b/>
+          <w:bCs/>
+          <w:color w:val="0070C0"/>
           <w:sz w:val="24"/>
           <w:szCs w:val="24"/>
         </w:rPr>
-        <w:t>)</w:t>
-      </w:r>
-    </w:p>
-    <w:p>
-      <w:pPr>
-        <w:pStyle w:val="ListParagraph"/>
-        <w:ind w:left="1440"/>
-      </w:pPr>
-    </w:p>
-    <w:p>
-      <w:pPr>
-        <w:pStyle w:val="ListParagraph"/>
-        <w:ind w:left="1440"/>
-      </w:pPr>
-      <w:r>
-        <w:t># replaces {} with entries in .format()</w:t>
-      </w:r>
-      <w:r>
-        <w:tab/>
-      </w:r>
-      <w:r>
-        <w:tab/>
-      </w:r>
-      <w:r>
-        <w:tab/>
-        <w:t xml:space="preserve">         # non-mutating</w:t>
-      </w:r>
-    </w:p>
-    <w:p>
-      <w:pPr>
-        <w:pStyle w:val="ListParagraph"/>
-        <w:ind w:left="1440"/>
-      </w:pPr>
-      <w:r>
-        <w:t xml:space="preserve"># </w:t>
-      </w:r>
-      <w:r>
-        <w:t xml:space="preserve">It is important to pass arguments to the format method in the correct </w:t>
-      </w:r>
-      <w:proofErr w:type="gramStart"/>
-      <w:r>
-        <w:t>order, because</w:t>
-      </w:r>
-      <w:proofErr w:type="gramEnd"/>
-      <w:r>
-        <w:t xml:space="preserve"> they are matched positionally into the {} places for interpolation where there is more than one.</w:t>
-      </w:r>
-    </w:p>
-    <w:p>
-      <w:pPr>
-        <w:pStyle w:val="ListParagraph"/>
-        <w:ind w:left="1440"/>
-      </w:pPr>
-    </w:p>
-    <w:p>
-      <w:pPr>
-        <w:pStyle w:val="ListParagraph"/>
-        <w:ind w:left="1440"/>
-      </w:pPr>
-      <w:r>
-        <w:t>#</w:t>
-      </w:r>
-      <w:r>
         <w:t xml:space="preserve"> </w:t>
       </w:r>
       <w:r>
-        <w:t>Format strings can give further information inside the braces showing how to specially format data. In particular floats can be shown with a specific number of decimal places.</w:t>
-      </w:r>
-    </w:p>
-    <w:p>
-      <w:pPr>
-        <w:pStyle w:val="ListParagraph"/>
-        <w:ind w:left="1440"/>
-      </w:pPr>
-    </w:p>
-    <w:p>
-      <w:pPr>
-        <w:pStyle w:val="ListParagraph"/>
-        <w:numPr>
-          <w:ilvl w:val="1"/>
-          <w:numId w:val="2"/>
-        </w:numPr>
-      </w:pPr>
-      <w:r>
-        <w:t xml:space="preserve">For two decimal places, put </w:t>
-      </w:r>
-      <w:r>
-        <w:rPr>
-          <w:color w:val="0070C0"/>
-        </w:rPr>
-        <w:t>:.2f</w:t>
-      </w:r>
-      <w:r>
-        <w:t xml:space="preserve"> inside the braces for the monetary values:</w:t>
-      </w:r>
-    </w:p>
-    <w:p>
-      <w:pPr>
-        <w:pStyle w:val="ListParagraph"/>
-        <w:ind w:left="1440"/>
-      </w:pPr>
-    </w:p>
-    <w:p>
-      <w:pPr>
-        <w:pStyle w:val="ListParagraph"/>
-        <w:ind w:left="1440"/>
-      </w:pPr>
-      <w:r>
-        <w:t># round-off</w:t>
-      </w:r>
-    </w:p>
-    <w:p>
-      <w:pPr>
-        <w:pStyle w:val="ListParagraph"/>
-        <w:ind w:left="1440"/>
-      </w:pPr>
-      <w:r>
-        <w:t>p</w:t>
-      </w:r>
-      <w:r>
-        <w:t>rice</w:t>
-      </w:r>
-      <w:r>
-        <w:t xml:space="preserve"> =  input( “Enter </w:t>
-      </w:r>
-      <w:r>
-        <w:t>the price</w:t>
-      </w:r>
-      <w:r>
-        <w:t>: “ )</w:t>
-      </w:r>
-    </w:p>
-    <w:p>
-      <w:pPr>
-        <w:pStyle w:val="ListParagraph"/>
-        <w:ind w:left="1440"/>
-      </w:pPr>
-      <w:r>
-        <w:rPr>
+        <w:rPr>
+          <w:b/>
+          <w:bCs/>
+          <w:color w:val="0070C0"/>
           <w:sz w:val="24"/>
           <w:szCs w:val="24"/>
         </w:rPr>
-        <w:t xml:space="preserve">print( </w:t>
-      </w:r>
-      <w:r>
-        <w:rPr>
+        <w:t>:.2f</w:t>
+      </w:r>
+      <w:r>
+        <w:rPr>
+          <w:b/>
+          <w:bCs/>
+          <w:color w:val="0070C0"/>
           <w:sz w:val="24"/>
           <w:szCs w:val="24"/>
         </w:rPr>
-        <w:t xml:space="preserve">“ </w:t>
-      </w:r>
-      <w:r>
-        <w:rPr>
+        <w:t xml:space="preserve"> </w:t>
+      </w:r>
+      <w:r>
+        <w:rPr>
+          <w:b/>
+          <w:bCs/>
+          <w:color w:val="0070C0"/>
           <w:sz w:val="24"/>
           <w:szCs w:val="24"/>
         </w:rPr>
-        <w:t xml:space="preserve">Hello </w:t>
-      </w:r>
-      <w:r>
-        <w:rPr>
-          <w:b/>
-          <w:bCs/>
-          <w:color w:val="0070C0"/>
+        <w:t>}</w:t>
+      </w:r>
+      <w:r>
+        <w:rPr>
           <w:sz w:val="24"/>
           <w:szCs w:val="24"/>
         </w:rPr>
-        <w:t>{</w:t>
-      </w:r>
-      <w:r>
-        <w:rPr>
-          <w:b/>
-          <w:bCs/>
-          <w:color w:val="0070C0"/>
+        <w:t>!</w:t>
+      </w:r>
+      <w:r>
+        <w:rPr>
           <w:sz w:val="24"/>
           <w:szCs w:val="24"/>
         </w:rPr>
-        <w:t xml:space="preserve"> </w:t>
+        <w:t xml:space="preserve"> ”</w:t>
       </w:r>
       <w:r>
         <w:rPr>
@@ -4515,7 +4482,7 @@
           <w:sz w:val="24"/>
           <w:szCs w:val="24"/>
         </w:rPr>
-        <w:t>:.2f</w:t>
+        <w:t>.format( p</w:t>
       </w:r>
       <w:r>
         <w:rPr>
@@ -4525,7 +4492,7 @@
           <w:sz w:val="24"/>
           <w:szCs w:val="24"/>
         </w:rPr>
-        <w:t xml:space="preserve"> </w:t>
+        <w:t>rice</w:t>
       </w:r>
       <w:r>
         <w:rPr>
@@ -4535,74 +4502,30 @@
           <w:sz w:val="24"/>
           <w:szCs w:val="24"/>
         </w:rPr>
-        <w:t>}</w:t>
-      </w:r>
-      <w:r>
-        <w:rPr>
+        <w:t xml:space="preserve"> )</w:t>
+      </w:r>
+      <w:r>
+        <w:rPr>
+          <w:b/>
+          <w:bCs/>
+          <w:color w:val="0070C0"/>
           <w:sz w:val="24"/>
           <w:szCs w:val="24"/>
         </w:rPr>
-        <w:t>!</w:t>
+        <w:t xml:space="preserve"> </w:t>
       </w:r>
       <w:r>
         <w:rPr>
           <w:sz w:val="24"/>
           <w:szCs w:val="24"/>
         </w:rPr>
-        <w:t xml:space="preserve"> ”</w:t>
-      </w:r>
-      <w:r>
-        <w:rPr>
-          <w:b/>
-          <w:bCs/>
-          <w:color w:val="0070C0"/>
+        <w:t>)</w:t>
+      </w:r>
+      <w:r>
+        <w:rPr>
           <w:sz w:val="24"/>
           <w:szCs w:val="24"/>
         </w:rPr>
-        <w:t>.format( p</w:t>
-      </w:r>
-      <w:r>
-        <w:rPr>
-          <w:b/>
-          <w:bCs/>
-          <w:color w:val="0070C0"/>
-          <w:sz w:val="24"/>
-          <w:szCs w:val="24"/>
-        </w:rPr>
-        <w:t>rice</w:t>
-      </w:r>
-      <w:r>
-        <w:rPr>
-          <w:b/>
-          <w:bCs/>
-          <w:color w:val="0070C0"/>
-          <w:sz w:val="24"/>
-          <w:szCs w:val="24"/>
-        </w:rPr>
-        <w:t xml:space="preserve"> )</w:t>
-      </w:r>
-      <w:r>
-        <w:rPr>
-          <w:b/>
-          <w:bCs/>
-          <w:color w:val="0070C0"/>
-          <w:sz w:val="24"/>
-          <w:szCs w:val="24"/>
-        </w:rPr>
-        <w:t xml:space="preserve"> </w:t>
-      </w:r>
-      <w:r>
-        <w:rPr>
-          <w:sz w:val="24"/>
-          <w:szCs w:val="24"/>
-        </w:rPr>
-        <w:t>)</w:t>
-      </w:r>
-      <w:r>
-        <w:rPr>
-          <w:sz w:val="24"/>
-          <w:szCs w:val="24"/>
-        </w:rPr>
         <w:tab/>
       </w:r>
       <w:r>
@@ -7356,6 +7279,1140 @@
       <w:r>
         <w:t>ect B</w:t>
       </w:r>
+    </w:p>
+    <w:p>
+      <w:pPr>
+        <w:pStyle w:val="ListParagraph"/>
+        <w:ind w:left="2160"/>
+      </w:pPr>
+    </w:p>
+    <w:p>
+      <w:pPr>
+        <w:pStyle w:val="ListParagraph"/>
+        <w:numPr>
+          <w:ilvl w:val="0"/>
+          <w:numId w:val="2"/>
+        </w:numPr>
+      </w:pPr>
+      <w:r>
+        <w:t>Working with Data Files</w:t>
+      </w:r>
+    </w:p>
+    <w:p>
+      <w:pPr>
+        <w:pStyle w:val="ListParagraph"/>
+        <w:numPr>
+          <w:ilvl w:val="1"/>
+          <w:numId w:val="2"/>
+        </w:numPr>
+      </w:pPr>
+      <w:r>
+        <w:t xml:space="preserve">File1 = </w:t>
+      </w:r>
+      <w:r>
+        <w:rPr>
+          <w:color w:val="0070C0"/>
+        </w:rPr>
+        <w:t>open(“Olympics.txt”, “r</w:t>
+      </w:r>
+      <w:r>
+        <w:rPr>
+          <w:color w:val="0070C0"/>
+        </w:rPr>
+        <w:t>"</w:t>
+      </w:r>
+      <w:r>
+        <w:rPr>
+          <w:color w:val="0070C0"/>
+        </w:rPr>
+        <w:t>)</w:t>
+      </w:r>
+      <w:r>
+        <w:rPr>
+          <w:color w:val="0070C0"/>
+        </w:rPr>
+        <w:tab/>
+      </w:r>
+      <w:r>
+        <w:rPr>
+          <w:color w:val="0070C0"/>
+        </w:rPr>
+        <w:tab/>
+      </w:r>
+      <w:r>
+        <w:rPr>
+          <w:color w:val="0070C0"/>
+        </w:rPr>
+        <w:tab/>
+      </w:r>
+      <w:r>
+        <w:t># open a file # read only</w:t>
+      </w:r>
+    </w:p>
+    <w:p>
+      <w:pPr>
+        <w:pStyle w:val="ListParagraph"/>
+        <w:numPr>
+          <w:ilvl w:val="1"/>
+          <w:numId w:val="2"/>
+        </w:numPr>
+      </w:pPr>
+      <w:r>
+        <w:t xml:space="preserve">File1 = </w:t>
+      </w:r>
+      <w:r>
+        <w:rPr>
+          <w:color w:val="0070C0"/>
+        </w:rPr>
+        <w:t>open(“Olympics.txt”, “w”)</w:t>
+      </w:r>
+      <w:r>
+        <w:rPr>
+          <w:color w:val="0070C0"/>
+        </w:rPr>
+        <w:t xml:space="preserve">  </w:t>
+      </w:r>
+      <w:r>
+        <w:t>#also open a new file</w:t>
+      </w:r>
+      <w:r>
+        <w:tab/>
+        <w:t># open a file # writing</w:t>
+      </w:r>
+    </w:p>
+    <w:p>
+      <w:pPr>
+        <w:pStyle w:val="ListParagraph"/>
+        <w:numPr>
+          <w:ilvl w:val="1"/>
+          <w:numId w:val="2"/>
+        </w:numPr>
+      </w:pPr>
+      <w:r>
+        <w:t>File1.</w:t>
+      </w:r>
+      <w:r>
+        <w:rPr>
+          <w:color w:val="0070C0"/>
+        </w:rPr>
+        <w:t>close()</w:t>
+      </w:r>
+      <w:r>
+        <w:rPr>
+          <w:color w:val="0070C0"/>
+        </w:rPr>
+        <w:tab/>
+      </w:r>
+      <w:r>
+        <w:tab/>
+      </w:r>
+      <w:r>
+        <w:tab/>
+      </w:r>
+      <w:r>
+        <w:tab/>
+      </w:r>
+      <w:r>
+        <w:tab/>
+      </w:r>
+      <w:r>
+        <w:tab/>
+        <w:t># File use complete</w:t>
+      </w:r>
+    </w:p>
+    <w:p>
+      <w:pPr>
+        <w:pStyle w:val="ListParagraph"/>
+        <w:numPr>
+          <w:ilvl w:val="1"/>
+          <w:numId w:val="2"/>
+        </w:numPr>
+      </w:pPr>
+      <w:r>
+        <w:t>Contents = File1</w:t>
+      </w:r>
+      <w:r>
+        <w:rPr>
+          <w:color w:val="0070C0"/>
+        </w:rPr>
+        <w:t>.read()</w:t>
+      </w:r>
+      <w:r>
+        <w:rPr>
+          <w:color w:val="0070C0"/>
+        </w:rPr>
+        <w:tab/>
+      </w:r>
+      <w:r>
+        <w:t xml:space="preserve">                     # </w:t>
+      </w:r>
+      <w:r>
+        <w:rPr>
+          <w:b/>
+          <w:bCs/>
+        </w:rPr>
+        <w:t>entire content</w:t>
+      </w:r>
+      <w:r>
+        <w:t xml:space="preserve"> in olympics.txt as a </w:t>
+      </w:r>
+      <w:r>
+        <w:rPr>
+          <w:b/>
+          <w:bCs/>
+        </w:rPr>
+        <w:t>single string</w:t>
+      </w:r>
+      <w:r>
+        <w:t xml:space="preserve"> </w:t>
+      </w:r>
+    </w:p>
+    <w:p>
+      <w:pPr>
+        <w:pStyle w:val="ListParagraph"/>
+        <w:numPr>
+          <w:ilvl w:val="2"/>
+          <w:numId w:val="2"/>
+        </w:numPr>
+      </w:pPr>
+      <w:r>
+        <w:t>Print( Contents[:100] )</w:t>
+      </w:r>
+    </w:p>
+    <w:p>
+      <w:pPr>
+        <w:pStyle w:val="ListParagraph"/>
+        <w:numPr>
+          <w:ilvl w:val="1"/>
+          <w:numId w:val="2"/>
+        </w:numPr>
+      </w:pPr>
+      <w:r>
+        <w:t>Contents_List = File1</w:t>
+      </w:r>
+      <w:r>
+        <w:rPr>
+          <w:color w:val="0070C0"/>
+        </w:rPr>
+        <w:t>.readlines()</w:t>
+      </w:r>
+      <w:r>
+        <w:tab/>
+        <w:t xml:space="preserve">       # returns list of </w:t>
+      </w:r>
+      <w:r>
+        <w:rPr>
+          <w:b/>
+          <w:bCs/>
+        </w:rPr>
+        <w:t>each lines of the entire content</w:t>
+      </w:r>
+    </w:p>
+    <w:p>
+      <w:pPr>
+        <w:pStyle w:val="ListParagraph"/>
+        <w:ind w:left="4320"/>
+      </w:pPr>
+      <w:r>
+        <w:t xml:space="preserve">       # each line also </w:t>
+      </w:r>
+      <w:r>
+        <w:rPr>
+          <w:b/>
+          <w:bCs/>
+        </w:rPr>
+        <w:t>include ‘\n’ at the end</w:t>
+      </w:r>
+      <w:r>
+        <w:t xml:space="preserve"> </w:t>
+      </w:r>
+    </w:p>
+    <w:p>
+      <w:pPr>
+        <w:pStyle w:val="ListParagraph"/>
+        <w:numPr>
+          <w:ilvl w:val="2"/>
+          <w:numId w:val="2"/>
+        </w:numPr>
+      </w:pPr>
+      <w:r>
+        <w:t>p</w:t>
+      </w:r>
+      <w:r>
+        <w:t xml:space="preserve">rint( Contents_List[:10] )    # Print first 10 lines of the files </w:t>
+      </w:r>
+      <w:r>
+        <w:t>as a list</w:t>
+      </w:r>
+    </w:p>
+    <w:p>
+      <w:pPr>
+        <w:pStyle w:val="ListParagraph"/>
+        <w:numPr>
+          <w:ilvl w:val="2"/>
+          <w:numId w:val="2"/>
+        </w:numPr>
+      </w:pPr>
+      <w:r>
+        <w:rPr>
+          <w:color w:val="0070C0"/>
+        </w:rPr>
+        <w:t xml:space="preserve">for </w:t>
+      </w:r>
+      <w:r>
+        <w:t xml:space="preserve">line </w:t>
+      </w:r>
+      <w:r>
+        <w:rPr>
+          <w:color w:val="0070C0"/>
+        </w:rPr>
+        <w:t xml:space="preserve">in </w:t>
+      </w:r>
+      <w:r>
+        <w:t>Contents_List[:10]:</w:t>
+      </w:r>
+    </w:p>
+    <w:p>
+      <w:pPr>
+        <w:pStyle w:val="ListParagraph"/>
+        <w:ind w:left="2880"/>
+      </w:pPr>
+      <w:r>
+        <w:t>print(line)</w:t>
+      </w:r>
+      <w:r>
+        <w:tab/>
+        <w:t xml:space="preserve">        # Print first 10 lines exactly as in </w:t>
+      </w:r>
+      <w:r>
+        <w:t xml:space="preserve">the </w:t>
+      </w:r>
+      <w:r>
+        <w:t>file</w:t>
+      </w:r>
+    </w:p>
+    <w:p>
+      <w:pPr>
+        <w:pStyle w:val="ListParagraph"/>
+        <w:numPr>
+          <w:ilvl w:val="2"/>
+          <w:numId w:val="2"/>
+        </w:numPr>
+      </w:pPr>
+      <w:r>
+        <w:rPr>
+          <w:color w:val="0070C0"/>
+        </w:rPr>
+        <w:t xml:space="preserve">for </w:t>
+      </w:r>
+      <w:r>
+        <w:t xml:space="preserve">line </w:t>
+      </w:r>
+      <w:r>
+        <w:rPr>
+          <w:color w:val="0070C0"/>
+        </w:rPr>
+        <w:t xml:space="preserve">in </w:t>
+      </w:r>
+      <w:r>
+        <w:t>Contents_List[:10]:</w:t>
+      </w:r>
+    </w:p>
+    <w:p>
+      <w:pPr>
+        <w:pStyle w:val="ListParagraph"/>
+        <w:ind w:left="2880"/>
+      </w:pPr>
+      <w:r>
+        <w:t xml:space="preserve">print( </w:t>
+      </w:r>
+      <w:r>
+        <w:rPr>
+          <w:color w:val="0070C0"/>
+        </w:rPr>
+        <w:t xml:space="preserve">line.strip() </w:t>
+      </w:r>
+      <w:r>
+        <w:t xml:space="preserve">)      # Use .strip() to </w:t>
+      </w:r>
+      <w:r>
+        <w:rPr>
+          <w:b/>
+          <w:bCs/>
+        </w:rPr>
+        <w:t>remove ‘\n’</w:t>
+      </w:r>
+      <w:r>
+        <w:t xml:space="preserve"> at each line end</w:t>
+      </w:r>
+    </w:p>
+    <w:p>
+      <w:pPr>
+        <w:pStyle w:val="ListParagraph"/>
+        <w:numPr>
+          <w:ilvl w:val="2"/>
+          <w:numId w:val="2"/>
+        </w:numPr>
+      </w:pPr>
+    </w:p>
+    <w:p>
+      <w:pPr>
+        <w:pStyle w:val="ListParagraph"/>
+        <w:numPr>
+          <w:ilvl w:val="1"/>
+          <w:numId w:val="2"/>
+        </w:numPr>
+      </w:pPr>
+      <w:r>
+        <w:rPr>
+          <w:color w:val="0070C0"/>
+        </w:rPr>
+        <w:t xml:space="preserve">for </w:t>
+      </w:r>
+      <w:r>
+        <w:t xml:space="preserve">line </w:t>
+      </w:r>
+      <w:r>
+        <w:rPr>
+          <w:color w:val="0070C0"/>
+        </w:rPr>
+        <w:t xml:space="preserve">in </w:t>
+      </w:r>
+      <w:r>
+        <w:rPr>
+          <w:color w:val="00B050"/>
+        </w:rPr>
+        <w:t>File1</w:t>
+      </w:r>
+      <w:r>
+        <w:t>:</w:t>
+      </w:r>
+      <w:r>
+        <w:tab/>
+      </w:r>
+      <w:r>
+        <w:tab/>
+        <w:t># preferred when large data compared to readlines()</w:t>
+      </w:r>
+    </w:p>
+    <w:p>
+      <w:pPr>
+        <w:pStyle w:val="ListParagraph"/>
+        <w:ind w:left="1440"/>
+      </w:pPr>
+      <w:r>
+        <w:t xml:space="preserve">       print( line.strip() )    # Use file variable directly to traverse over the whole file</w:t>
+      </w:r>
+    </w:p>
+    <w:p>
+      <w:pPr>
+        <w:pStyle w:val="ListParagraph"/>
+        <w:ind w:left="1440"/>
+      </w:pPr>
+      <w:r>
+        <w:t xml:space="preserve">       </w:t>
+      </w:r>
+      <w:r>
+        <w:tab/>
+      </w:r>
+      <w:r>
+        <w:tab/>
+      </w:r>
+      <w:r>
+        <w:tab/>
+        <w:t># return each lines</w:t>
+      </w:r>
+    </w:p>
+    <w:p>
+      <w:pPr>
+        <w:pStyle w:val="ListParagraph"/>
+        <w:ind w:left="1440"/>
+      </w:pPr>
+    </w:p>
+    <w:p>
+      <w:pPr>
+        <w:pStyle w:val="ListParagraph"/>
+        <w:numPr>
+          <w:ilvl w:val="1"/>
+          <w:numId w:val="2"/>
+        </w:numPr>
+      </w:pPr>
+      <w:r>
+        <w:rPr>
+          <w:color w:val="0070C0"/>
+        </w:rPr>
+        <w:t xml:space="preserve">for </w:t>
+      </w:r>
+      <w:r>
+        <w:t xml:space="preserve">line </w:t>
+      </w:r>
+      <w:r>
+        <w:rPr>
+          <w:color w:val="0070C0"/>
+        </w:rPr>
+        <w:t xml:space="preserve">in </w:t>
+      </w:r>
+      <w:r>
+        <w:rPr>
+          <w:color w:val="FF0000"/>
+        </w:rPr>
+        <w:t>File1[:10]:</w:t>
+      </w:r>
+      <w:r>
+        <w:tab/>
+        <w:t xml:space="preserve"># </w:t>
+      </w:r>
+      <w:r>
+        <w:rPr>
+          <w:b/>
+          <w:bCs/>
+        </w:rPr>
+        <w:t>Error</w:t>
+      </w:r>
+      <w:r>
+        <w:rPr>
+          <w:b/>
+          <w:bCs/>
+        </w:rPr>
+        <w:t xml:space="preserve"> </w:t>
+      </w:r>
+      <w:r>
+        <w:t xml:space="preserve"> </w:t>
+      </w:r>
+      <w:r>
+        <w:t># only File1 allowed  # only whole file</w:t>
+      </w:r>
+    </w:p>
+    <w:p>
+      <w:pPr>
+        <w:pStyle w:val="ListParagraph"/>
+        <w:ind w:left="1440"/>
+      </w:pPr>
+    </w:p>
+    <w:p>
+      <w:pPr>
+        <w:pStyle w:val="ListParagraph"/>
+        <w:numPr>
+          <w:ilvl w:val="1"/>
+          <w:numId w:val="2"/>
+        </w:numPr>
+      </w:pPr>
+      <w:r>
+        <w:t>File1</w:t>
+      </w:r>
+      <w:r>
+        <w:rPr>
+          <w:color w:val="0070C0"/>
+        </w:rPr>
+        <w:t xml:space="preserve">.readline() </w:t>
+      </w:r>
+      <w:r>
+        <w:rPr>
+          <w:color w:val="0070C0"/>
+        </w:rPr>
+        <w:tab/>
+      </w:r>
+      <w:r>
+        <w:tab/>
+      </w:r>
+      <w:r>
+        <w:tab/>
+      </w:r>
+      <w:r>
+        <w:tab/>
+      </w:r>
+      <w:r>
+        <w:tab/>
+      </w:r>
+      <w:r>
+        <w:t>#</w:t>
+      </w:r>
+      <w:r>
+        <w:t xml:space="preserve"> </w:t>
+      </w:r>
+      <w:r>
+        <w:t xml:space="preserve">return next line </w:t>
+      </w:r>
+    </w:p>
+    <w:p>
+      <w:pPr>
+        <w:pStyle w:val="ListParagraph"/>
+        <w:numPr>
+          <w:ilvl w:val="1"/>
+          <w:numId w:val="2"/>
+        </w:numPr>
+      </w:pPr>
+      <w:r>
+        <w:t>File1</w:t>
+      </w:r>
+      <w:r>
+        <w:rPr>
+          <w:color w:val="0070C0"/>
+        </w:rPr>
+        <w:t>.readlines()</w:t>
+      </w:r>
+      <w:r>
+        <w:rPr>
+          <w:color w:val="0070C0"/>
+        </w:rPr>
+        <w:tab/>
+      </w:r>
+      <w:r>
+        <w:tab/>
+      </w:r>
+      <w:r>
+        <w:tab/>
+      </w:r>
+      <w:r>
+        <w:tab/>
+      </w:r>
+      <w:r>
+        <w:tab/>
+        <w:t># return list of lines</w:t>
+      </w:r>
+    </w:p>
+    <w:p>
+      <w:pPr>
+        <w:pStyle w:val="ListParagraph"/>
+        <w:numPr>
+          <w:ilvl w:val="1"/>
+          <w:numId w:val="2"/>
+        </w:numPr>
+      </w:pPr>
+      <w:r>
+        <w:t>File1</w:t>
+      </w:r>
+      <w:r>
+        <w:rPr>
+          <w:color w:val="0070C0"/>
+        </w:rPr>
+        <w:t>.read(10)</w:t>
+      </w:r>
+      <w:r>
+        <w:rPr>
+          <w:color w:val="0070C0"/>
+        </w:rPr>
+        <w:tab/>
+      </w:r>
+      <w:r>
+        <w:tab/>
+      </w:r>
+      <w:r>
+        <w:tab/>
+      </w:r>
+      <w:r>
+        <w:tab/>
+      </w:r>
+      <w:r>
+        <w:tab/>
+        <w:t># read first 10 chars</w:t>
+      </w:r>
+    </w:p>
+    <w:p>
+      <w:pPr>
+        <w:pStyle w:val="ListParagraph"/>
+        <w:numPr>
+          <w:ilvl w:val="1"/>
+          <w:numId w:val="2"/>
+        </w:numPr>
+      </w:pPr>
+      <w:r>
+        <w:t>File1</w:t>
+      </w:r>
+      <w:r>
+        <w:rPr>
+          <w:color w:val="0070C0"/>
+        </w:rPr>
+        <w:t xml:space="preserve">.write(“Something!!”) </w:t>
+      </w:r>
+      <w:r>
+        <w:tab/>
+      </w:r>
+      <w:r>
+        <w:tab/>
+      </w:r>
+      <w:r>
+        <w:tab/>
+        <w:t># Add string to the end of the file</w:t>
+      </w:r>
+    </w:p>
+    <w:p>
+      <w:pPr>
+        <w:pStyle w:val="ListParagraph"/>
+        <w:numPr>
+          <w:ilvl w:val="1"/>
+          <w:numId w:val="2"/>
+        </w:numPr>
+      </w:pPr>
+      <w:r>
+        <w:t>File1.</w:t>
+      </w:r>
+      <w:r>
+        <w:rPr>
+          <w:color w:val="0070C0"/>
+        </w:rPr>
+        <w:t>write ( str() )</w:t>
+      </w:r>
+      <w:r>
+        <w:tab/>
+      </w:r>
+      <w:r>
+        <w:tab/>
+      </w:r>
+      <w:r>
+        <w:tab/>
+      </w:r>
+      <w:r>
+        <w:tab/>
+        <w:t># the argument has to be string</w:t>
+      </w:r>
+    </w:p>
+    <w:p>
+      <w:pPr>
+        <w:pStyle w:val="ListParagraph"/>
+        <w:numPr>
+          <w:ilvl w:val="1"/>
+          <w:numId w:val="2"/>
+        </w:numPr>
+      </w:pPr>
+      <w:r>
+        <w:t>File1.</w:t>
+      </w:r>
+      <w:r>
+        <w:rPr>
+          <w:color w:val="0070C0"/>
+        </w:rPr>
+        <w:t>write( str() + “\n”</w:t>
+      </w:r>
+      <w:r>
+        <w:rPr>
+          <w:color w:val="0070C0"/>
+        </w:rPr>
+        <w:t xml:space="preserve"> )</w:t>
+      </w:r>
+      <w:r>
+        <w:rPr>
+          <w:color w:val="0070C0"/>
+        </w:rPr>
+        <w:tab/>
+      </w:r>
+      <w:r>
+        <w:tab/>
+      </w:r>
+      <w:r>
+        <w:tab/>
+      </w:r>
+      <w:r>
+        <w:tab/>
+        <w:t># add new line for formatting</w:t>
+      </w:r>
+    </w:p>
+    <w:p>
+      <w:pPr>
+        <w:pStyle w:val="ListParagraph"/>
+        <w:numPr>
+          <w:ilvl w:val="1"/>
+          <w:numId w:val="2"/>
+        </w:numPr>
+      </w:pPr>
+      <w:r>
+        <w:t>Specifying File Path</w:t>
+      </w:r>
+    </w:p>
+    <w:p>
+      <w:pPr>
+        <w:pStyle w:val="ListParagraph"/>
+        <w:numPr>
+          <w:ilvl w:val="2"/>
+          <w:numId w:val="2"/>
+        </w:numPr>
+      </w:pPr>
+      <w:r>
+        <w:t>Relative</w:t>
+      </w:r>
+    </w:p>
+    <w:p>
+      <w:pPr>
+        <w:pStyle w:val="ListParagraph"/>
+        <w:numPr>
+          <w:ilvl w:val="3"/>
+          <w:numId w:val="2"/>
+        </w:numPr>
+      </w:pPr>
+      <w:r>
+        <w:t>You have to use ‘</w:t>
+      </w:r>
+      <w:r>
+        <w:rPr>
+          <w:b/>
+          <w:bCs/>
+        </w:rPr>
+        <w:t xml:space="preserve"> </w:t>
+      </w:r>
+      <w:r>
+        <w:rPr>
+          <w:b/>
+          <w:bCs/>
+          <w:color w:val="0070C0"/>
+        </w:rPr>
+        <w:t>../</w:t>
+      </w:r>
+      <w:r>
+        <w:t xml:space="preserve">  ’. This implies go to parent directory</w:t>
+      </w:r>
+    </w:p>
+    <w:p>
+      <w:pPr>
+        <w:pStyle w:val="ListParagraph"/>
+        <w:numPr>
+          <w:ilvl w:val="3"/>
+          <w:numId w:val="2"/>
+        </w:numPr>
+        <w:rPr>
+          <w:color w:val="0070C0"/>
+        </w:rPr>
+      </w:pPr>
+      <w:r>
+        <w:rPr>
+          <w:color w:val="0070C0"/>
+        </w:rPr>
+        <w:t>open(‘../myData/ file2.txt’ , ‘r’)</w:t>
+      </w:r>
+    </w:p>
+    <w:p>
+      <w:pPr>
+        <w:pStyle w:val="ListParagraph"/>
+        <w:numPr>
+          <w:ilvl w:val="2"/>
+          <w:numId w:val="2"/>
+        </w:numPr>
+      </w:pPr>
+      <w:r>
+        <w:t>Absolute</w:t>
+      </w:r>
+    </w:p>
+    <w:p>
+      <w:pPr>
+        <w:pStyle w:val="ListParagraph"/>
+        <w:numPr>
+          <w:ilvl w:val="3"/>
+          <w:numId w:val="2"/>
+        </w:numPr>
+        <w:rPr>
+          <w:color w:val="0070C0"/>
+        </w:rPr>
+      </w:pPr>
+      <w:r>
+        <w:rPr>
+          <w:color w:val="0070C0"/>
+        </w:rPr>
+        <w:t>open(‘/e/folder1/myData/file2.txt’, ‘r’ )</w:t>
+      </w:r>
+    </w:p>
+    <w:p>
+      <w:pPr>
+        <w:pStyle w:val="ListParagraph"/>
+        <w:numPr>
+          <w:ilvl w:val="3"/>
+          <w:numId w:val="2"/>
+        </w:numPr>
+        <w:rPr>
+          <w:color w:val="0070C0"/>
+        </w:rPr>
+      </w:pPr>
+      <w:r>
+        <w:t xml:space="preserve">Absolute path starts with </w:t>
+      </w:r>
+      <w:r>
+        <w:rPr>
+          <w:b/>
+          <w:bCs/>
+        </w:rPr>
+        <w:t>‘/’</w:t>
+      </w:r>
+    </w:p>
+    <w:p>
+      <w:pPr>
+        <w:pStyle w:val="ListParagraph"/>
+        <w:ind w:left="2880"/>
+      </w:pPr>
+    </w:p>
+    <w:p>
+      <w:pPr>
+        <w:pStyle w:val="ListParagraph"/>
+        <w:ind w:left="2880"/>
+      </w:pPr>
+    </w:p>
+    <w:p>
+      <w:pPr>
+        <w:pStyle w:val="ListParagraph"/>
+        <w:ind w:left="2880"/>
+      </w:pPr>
+    </w:p>
+    <w:p>
+      <w:pPr>
+        <w:pStyle w:val="ListParagraph"/>
+        <w:ind w:left="2880"/>
+      </w:pPr>
+    </w:p>
+    <w:p>
+      <w:pPr>
+        <w:pStyle w:val="ListParagraph"/>
+        <w:ind w:left="2880"/>
+        <w:rPr>
+          <w:color w:val="0070C0"/>
+        </w:rPr>
+      </w:pPr>
+    </w:p>
+    <w:p>
+      <w:pPr>
+        <w:pStyle w:val="ListParagraph"/>
+        <w:numPr>
+          <w:ilvl w:val="1"/>
+          <w:numId w:val="2"/>
+        </w:numPr>
+        <w:rPr>
+          <w:color w:val="0070C0"/>
+        </w:rPr>
+      </w:pPr>
+      <w:r>
+        <w:lastRenderedPageBreak/>
+        <w:t xml:space="preserve">File1 = </w:t>
+      </w:r>
+      <w:r>
+        <w:rPr>
+          <w:color w:val="0070C0"/>
+        </w:rPr>
+        <w:t>open(“Olympics.txt”, “r</w:t>
+      </w:r>
+      <w:r>
+        <w:rPr>
+          <w:color w:val="0070C0"/>
+        </w:rPr>
+        <w:t>"</w:t>
+      </w:r>
+      <w:r>
+        <w:rPr>
+          <w:color w:val="0070C0"/>
+        </w:rPr>
+        <w:t>)</w:t>
+      </w:r>
+    </w:p>
+    <w:p>
+      <w:pPr>
+        <w:pStyle w:val="ListParagraph"/>
+        <w:ind w:left="1440"/>
+        <w:rPr>
+          <w:color w:val="0070C0"/>
+        </w:rPr>
+      </w:pPr>
+    </w:p>
+    <w:p>
+      <w:pPr>
+        <w:pStyle w:val="ListParagraph"/>
+        <w:numPr>
+          <w:ilvl w:val="1"/>
+          <w:numId w:val="2"/>
+        </w:numPr>
+        <w:rPr>
+          <w:color w:val="0070C0"/>
+        </w:rPr>
+      </w:pPr>
+      <w:r>
+        <w:rPr>
+          <w:color w:val="0070C0"/>
+        </w:rPr>
+        <w:t xml:space="preserve">with </w:t>
+      </w:r>
+      <w:r>
+        <w:t>open(“Olympics.txt”, “r")</w:t>
+      </w:r>
+      <w:r>
+        <w:t xml:space="preserve"> </w:t>
+      </w:r>
+      <w:r>
+        <w:rPr>
+          <w:color w:val="0070C0"/>
+        </w:rPr>
+        <w:t xml:space="preserve">as </w:t>
+      </w:r>
+      <w:r>
+        <w:t>File1:</w:t>
+      </w:r>
+      <w:r>
+        <w:tab/>
+      </w:r>
+      <w:r>
+        <w:tab/>
+        <w:t xml:space="preserve"># needs </w:t>
+      </w:r>
+      <w:r>
+        <w:rPr>
+          <w:b/>
+          <w:bCs/>
+        </w:rPr>
+        <w:t>indentation</w:t>
+      </w:r>
+      <w:r>
+        <w:t xml:space="preserve"> after this line</w:t>
+      </w:r>
+    </w:p>
+    <w:p>
+      <w:pPr>
+        <w:ind w:left="720" w:firstLine="720"/>
+      </w:pPr>
+      <w:r>
+        <w:t xml:space="preserve"># with/ </w:t>
+      </w:r>
+      <w:r>
+        <w:t>as</w:t>
+      </w:r>
+      <w:r>
+        <w:t xml:space="preserve"> is same as previous open but </w:t>
+      </w:r>
+      <w:r>
+        <w:rPr>
+          <w:b/>
+          <w:bCs/>
+        </w:rPr>
+        <w:t>doesn’t require</w:t>
+      </w:r>
+      <w:r>
+        <w:t xml:space="preserve"> a File1.</w:t>
+      </w:r>
+      <w:r>
+        <w:rPr>
+          <w:b/>
+          <w:bCs/>
+        </w:rPr>
+        <w:t>close</w:t>
+      </w:r>
+      <w:r>
+        <w:t>()</w:t>
+      </w:r>
+    </w:p>
+    <w:p>
+      <w:pPr>
+        <w:ind w:left="720" w:firstLine="720"/>
+      </w:pPr>
+      <w:r>
+        <w:t xml:space="preserve"># with/ as  is the </w:t>
+      </w:r>
+      <w:r>
+        <w:rPr>
+          <w:b/>
+          <w:bCs/>
+        </w:rPr>
+        <w:t>preferred way</w:t>
+      </w:r>
+      <w:r>
+        <w:t xml:space="preserve"> to open a file  </w:t>
+      </w:r>
+    </w:p>
+    <w:p>
+      <w:pPr>
+        <w:ind w:left="720" w:firstLine="720"/>
+      </w:pPr>
+    </w:p>
+    <w:p>
+      <w:pPr>
+        <w:pStyle w:val="ListParagraph"/>
+        <w:numPr>
+          <w:ilvl w:val="0"/>
+          <w:numId w:val="2"/>
+        </w:numPr>
+      </w:pPr>
+      <w:r>
+        <w:t>CSV Format (Comma Separated Values)</w:t>
+      </w:r>
+    </w:p>
+    <w:p>
+      <w:pPr>
+        <w:pStyle w:val="ListParagraph"/>
+        <w:numPr>
+          <w:ilvl w:val="1"/>
+          <w:numId w:val="2"/>
+        </w:numPr>
+      </w:pPr>
+      <w:r>
+        <w:t>Conventions</w:t>
+      </w:r>
+    </w:p>
+    <w:p>
+      <w:pPr>
+        <w:pStyle w:val="ListParagraph"/>
+        <w:numPr>
+          <w:ilvl w:val="2"/>
+          <w:numId w:val="2"/>
+        </w:numPr>
+      </w:pPr>
+      <w:r>
+        <w:t>Comma Separated “,”</w:t>
+      </w:r>
+    </w:p>
+    <w:p>
+      <w:pPr>
+        <w:pStyle w:val="ListParagraph"/>
+        <w:numPr>
+          <w:ilvl w:val="2"/>
+          <w:numId w:val="2"/>
+        </w:numPr>
+      </w:pPr>
+      <w:r>
+        <w:t>First line defines column names</w:t>
+      </w:r>
+    </w:p>
+    <w:p>
+      <w:pPr>
+        <w:pStyle w:val="ListParagraph"/>
+        <w:numPr>
+          <w:ilvl w:val="2"/>
+          <w:numId w:val="2"/>
+        </w:numPr>
+      </w:pPr>
+      <w:r>
+        <w:t>All other rows or lines follows the same above structure</w:t>
+      </w:r>
+    </w:p>
+    <w:p>
+      <w:pPr>
+        <w:pStyle w:val="ListParagraph"/>
+        <w:numPr>
+          <w:ilvl w:val="1"/>
+          <w:numId w:val="2"/>
+        </w:numPr>
+      </w:pPr>
+      <w:r>
+        <w:t>Text = [ (1,2,3) , (4,5,6) , (7,8,9) ]</w:t>
+      </w:r>
+      <w:r>
+        <w:tab/>
+      </w:r>
+      <w:r>
+        <w:tab/>
+      </w:r>
+      <w:r>
+        <w:tab/>
+        <w:t># csv format for writing on file</w:t>
+      </w:r>
+    </w:p>
+    <w:p>
+      <w:pPr>
+        <w:pStyle w:val="ListParagraph"/>
+        <w:numPr>
+          <w:ilvl w:val="1"/>
+          <w:numId w:val="2"/>
+        </w:numPr>
+      </w:pPr>
+      <w:r>
+        <w:t>If there’s a comma used in the data then use “” to enclose each data</w:t>
+      </w:r>
+    </w:p>
+    <w:p>
+      <w:pPr>
+        <w:pStyle w:val="ListParagraph"/>
+        <w:ind w:left="2160"/>
+      </w:pPr>
     </w:p>
     <w:p>
       <w:pPr>
@@ -7393,11 +8450,6 @@
     <w:p/>
     <w:p/>
     <w:p/>
-    <w:p/>
-    <w:p/>
-    <w:p/>
-    <w:p/>
-    <w:p/>
     <w:p>
       <w:pPr>
         <w:jc w:val="center"/>
@@ -7924,6 +8976,33 @@
       </w:r>
       <w:r>
         <w:t xml:space="preserve"> operations as they change the values.</w:t>
+      </w:r>
+    </w:p>
+    <w:p>
+      <w:pPr>
+        <w:pStyle w:val="ListParagraph"/>
+      </w:pPr>
+    </w:p>
+    <w:p>
+      <w:pPr>
+        <w:pStyle w:val="ListParagraph"/>
+        <w:numPr>
+          <w:ilvl w:val="0"/>
+          <w:numId w:val="1"/>
+        </w:numPr>
+      </w:pPr>
+      <w:r>
+        <w:t xml:space="preserve">Python has the notion of a </w:t>
+      </w:r>
+      <w:r>
+        <w:rPr>
+          <w:b/>
+          <w:bCs/>
+        </w:rPr>
+        <w:t>context manager</w:t>
+      </w:r>
+      <w:r>
+        <w:t xml:space="preserve"> that automates the process of doing common operations at the start of some task, as well as automating certain operations at the end of some task. For reading and writing a file, the normal operation is to open the file and assign it to a variable. At the end of working with a file the common operation is to make sure that file is closed.</w:t>
       </w:r>
     </w:p>
     <w:sectPr>
@@ -8120,7 +9199,7 @@
   <w:abstractNum w:abstractNumId="2" w15:restartNumberingAfterBreak="0">
     <w:nsid w:val="6E1E4C18"/>
     <w:multiLevelType w:val="hybridMultilevel"/>
-    <w:tmpl w:val="B3DA59D6"/>
+    <w:tmpl w:val="2E44302C"/>
     <w:lvl w:ilvl="0" w:tplc="4009000F">
       <w:start w:val="1"/>
       <w:numFmt w:val="decimal"/>
@@ -8156,7 +9235,7 @@
         <w:color w:val="auto"/>
       </w:rPr>
     </w:lvl>
-    <w:lvl w:ilvl="3" w:tplc="4009000F">
+    <w:lvl w:ilvl="3" w:tplc="6B7E5E5C">
       <w:start w:val="1"/>
       <w:numFmt w:val="decimal"/>
       <w:lvlText w:val="%4."/>
@@ -8164,6 +9243,9 @@
       <w:pPr>
         <w:ind w:left="2880" w:hanging="360"/>
       </w:pPr>
+      <w:rPr>
+        <w:color w:val="auto"/>
+      </w:rPr>
     </w:lvl>
     <w:lvl w:ilvl="4" w:tplc="40090019">
       <w:start w:val="1"/>
@@ -8625,6 +9707,7 @@
   <w:style w:type="character" w:default="1" w:styleId="DefaultParagraphFont">
     <w:name w:val="Default Paragraph Font"/>
     <w:uiPriority w:val="1"/>
+    <w:semiHidden/>
     <w:unhideWhenUsed/>
   </w:style>
   <w:style w:type="table" w:default="1" w:styleId="TableNormal">

</xml_diff>

<commit_message>
Add Shallow & Deep Copy
</commit_message>
<xml_diff>
--- a/Python Notes.docx
+++ b/Python Notes.docx
@@ -2846,7 +2846,15 @@
         <w:t>first</w:t>
       </w:r>
       <w:r>
-        <w:t xml:space="preserve"> instance where </w:t>
+        <w:t xml:space="preserve"> instance </w:t>
+      </w:r>
+      <w:proofErr w:type="gramStart"/>
+      <w:r>
+        <w:t>where</w:t>
+      </w:r>
+      <w:proofErr w:type="gramEnd"/>
+      <w:r>
+        <w:t xml:space="preserve"> </w:t>
       </w:r>
     </w:p>
     <w:p>
@@ -4457,7 +4465,15 @@
         <w:t>first</w:t>
       </w:r>
       <w:r>
-        <w:t xml:space="preserve"> instance where </w:t>
+        <w:t xml:space="preserve"> instance </w:t>
+      </w:r>
+      <w:proofErr w:type="gramStart"/>
+      <w:r>
+        <w:t>where</w:t>
+      </w:r>
+      <w:proofErr w:type="gramEnd"/>
+      <w:r>
+        <w:t xml:space="preserve"> </w:t>
       </w:r>
     </w:p>
     <w:p>
@@ -4959,6 +4975,7 @@
       <w:r>
         <w:t xml:space="preserve">S= </w:t>
       </w:r>
+      <w:proofErr w:type="spellStart"/>
       <w:r>
         <w:t>S</w:t>
       </w:r>
@@ -4974,7 +4991,16 @@
           <w:bCs/>
           <w:color w:val="0070C0"/>
         </w:rPr>
-        <w:t>replace(‘o’, ‘*’)</w:t>
+        <w:t>replace</w:t>
+      </w:r>
+      <w:proofErr w:type="spellEnd"/>
+      <w:r>
+        <w:rPr>
+          <w:b/>
+          <w:bCs/>
+          <w:color w:val="0070C0"/>
+        </w:rPr>
+        <w:t>(‘o’, ‘*’)</w:t>
       </w:r>
       <w:r>
         <w:tab/>
@@ -5129,7 +5155,15 @@
         <w:t xml:space="preserve"># </w:t>
       </w:r>
       <w:r>
-        <w:t>It is important to pass arguments to the format method in the correct order, because they are matched positionally into the {} places for interpolation where there is more than one.</w:t>
+        <w:t xml:space="preserve">It is important to pass arguments to the format method in the correct </w:t>
+      </w:r>
+      <w:proofErr w:type="gramStart"/>
+      <w:r>
+        <w:t>order, because</w:t>
+      </w:r>
+      <w:proofErr w:type="gramEnd"/>
+      <w:r>
+        <w:t xml:space="preserve"> they are matched positionally into the {} places for interpolation where there is more than one.</w:t>
       </w:r>
     </w:p>
     <w:p>
@@ -12034,7 +12068,15 @@
         </w:numPr>
       </w:pPr>
       <w:r>
-        <w:t>Key of the dictionary has to be a Immutable object (So no List, Dictionary as key)</w:t>
+        <w:t xml:space="preserve">Key of the dictionary has to be </w:t>
+      </w:r>
+      <w:proofErr w:type="gramStart"/>
+      <w:r>
+        <w:t>a</w:t>
+      </w:r>
+      <w:proofErr w:type="gramEnd"/>
+      <w:r>
+        <w:t xml:space="preserve"> Immutable object (So no List, Dictionary as key)</w:t>
       </w:r>
     </w:p>
     <w:p>
@@ -13202,7 +13244,23 @@
           <w:b/>
           <w:bCs/>
         </w:rPr>
-        <w:t xml:space="preserve">returns a, b and c in a mutable list rather than a tuple </w:t>
+        <w:t xml:space="preserve">returns a, </w:t>
+      </w:r>
+      <w:proofErr w:type="gramStart"/>
+      <w:r>
+        <w:rPr>
+          <w:b/>
+          <w:bCs/>
+        </w:rPr>
+        <w:t>b</w:t>
+      </w:r>
+      <w:proofErr w:type="gramEnd"/>
+      <w:r>
+        <w:rPr>
+          <w:b/>
+          <w:bCs/>
+        </w:rPr>
+        <w:t xml:space="preserve"> and c in a mutable list rather than a tuple </w:t>
       </w:r>
       <w:r>
         <w:t>which is more efficient. But it is workable.</w:t>
@@ -15707,11 +15765,883 @@
           <w:ilvl w:val="1"/>
           <w:numId w:val="2"/>
         </w:numPr>
-      </w:pPr>
-    </w:p>
-    <w:p>
-      <w:pPr>
-        <w:ind w:left="2160"/>
+        <w:rPr>
+          <w:b/>
+          <w:bCs/>
+        </w:rPr>
+      </w:pPr>
+      <w:r>
+        <w:rPr>
+          <w:b/>
+          <w:bCs/>
+        </w:rPr>
+        <w:t xml:space="preserve">Use </w:t>
+      </w:r>
+      <w:hyperlink r:id="rId5" w:history="1">
+        <w:r>
+          <w:rPr>
+            <w:rStyle w:val="Hyperlink"/>
+            <w:b/>
+            <w:bCs/>
+          </w:rPr>
+          <w:t>jsoneditoronline.org</w:t>
+        </w:r>
+      </w:hyperlink>
+      <w:r>
+        <w:rPr>
+          <w:b/>
+          <w:bCs/>
+        </w:rPr>
+        <w:t xml:space="preserve"> to understand JSON data in levels. </w:t>
+      </w:r>
+      <w:r>
+        <w:rPr>
+          <w:b/>
+          <w:bCs/>
+        </w:rPr>
+        <w:tab/>
+      </w:r>
+    </w:p>
+    <w:p>
+      <w:pPr>
+        <w:pStyle w:val="ListParagraph"/>
+        <w:ind w:left="5040" w:firstLine="720"/>
+      </w:pPr>
+    </w:p>
+    <w:p>
+      <w:pPr>
+        <w:pStyle w:val="ListParagraph"/>
+        <w:ind w:left="5040" w:firstLine="720"/>
+      </w:pPr>
+    </w:p>
+    <w:p>
+      <w:pPr>
+        <w:pStyle w:val="ListParagraph"/>
+        <w:numPr>
+          <w:ilvl w:val="0"/>
+          <w:numId w:val="2"/>
+        </w:numPr>
+      </w:pPr>
+      <w:r>
+        <w:t>Shallow &amp; Deep Copy (Important)</w:t>
+      </w:r>
+    </w:p>
+    <w:p>
+      <w:pPr>
+        <w:pStyle w:val="ListParagraph"/>
+        <w:numPr>
+          <w:ilvl w:val="1"/>
+          <w:numId w:val="2"/>
+        </w:numPr>
+      </w:pPr>
+      <w:r>
+        <w:t>When there are multi-level nesting in a list &amp; you try to make a copy of it by:</w:t>
+      </w:r>
+    </w:p>
+    <w:p>
+      <w:pPr>
+        <w:pStyle w:val="ListParagraph"/>
+        <w:numPr>
+          <w:ilvl w:val="1"/>
+          <w:numId w:val="2"/>
+        </w:numPr>
+      </w:pPr>
+      <w:r>
+        <w:t xml:space="preserve">New_list = original_list [:]  </w:t>
+      </w:r>
+      <w:r>
+        <w:rPr>
+          <w:b/>
+          <w:bCs/>
+        </w:rPr>
+        <w:t># it will make 1</w:t>
+      </w:r>
+      <w:r>
+        <w:rPr>
+          <w:b/>
+          <w:bCs/>
+          <w:vertAlign w:val="superscript"/>
+        </w:rPr>
+        <w:t>st</w:t>
+      </w:r>
+      <w:r>
+        <w:rPr>
+          <w:b/>
+          <w:bCs/>
+        </w:rPr>
+        <w:t xml:space="preserve"> level true copy only # rest</w:t>
+      </w:r>
+      <w:r>
+        <w:rPr>
+          <w:b/>
+          <w:bCs/>
+        </w:rPr>
+        <w:t xml:space="preserve"> levels</w:t>
+      </w:r>
+      <w:r>
+        <w:rPr>
+          <w:b/>
+          <w:bCs/>
+        </w:rPr>
+        <w:t xml:space="preserve"> </w:t>
+      </w:r>
+      <w:r>
+        <w:rPr>
+          <w:b/>
+          <w:bCs/>
+        </w:rPr>
+        <w:t>are</w:t>
+      </w:r>
+      <w:r>
+        <w:rPr>
+          <w:b/>
+          <w:bCs/>
+        </w:rPr>
+        <w:t xml:space="preserve"> aliasing</w:t>
+      </w:r>
+      <w:r>
+        <w:rPr>
+          <w:b/>
+          <w:bCs/>
+        </w:rPr>
+        <w:t xml:space="preserve"> # This is called a shallow copy</w:t>
+      </w:r>
+    </w:p>
+    <w:p>
+      <w:pPr>
+        <w:pStyle w:val="ListParagraph"/>
+        <w:numPr>
+          <w:ilvl w:val="1"/>
+          <w:numId w:val="2"/>
+        </w:numPr>
+      </w:pPr>
+      <w:r>
+        <w:t>x=4</w:t>
+      </w:r>
+    </w:p>
+    <w:p>
+      <w:pPr>
+        <w:pStyle w:val="ListParagraph"/>
+        <w:ind w:left="1440"/>
+      </w:pPr>
+      <w:r>
+        <w:t>y=2</w:t>
+      </w:r>
+    </w:p>
+    <w:p>
+      <w:pPr>
+        <w:pStyle w:val="ListParagraph"/>
+        <w:ind w:left="1440"/>
+      </w:pPr>
+      <w:r>
+        <w:t>z=3</w:t>
+      </w:r>
+    </w:p>
+    <w:p>
+      <w:pPr>
+        <w:pStyle w:val="ListParagraph"/>
+        <w:ind w:left="1440"/>
+      </w:pPr>
+      <w:r>
+        <w:t>myList = [[x,y,z],0,0]</w:t>
+      </w:r>
+    </w:p>
+    <w:p>
+      <w:pPr>
+        <w:pStyle w:val="ListParagraph"/>
+        <w:ind w:left="1440"/>
+      </w:pPr>
+      <w:r>
+        <w:t>print(myList)</w:t>
+      </w:r>
+    </w:p>
+    <w:p>
+      <w:pPr>
+        <w:pStyle w:val="ListParagraph"/>
+        <w:ind w:left="1440"/>
+      </w:pPr>
+      <w:r>
+        <w:t>x=6</w:t>
+      </w:r>
+    </w:p>
+    <w:p>
+      <w:pPr>
+        <w:pStyle w:val="ListParagraph"/>
+        <w:ind w:left="1440"/>
+      </w:pPr>
+      <w:r>
+        <w:t>print(myList)</w:t>
+      </w:r>
+    </w:p>
+    <w:p>
+      <w:pPr>
+        <w:pStyle w:val="ListParagraph"/>
+        <w:ind w:left="1440"/>
+      </w:pPr>
+    </w:p>
+    <w:p>
+      <w:pPr>
+        <w:pStyle w:val="ListParagraph"/>
+        <w:ind w:left="1440"/>
+        <w:rPr>
+          <w:b/>
+          <w:bCs/>
+          <w:u w:val="single"/>
+        </w:rPr>
+      </w:pPr>
+      <w:r>
+        <w:rPr>
+          <w:b/>
+          <w:bCs/>
+          <w:u w:val="single"/>
+        </w:rPr>
+        <w:t>Ou</w:t>
+      </w:r>
+      <w:r>
+        <w:rPr>
+          <w:b/>
+          <w:bCs/>
+          <w:u w:val="single"/>
+        </w:rPr>
+        <w:t>t</w:t>
+      </w:r>
+      <w:r>
+        <w:rPr>
+          <w:b/>
+          <w:bCs/>
+          <w:u w:val="single"/>
+        </w:rPr>
+        <w:t>put:</w:t>
+      </w:r>
+    </w:p>
+    <w:p>
+      <w:pPr>
+        <w:pStyle w:val="ListParagraph"/>
+        <w:ind w:left="1440"/>
+      </w:pPr>
+      <w:r>
+        <w:lastRenderedPageBreak/>
+        <w:t>[[4, 2, 3], 0, 0]</w:t>
+      </w:r>
+    </w:p>
+    <w:p>
+      <w:pPr>
+        <w:pStyle w:val="ListParagraph"/>
+        <w:ind w:left="1440"/>
+      </w:pPr>
+      <w:r>
+        <w:t>[[4, 2, 3], 0, 0]</w:t>
+      </w:r>
+    </w:p>
+    <w:p>
+      <w:pPr>
+        <w:pStyle w:val="ListParagraph"/>
+        <w:numPr>
+          <w:ilvl w:val="1"/>
+          <w:numId w:val="2"/>
+        </w:numPr>
+      </w:pPr>
+      <w:r>
+        <w:t>original = [['dogs', 'puppies'], ['cats', "kittens"]]</w:t>
+      </w:r>
+    </w:p>
+    <w:p>
+      <w:pPr>
+        <w:pStyle w:val="ListParagraph"/>
+        <w:ind w:left="1440"/>
+      </w:pPr>
+      <w:r>
+        <w:t>copied_version = original[:]</w:t>
+      </w:r>
+    </w:p>
+    <w:p>
+      <w:pPr>
+        <w:pStyle w:val="ListParagraph"/>
+        <w:ind w:left="1440"/>
+      </w:pPr>
+      <w:r>
+        <w:t>print(copied_version)</w:t>
+      </w:r>
+    </w:p>
+    <w:p>
+      <w:pPr>
+        <w:pStyle w:val="ListParagraph"/>
+        <w:ind w:left="1440"/>
+      </w:pPr>
+      <w:r>
+        <w:t>print(copied_version is original)</w:t>
+      </w:r>
+    </w:p>
+    <w:p>
+      <w:pPr>
+        <w:pStyle w:val="ListParagraph"/>
+        <w:ind w:left="1440"/>
+      </w:pPr>
+      <w:r>
+        <w:t>print(copied_version == original)</w:t>
+      </w:r>
+    </w:p>
+    <w:p>
+      <w:pPr>
+        <w:pStyle w:val="ListParagraph"/>
+        <w:ind w:left="1440"/>
+      </w:pPr>
+      <w:r>
+        <w:t>original[0].append(["canines"])</w:t>
+      </w:r>
+    </w:p>
+    <w:p>
+      <w:pPr>
+        <w:pStyle w:val="ListParagraph"/>
+        <w:ind w:left="1440"/>
+      </w:pPr>
+      <w:r>
+        <w:t>print(original)</w:t>
+      </w:r>
+    </w:p>
+    <w:p>
+      <w:pPr>
+        <w:pStyle w:val="ListParagraph"/>
+        <w:ind w:left="1440"/>
+      </w:pPr>
+      <w:r>
+        <w:t>print("-------- Now look at the copied version -----------")</w:t>
+      </w:r>
+    </w:p>
+    <w:p>
+      <w:pPr>
+        <w:pStyle w:val="ListParagraph"/>
+        <w:ind w:left="1440"/>
+      </w:pPr>
+      <w:r>
+        <w:t>print(copied_version)</w:t>
+      </w:r>
+    </w:p>
+    <w:p>
+      <w:pPr>
+        <w:pStyle w:val="ListParagraph"/>
+        <w:ind w:left="1440"/>
+      </w:pPr>
+    </w:p>
+    <w:p>
+      <w:pPr>
+        <w:pStyle w:val="ListParagraph"/>
+        <w:ind w:left="1440"/>
+        <w:rPr>
+          <w:b/>
+          <w:bCs/>
+          <w:u w:val="single"/>
+        </w:rPr>
+      </w:pPr>
+      <w:r>
+        <w:rPr>
+          <w:b/>
+          <w:bCs/>
+          <w:u w:val="single"/>
+        </w:rPr>
+        <w:t>Output:</w:t>
+      </w:r>
+    </w:p>
+    <w:p>
+      <w:pPr>
+        <w:pStyle w:val="ListParagraph"/>
+        <w:ind w:left="1440"/>
+      </w:pPr>
+    </w:p>
+    <w:p>
+      <w:pPr>
+        <w:pStyle w:val="ListParagraph"/>
+        <w:ind w:left="1440"/>
+      </w:pPr>
+      <w:r>
+        <w:t>[['dogs', 'puppies'], ['cats', 'kittens']]</w:t>
+      </w:r>
+    </w:p>
+    <w:p>
+      <w:pPr>
+        <w:pStyle w:val="ListParagraph"/>
+        <w:ind w:left="1440"/>
+      </w:pPr>
+      <w:r>
+        <w:t>[['dogs', 'puppies', ['canines']], ['cats', 'kittens']]</w:t>
+      </w:r>
+    </w:p>
+    <w:p>
+      <w:pPr>
+        <w:pStyle w:val="ListParagraph"/>
+        <w:ind w:left="1440"/>
+      </w:pPr>
+      <w:r>
+        <w:t>-------- Now look at the copied version -----------</w:t>
+      </w:r>
+    </w:p>
+    <w:p>
+      <w:pPr>
+        <w:pStyle w:val="ListParagraph"/>
+        <w:ind w:left="1440"/>
+      </w:pPr>
+      <w:r>
+        <w:t>[['dogs', 'puppies'], ['cats', 'kittens']]</w:t>
+      </w:r>
+    </w:p>
+    <w:p>
+      <w:pPr>
+        <w:pStyle w:val="ListParagraph"/>
+        <w:ind w:left="1440"/>
+      </w:pPr>
+    </w:p>
+    <w:p>
+      <w:pPr>
+        <w:pStyle w:val="ListParagraph"/>
+        <w:numPr>
+          <w:ilvl w:val="1"/>
+          <w:numId w:val="2"/>
+        </w:numPr>
+      </w:pPr>
+      <w:r>
+        <w:t>original = [['dogs', 'puppies'], ['cats', "kittens"]]</w:t>
+      </w:r>
+    </w:p>
+    <w:p>
+      <w:pPr>
+        <w:pStyle w:val="ListParagraph"/>
+        <w:ind w:left="1440"/>
+      </w:pPr>
+      <w:r>
+        <w:t>copied_outer_list = []</w:t>
+      </w:r>
+    </w:p>
+    <w:p>
+      <w:pPr>
+        <w:pStyle w:val="ListParagraph"/>
+        <w:ind w:left="1440"/>
+      </w:pPr>
+      <w:r>
+        <w:t>for inner_list in original:</w:t>
+      </w:r>
+    </w:p>
+    <w:p>
+      <w:pPr>
+        <w:pStyle w:val="ListParagraph"/>
+        <w:ind w:left="1440"/>
+      </w:pPr>
+      <w:r>
+        <w:t xml:space="preserve">    copied_inner_list = inner_list[:]</w:t>
+      </w:r>
+    </w:p>
+    <w:p>
+      <w:pPr>
+        <w:pStyle w:val="ListParagraph"/>
+        <w:ind w:left="1440"/>
+      </w:pPr>
+      <w:r>
+        <w:t xml:space="preserve">    copied_outer_list.append(copied_inner_list)</w:t>
+      </w:r>
+    </w:p>
+    <w:p>
+      <w:pPr>
+        <w:pStyle w:val="ListParagraph"/>
+        <w:ind w:left="1440"/>
+      </w:pPr>
+      <w:r>
+        <w:t>print(copied_outer_list)</w:t>
+      </w:r>
+    </w:p>
+    <w:p>
+      <w:pPr>
+        <w:pStyle w:val="ListParagraph"/>
+        <w:ind w:left="1440"/>
+      </w:pPr>
+      <w:r>
+        <w:t>original[0].append(["canines"])</w:t>
+      </w:r>
+    </w:p>
+    <w:p>
+      <w:pPr>
+        <w:pStyle w:val="ListParagraph"/>
+        <w:ind w:left="1440"/>
+      </w:pPr>
+      <w:r>
+        <w:t>print(original)</w:t>
+      </w:r>
+    </w:p>
+    <w:p>
+      <w:pPr>
+        <w:pStyle w:val="ListParagraph"/>
+        <w:ind w:left="1440"/>
+      </w:pPr>
+      <w:r>
+        <w:t>print("-------- Now look at the copied version -----------")</w:t>
+      </w:r>
+    </w:p>
+    <w:p>
+      <w:pPr>
+        <w:pStyle w:val="ListParagraph"/>
+        <w:ind w:left="1440"/>
+      </w:pPr>
+      <w:r>
+        <w:t>print(copied_outer_list)</w:t>
+      </w:r>
+    </w:p>
+    <w:p>
+      <w:pPr>
+        <w:pStyle w:val="ListParagraph"/>
+        <w:ind w:left="1440"/>
+      </w:pPr>
+    </w:p>
+    <w:p>
+      <w:pPr>
+        <w:pStyle w:val="ListParagraph"/>
+        <w:ind w:left="1440"/>
+        <w:rPr>
+          <w:b/>
+          <w:bCs/>
+          <w:u w:val="single"/>
+        </w:rPr>
+      </w:pPr>
+      <w:r>
+        <w:rPr>
+          <w:b/>
+          <w:bCs/>
+          <w:u w:val="single"/>
+        </w:rPr>
+        <w:t>Output:</w:t>
+      </w:r>
+    </w:p>
+    <w:p>
+      <w:pPr>
+        <w:pStyle w:val="ListParagraph"/>
+        <w:ind w:left="1440"/>
+      </w:pPr>
+    </w:p>
+    <w:p>
+      <w:pPr>
+        <w:pStyle w:val="ListParagraph"/>
+        <w:ind w:left="1440"/>
+      </w:pPr>
+      <w:r>
+        <w:t>[['dogs', 'puppies'], ['cats', 'kittens']]</w:t>
+      </w:r>
+    </w:p>
+    <w:p>
+      <w:pPr>
+        <w:pStyle w:val="ListParagraph"/>
+        <w:ind w:left="1440"/>
+      </w:pPr>
+      <w:r>
+        <w:t>[['dogs', 'puppies', ['canines']], ['cats', 'kittens']]</w:t>
+      </w:r>
+    </w:p>
+    <w:p>
+      <w:pPr>
+        <w:pStyle w:val="ListParagraph"/>
+        <w:ind w:left="1440"/>
+      </w:pPr>
+      <w:r>
+        <w:t>-------- Now look at the copied version -----------</w:t>
+      </w:r>
+    </w:p>
+    <w:p>
+      <w:pPr>
+        <w:pStyle w:val="ListParagraph"/>
+        <w:ind w:left="1440"/>
+      </w:pPr>
+      <w:r>
+        <w:t>[['dogs', 'puppies'], ['cats', 'kittens']]</w:t>
+      </w:r>
+    </w:p>
+    <w:p>
+      <w:pPr>
+        <w:pStyle w:val="ListParagraph"/>
+        <w:ind w:left="1440"/>
+      </w:pPr>
+    </w:p>
+    <w:p>
+      <w:pPr>
+        <w:pStyle w:val="ListParagraph"/>
+        <w:numPr>
+          <w:ilvl w:val="1"/>
+          <w:numId w:val="2"/>
+        </w:numPr>
+        <w:rPr>
+          <w:b/>
+          <w:bCs/>
+        </w:rPr>
+      </w:pPr>
+      <w:r>
+        <w:rPr>
+          <w:b/>
+          <w:bCs/>
+        </w:rPr>
+        <w:t>Important</w:t>
+      </w:r>
+    </w:p>
+    <w:p>
+      <w:pPr>
+        <w:pStyle w:val="ListParagraph"/>
+        <w:ind w:left="1440"/>
+        <w:rPr>
+          <w:b/>
+          <w:bCs/>
+          <w:color w:val="0070C0"/>
+        </w:rPr>
+      </w:pPr>
+      <w:r>
+        <w:rPr>
+          <w:b/>
+          <w:bCs/>
+          <w:color w:val="0070C0"/>
+        </w:rPr>
+        <w:t>import copy</w:t>
+      </w:r>
+    </w:p>
+    <w:p>
+      <w:pPr>
+        <w:pStyle w:val="ListParagraph"/>
+        <w:ind w:left="1440"/>
+      </w:pPr>
+      <w:r>
+        <w:t>original = [['canines', ['dogs', 'puppies']], ['felines', ['cats', 'kittens']]]</w:t>
+      </w:r>
+    </w:p>
+    <w:p>
+      <w:pPr>
+        <w:pStyle w:val="ListParagraph"/>
+        <w:ind w:left="1440"/>
+      </w:pPr>
+      <w:r>
+        <w:t>shallow_copy_version = original[:]</w:t>
+      </w:r>
+    </w:p>
+    <w:p>
+      <w:pPr>
+        <w:pStyle w:val="ListParagraph"/>
+        <w:ind w:left="1440"/>
+      </w:pPr>
+      <w:r>
+        <w:t xml:space="preserve">deeply_copied_version = </w:t>
+      </w:r>
+      <w:r>
+        <w:rPr>
+          <w:b/>
+          <w:bCs/>
+          <w:color w:val="0070C0"/>
+        </w:rPr>
+        <w:t>copy.deepcopy(</w:t>
+      </w:r>
+      <w:r>
+        <w:t>original</w:t>
+      </w:r>
+      <w:r>
+        <w:rPr>
+          <w:b/>
+          <w:bCs/>
+          <w:color w:val="0070C0"/>
+        </w:rPr>
+        <w:t>)</w:t>
+      </w:r>
+    </w:p>
+    <w:p>
+      <w:pPr>
+        <w:pStyle w:val="ListParagraph"/>
+        <w:ind w:left="1440"/>
+      </w:pPr>
+      <w:r>
+        <w:t>original.append("Hi there")</w:t>
+      </w:r>
+    </w:p>
+    <w:p>
+      <w:pPr>
+        <w:pStyle w:val="ListParagraph"/>
+        <w:ind w:left="1440"/>
+      </w:pPr>
+      <w:r>
+        <w:t>original[0].append(["marsupials"])</w:t>
+      </w:r>
+    </w:p>
+    <w:p>
+      <w:pPr>
+        <w:pStyle w:val="ListParagraph"/>
+        <w:ind w:left="1440"/>
+      </w:pPr>
+      <w:r>
+        <w:t>print("-------- Original -----------")</w:t>
+      </w:r>
+    </w:p>
+    <w:p>
+      <w:pPr>
+        <w:pStyle w:val="ListParagraph"/>
+        <w:ind w:left="1440"/>
+      </w:pPr>
+      <w:r>
+        <w:t>print(original)</w:t>
+      </w:r>
+    </w:p>
+    <w:p>
+      <w:pPr>
+        <w:pStyle w:val="ListParagraph"/>
+        <w:ind w:left="1440"/>
+      </w:pPr>
+      <w:r>
+        <w:t>print("-------- deep copy -----------")</w:t>
+      </w:r>
+    </w:p>
+    <w:p>
+      <w:pPr>
+        <w:pStyle w:val="ListParagraph"/>
+        <w:ind w:left="1440"/>
+      </w:pPr>
+      <w:r>
+        <w:t>print(deeply_copied_version)</w:t>
+      </w:r>
+    </w:p>
+    <w:p>
+      <w:pPr>
+        <w:pStyle w:val="ListParagraph"/>
+        <w:ind w:left="1440"/>
+      </w:pPr>
+      <w:r>
+        <w:lastRenderedPageBreak/>
+        <w:t>print("-------- shallow copy -----------")</w:t>
+      </w:r>
+    </w:p>
+    <w:p>
+      <w:pPr>
+        <w:pStyle w:val="ListParagraph"/>
+        <w:ind w:left="1440"/>
+      </w:pPr>
+      <w:r>
+        <w:t>print(shallow_copy_version)</w:t>
+      </w:r>
+    </w:p>
+    <w:p>
+      <w:pPr>
+        <w:pStyle w:val="ListParagraph"/>
+        <w:ind w:left="1440"/>
+        <w:rPr>
+          <w:b/>
+          <w:bCs/>
+          <w:u w:val="single"/>
+        </w:rPr>
+      </w:pPr>
+      <w:r>
+        <w:rPr>
+          <w:b/>
+          <w:bCs/>
+          <w:u w:val="single"/>
+        </w:rPr>
+        <w:t>Output:</w:t>
+      </w:r>
+    </w:p>
+    <w:p>
+      <w:pPr>
+        <w:pStyle w:val="ListParagraph"/>
+        <w:ind w:left="1440"/>
+      </w:pPr>
+    </w:p>
+    <w:p>
+      <w:pPr>
+        <w:pStyle w:val="ListParagraph"/>
+        <w:ind w:left="1440"/>
+      </w:pPr>
+      <w:r>
+        <w:t>-------- Original -----------</w:t>
+      </w:r>
+    </w:p>
+    <w:p>
+      <w:pPr>
+        <w:pStyle w:val="ListParagraph"/>
+        <w:ind w:left="1440"/>
+      </w:pPr>
+      <w:r>
+        <w:t>[['canines', ['dogs', 'puppies'], [</w:t>
+      </w:r>
+      <w:r>
+        <w:rPr>
+          <w:b/>
+          <w:bCs/>
+        </w:rPr>
+        <w:t>'marsupials']],</w:t>
+      </w:r>
+      <w:r>
+        <w:t xml:space="preserve"> ['felines', ['cats', 'kittens']], </w:t>
+      </w:r>
+      <w:r>
+        <w:rPr>
+          <w:b/>
+          <w:bCs/>
+        </w:rPr>
+        <w:t>'Hi there'</w:t>
+      </w:r>
+      <w:r>
+        <w:t>]</w:t>
+      </w:r>
+    </w:p>
+    <w:p>
+      <w:pPr>
+        <w:pStyle w:val="ListParagraph"/>
+        <w:ind w:left="1440"/>
+      </w:pPr>
+      <w:r>
+        <w:t>-------- deep copy -----------</w:t>
+      </w:r>
+    </w:p>
+    <w:p>
+      <w:pPr>
+        <w:pStyle w:val="ListParagraph"/>
+        <w:ind w:left="1440"/>
+      </w:pPr>
+      <w:r>
+        <w:t>[['canines', ['dogs', 'puppies']], ['felines', ['cats', 'kittens']]]</w:t>
+      </w:r>
+    </w:p>
+    <w:p>
+      <w:pPr>
+        <w:pStyle w:val="ListParagraph"/>
+        <w:ind w:left="1440"/>
+      </w:pPr>
+      <w:r>
+        <w:t>-------- shallow copy -----------</w:t>
+      </w:r>
+    </w:p>
+    <w:p>
+      <w:pPr>
+        <w:pStyle w:val="ListParagraph"/>
+        <w:ind w:left="1440"/>
+      </w:pPr>
+      <w:r>
+        <w:t>[['canines', ['dogs', 'puppies'], [</w:t>
+      </w:r>
+      <w:r>
+        <w:rPr>
+          <w:b/>
+          <w:bCs/>
+        </w:rPr>
+        <w:t>'marsupials']],</w:t>
+      </w:r>
+      <w:r>
+        <w:t xml:space="preserve"> ['felines', ['cats', 'kittens']]]</w:t>
+      </w:r>
+    </w:p>
+    <w:p>
+      <w:pPr>
+        <w:pStyle w:val="ListParagraph"/>
+        <w:ind w:left="1440"/>
+      </w:pPr>
+    </w:p>
+    <w:p>
+      <w:pPr>
+        <w:pStyle w:val="ListParagraph"/>
+        <w:numPr>
+          <w:ilvl w:val="0"/>
+          <w:numId w:val="2"/>
+        </w:numPr>
+      </w:pPr>
+    </w:p>
+    <w:p>
+      <w:pPr>
+        <w:pStyle w:val="ListParagraph"/>
+        <w:ind w:left="1440"/>
       </w:pPr>
     </w:p>
     <w:p>
@@ -15746,7 +16676,13 @@
       <w:pPr>
         <w:jc w:val="center"/>
       </w:pPr>
-      <w:r>
+    </w:p>
+    <w:p>
+      <w:pPr>
+        <w:jc w:val="center"/>
+      </w:pPr>
+      <w:r>
+        <w:lastRenderedPageBreak/>
         <w:t>NOTES</w:t>
       </w:r>
     </w:p>
@@ -16074,7 +17010,6 @@
         </w:numPr>
       </w:pPr>
       <w:r>
-        <w:lastRenderedPageBreak/>
         <w:t>T</w:t>
       </w:r>
       <w:r>
@@ -16105,7 +17040,15 @@
         <w:t>namespace</w:t>
       </w:r>
       <w:r>
-        <w:t>. A namespace is simply a space within which all names are distinct from each other. The same name can be reused in different namespaces but two objects can’t have the same name within a single namespace.</w:t>
+        <w:t xml:space="preserve">. A namespace is simply a space within which all names are distinct from each other. The same name can be reused in different </w:t>
+      </w:r>
+      <w:proofErr w:type="gramStart"/>
+      <w:r>
+        <w:t>namespaces</w:t>
+      </w:r>
+      <w:proofErr w:type="gramEnd"/>
+      <w:r>
+        <w:t xml:space="preserve"> but two objects can’t have the same name within a single namespace.</w:t>
       </w:r>
     </w:p>
     <w:p>
@@ -16124,7 +17067,7 @@
       <w:r>
         <w:t xml:space="preserve">Python Libraries </w:t>
       </w:r>
-      <w:hyperlink r:id="rId5" w:history="1">
+      <w:hyperlink r:id="rId6" w:history="1">
         <w:r>
           <w:rPr>
             <w:rStyle w:val="Hyperlink"/>
@@ -16146,7 +17089,7 @@
           <w:numId w:val="1"/>
         </w:numPr>
       </w:pPr>
-      <w:hyperlink r:id="rId6" w:history="1">
+      <w:hyperlink r:id="rId7" w:history="1">
         <w:r>
           <w:rPr>
             <w:rStyle w:val="Hyperlink"/>
@@ -16202,7 +17145,11 @@
         <w:t>,</w:t>
       </w:r>
       <w:r>
-        <w:t xml:space="preserve"> meaning that even though the random numbers are being created algorithmically, you will likely get random behaviour each time you execute</w:t>
+        <w:t xml:space="preserve"> meaning that even </w:t>
+      </w:r>
+      <w:r>
+        <w:lastRenderedPageBreak/>
+        <w:t>though the random numbers are being created algorithmically, you will likely get random behaviour each time you execute</w:t>
       </w:r>
       <w:r>
         <w:t>.</w:t>

</xml_diff>

<commit_message>
Add MAP & Filter
</commit_message>
<xml_diff>
--- a/Python Notes.docx
+++ b/Python Notes.docx
@@ -16636,6 +16636,265 @@
           <w:ilvl w:val="0"/>
           <w:numId w:val="2"/>
         </w:numPr>
+      </w:pPr>
+      <w:r>
+        <w:t>MAP</w:t>
+      </w:r>
+    </w:p>
+    <w:p>
+      <w:pPr>
+        <w:pStyle w:val="ListParagraph"/>
+        <w:numPr>
+          <w:ilvl w:val="1"/>
+          <w:numId w:val="2"/>
+        </w:numPr>
+      </w:pPr>
+      <w:r>
+        <w:t>Function that changes the list items and return new list.</w:t>
+      </w:r>
+    </w:p>
+    <w:p>
+      <w:pPr>
+        <w:pStyle w:val="ListParagraph"/>
+        <w:numPr>
+          <w:ilvl w:val="1"/>
+          <w:numId w:val="2"/>
+        </w:numPr>
+      </w:pPr>
+      <w:r>
+        <w:t>Function (modifying) as 1</w:t>
+      </w:r>
+      <w:r>
+        <w:rPr>
+          <w:vertAlign w:val="superscript"/>
+        </w:rPr>
+        <w:t>st</w:t>
+      </w:r>
+      <w:r>
+        <w:t xml:space="preserve"> parameter and Sequence as 2</w:t>
+      </w:r>
+      <w:r>
+        <w:rPr>
+          <w:vertAlign w:val="superscript"/>
+        </w:rPr>
+        <w:t>nd</w:t>
+      </w:r>
+      <w:r>
+        <w:t xml:space="preserve"> parameter.</w:t>
+      </w:r>
+    </w:p>
+    <w:p>
+      <w:pPr>
+        <w:pStyle w:val="ListParagraph"/>
+        <w:numPr>
+          <w:ilvl w:val="1"/>
+          <w:numId w:val="2"/>
+        </w:numPr>
+      </w:pPr>
+      <w:r>
+        <w:t xml:space="preserve">new_list = </w:t>
+      </w:r>
+      <w:r>
+        <w:rPr>
+          <w:b/>
+          <w:bCs/>
+          <w:color w:val="0070C0"/>
+        </w:rPr>
+        <w:t>map(</w:t>
+      </w:r>
+      <w:r>
+        <w:t xml:space="preserve"> </w:t>
+      </w:r>
+      <w:r>
+        <w:rPr>
+          <w:b/>
+          <w:bCs/>
+        </w:rPr>
+        <w:t>lambda x: 2*x</w:t>
+      </w:r>
+      <w:r>
+        <w:t xml:space="preserve"> , </w:t>
+      </w:r>
+      <w:r>
+        <w:rPr>
+          <w:b/>
+          <w:bCs/>
+        </w:rPr>
+        <w:t>myList</w:t>
+      </w:r>
+      <w:r>
+        <w:t xml:space="preserve"> </w:t>
+      </w:r>
+      <w:r>
+        <w:rPr>
+          <w:b/>
+          <w:bCs/>
+          <w:color w:val="0070C0"/>
+        </w:rPr>
+        <w:t>)</w:t>
+      </w:r>
+    </w:p>
+    <w:p>
+      <w:pPr>
+        <w:pStyle w:val="ListParagraph"/>
+        <w:numPr>
+          <w:ilvl w:val="1"/>
+          <w:numId w:val="2"/>
+        </w:numPr>
+      </w:pPr>
+      <w:r>
+        <w:t>new_list = map( double, myList )</w:t>
+      </w:r>
+      <w:r>
+        <w:tab/>
+      </w:r>
+      <w:r>
+        <w:tab/>
+        <w:t># define a function double()</w:t>
+      </w:r>
+    </w:p>
+    <w:p>
+      <w:pPr>
+        <w:pStyle w:val="ListParagraph"/>
+        <w:numPr>
+          <w:ilvl w:val="0"/>
+          <w:numId w:val="2"/>
+        </w:numPr>
+      </w:pPr>
+      <w:r>
+        <w:t>Filter</w:t>
+      </w:r>
+    </w:p>
+    <w:p>
+      <w:pPr>
+        <w:pStyle w:val="ListParagraph"/>
+        <w:numPr>
+          <w:ilvl w:val="1"/>
+          <w:numId w:val="2"/>
+        </w:numPr>
+      </w:pPr>
+      <w:r>
+        <w:t>Start with some items and end up with fewer items.</w:t>
+      </w:r>
+    </w:p>
+    <w:p>
+      <w:pPr>
+        <w:pStyle w:val="ListParagraph"/>
+        <w:numPr>
+          <w:ilvl w:val="1"/>
+          <w:numId w:val="2"/>
+        </w:numPr>
+      </w:pPr>
+      <w:r>
+        <w:t>Gives back an iterable object.</w:t>
+      </w:r>
+    </w:p>
+    <w:p>
+      <w:pPr>
+        <w:pStyle w:val="ListParagraph"/>
+        <w:numPr>
+          <w:ilvl w:val="1"/>
+          <w:numId w:val="2"/>
+        </w:numPr>
+      </w:pPr>
+      <w:r>
+        <w:t xml:space="preserve">new_seq = </w:t>
+      </w:r>
+      <w:r>
+        <w:rPr>
+          <w:b/>
+          <w:bCs/>
+          <w:color w:val="0070C0"/>
+        </w:rPr>
+        <w:t>filter(</w:t>
+      </w:r>
+      <w:r>
+        <w:t xml:space="preserve"> </w:t>
+      </w:r>
+      <w:r>
+        <w:rPr>
+          <w:b/>
+          <w:bCs/>
+        </w:rPr>
+        <w:t xml:space="preserve">lambda x: x%2==0 , myList </w:t>
+      </w:r>
+      <w:r>
+        <w:rPr>
+          <w:b/>
+          <w:bCs/>
+          <w:color w:val="0070C0"/>
+        </w:rPr>
+        <w:t>)</w:t>
+      </w:r>
+      <w:r>
+        <w:tab/>
+        <w:t># only choose even numbers</w:t>
+      </w:r>
+    </w:p>
+    <w:p>
+      <w:pPr>
+        <w:pStyle w:val="ListParagraph"/>
+        <w:numPr>
+          <w:ilvl w:val="1"/>
+          <w:numId w:val="2"/>
+        </w:numPr>
+      </w:pPr>
+      <w:r>
+        <w:t>new_seq = list( new_seq )</w:t>
+      </w:r>
+    </w:p>
+    <w:p>
+      <w:pPr>
+        <w:pStyle w:val="ListParagraph"/>
+        <w:numPr>
+          <w:ilvl w:val="1"/>
+          <w:numId w:val="2"/>
+        </w:numPr>
+      </w:pPr>
+      <w:r>
+        <w:t xml:space="preserve">lst2 = </w:t>
+      </w:r>
+      <w:r>
+        <w:rPr>
+          <w:b/>
+          <w:bCs/>
+          <w:color w:val="0070C0"/>
+        </w:rPr>
+        <w:t>filter(</w:t>
+      </w:r>
+      <w:r>
+        <w:rPr>
+          <w:b/>
+          <w:bCs/>
+        </w:rPr>
+        <w:t xml:space="preserve"> lambda w: “o” in w , myList</w:t>
+      </w:r>
+      <w:r>
+        <w:t xml:space="preserve"> </w:t>
+      </w:r>
+      <w:r>
+        <w:rPr>
+          <w:b/>
+          <w:bCs/>
+          <w:color w:val="0070C0"/>
+        </w:rPr>
+        <w:t>)</w:t>
+      </w:r>
+      <w:r>
+        <w:tab/>
+        <w:t># choose words with letter ‘o’</w:t>
+      </w:r>
+    </w:p>
+    <w:p>
+      <w:pPr>
+        <w:pStyle w:val="ListParagraph"/>
+        <w:ind w:left="1440"/>
+      </w:pPr>
+    </w:p>
+    <w:p>
+      <w:pPr>
+        <w:pStyle w:val="ListParagraph"/>
+        <w:ind w:left="1440"/>
       </w:pPr>
     </w:p>
     <w:p>
@@ -16682,7 +16941,6 @@
         <w:jc w:val="center"/>
       </w:pPr>
       <w:r>
-        <w:lastRenderedPageBreak/>
         <w:t>NOTES</w:t>
       </w:r>
     </w:p>
@@ -17145,11 +17403,7 @@
         <w:t>,</w:t>
       </w:r>
       <w:r>
-        <w:t xml:space="preserve"> meaning that even </w:t>
-      </w:r>
-      <w:r>
-        <w:lastRenderedPageBreak/>
-        <w:t>though the random numbers are being created algorithmically, you will likely get random behaviour each time you execute</w:t>
+        <w:t xml:space="preserve"> meaning that even though the random numbers are being created algorithmically, you will likely get random behaviour each time you execute</w:t>
       </w:r>
       <w:r>
         <w:t>.</w:t>

</xml_diff>

<commit_message>
Add Classes & Inheritance
</commit_message>
<xml_diff>
--- a/Python Notes.docx
+++ b/Python Notes.docx
@@ -17600,10 +17600,7 @@
         </w:numPr>
       </w:pPr>
       <w:r>
-        <w:t>S</w:t>
-      </w:r>
-      <w:r>
-        <w:t xml:space="preserve">tep 1: the </w:t>
+        <w:t xml:space="preserve">Step 1: the </w:t>
       </w:r>
       <w:r>
         <w:rPr>
@@ -18106,10 +18103,7 @@
         <w:ind w:left="1440"/>
       </w:pPr>
       <w:r>
-        <w:t xml:space="preserve">     </w:t>
-      </w:r>
-      <w:r>
-        <w:t xml:space="preserve">req = </w:t>
+        <w:t xml:space="preserve">     req = </w:t>
       </w:r>
       <w:r>
         <w:rPr>
@@ -18146,577 +18140,562 @@
         </w:rPr>
       </w:pPr>
       <w:r>
+        <w:t xml:space="preserve">     prepped = req</w:t>
+      </w:r>
+      <w:r>
+        <w:rPr>
+          <w:b/>
+          <w:bCs/>
+          <w:color w:val="0070C0"/>
+        </w:rPr>
+        <w:t>.prepare()</w:t>
+      </w:r>
+    </w:p>
+    <w:p>
+      <w:pPr>
+        <w:pStyle w:val="ListParagraph"/>
+        <w:ind w:left="1440"/>
+      </w:pPr>
+      <w:r>
+        <w:t xml:space="preserve">     return </w:t>
+      </w:r>
+      <w:r>
+        <w:rPr>
+          <w:b/>
+          <w:bCs/>
+        </w:rPr>
+        <w:t>prepped.url</w:t>
+      </w:r>
+    </w:p>
+    <w:p>
+      <w:pPr>
+        <w:pStyle w:val="ListParagraph"/>
+        <w:ind w:left="1440"/>
+      </w:pPr>
+    </w:p>
+    <w:p>
+      <w:pPr>
+        <w:pStyle w:val="ListParagraph"/>
+        <w:ind w:left="1440"/>
+        <w:rPr>
+          <w:b/>
+          <w:bCs/>
+        </w:rPr>
+      </w:pPr>
+      <w:r>
+        <w:t xml:space="preserve"># It returns url without fetching # useful for </w:t>
+      </w:r>
+      <w:r>
+        <w:rPr>
+          <w:b/>
+          <w:bCs/>
+        </w:rPr>
+        <w:t>debugging</w:t>
+      </w:r>
+    </w:p>
+    <w:p>
+      <w:pPr>
+        <w:pStyle w:val="ListParagraph"/>
+        <w:ind w:left="1440"/>
+        <w:rPr>
+          <w:b/>
+          <w:bCs/>
+        </w:rPr>
+      </w:pPr>
+    </w:p>
+    <w:p>
+      <w:pPr>
+        <w:pStyle w:val="ListParagraph"/>
+        <w:numPr>
+          <w:ilvl w:val="1"/>
+          <w:numId w:val="2"/>
+        </w:numPr>
+        <w:rPr>
+          <w:b/>
+          <w:bCs/>
+          <w:color w:val="0070C0"/>
+        </w:rPr>
+      </w:pPr>
+      <w:r>
+        <w:rPr>
+          <w:b/>
+          <w:bCs/>
+          <w:color w:val="0070C0"/>
+        </w:rPr>
+        <w:t>requests.requestURL()</w:t>
+      </w:r>
+    </w:p>
+    <w:p>
+      <w:pPr>
+        <w:pStyle w:val="ListParagraph"/>
+        <w:ind w:left="1440"/>
+      </w:pPr>
+    </w:p>
+    <w:p>
+      <w:pPr>
+        <w:pStyle w:val="ListParagraph"/>
+        <w:numPr>
+          <w:ilvl w:val="1"/>
+          <w:numId w:val="2"/>
+        </w:numPr>
+      </w:pPr>
+      <w:r>
+        <w:t xml:space="preserve">print( </w:t>
+      </w:r>
+      <w:r>
+        <w:rPr>
+          <w:b/>
+          <w:bCs/>
+          <w:color w:val="0070C0"/>
+        </w:rPr>
+        <w:t>page.text[:</w:t>
+      </w:r>
+      <w:r>
+        <w:t>150</w:t>
+      </w:r>
+      <w:r>
+        <w:rPr>
+          <w:b/>
+          <w:bCs/>
+          <w:color w:val="0070C0"/>
+        </w:rPr>
+        <w:t>]</w:t>
+      </w:r>
+      <w:r>
+        <w:rPr>
+          <w:color w:val="0070C0"/>
+        </w:rPr>
+        <w:t xml:space="preserve"> </w:t>
+      </w:r>
+      <w:r>
+        <w:t>)</w:t>
+      </w:r>
+      <w:r>
+        <w:tab/>
+        <w:t xml:space="preserve"># Print first 150 characters </w:t>
+      </w:r>
+    </w:p>
+    <w:p>
+      <w:pPr>
+        <w:pStyle w:val="ListParagraph"/>
+        <w:numPr>
+          <w:ilvl w:val="1"/>
+          <w:numId w:val="2"/>
+        </w:numPr>
+      </w:pPr>
+      <w:r>
+        <w:t xml:space="preserve">print ( </w:t>
+      </w:r>
+      <w:r>
+        <w:rPr>
+          <w:b/>
+          <w:bCs/>
+          <w:color w:val="0070C0"/>
+        </w:rPr>
+        <w:t>page.url</w:t>
+      </w:r>
+      <w:r>
+        <w:t xml:space="preserve"> )</w:t>
+      </w:r>
+      <w:r>
+        <w:tab/>
+        <w:t># print url that was fetched</w:t>
+      </w:r>
+    </w:p>
+    <w:p>
+      <w:pPr>
+        <w:pStyle w:val="ListParagraph"/>
+        <w:numPr>
+          <w:ilvl w:val="1"/>
+          <w:numId w:val="2"/>
+        </w:numPr>
+      </w:pPr>
+      <w:r>
+        <w:t xml:space="preserve">X = </w:t>
+      </w:r>
+      <w:r>
+        <w:rPr>
+          <w:b/>
+          <w:bCs/>
+          <w:color w:val="0070C0"/>
+        </w:rPr>
+        <w:t>page.json()</w:t>
+      </w:r>
+      <w:r>
+        <w:rPr>
+          <w:color w:val="0070C0"/>
+        </w:rPr>
+        <w:t xml:space="preserve"> </w:t>
+      </w:r>
+      <w:r>
+        <w:tab/>
+      </w:r>
+      <w:r>
+        <w:tab/>
+        <w:t xml:space="preserve"># </w:t>
+      </w:r>
+      <w:r>
+        <w:rPr>
+          <w:b/>
+          <w:bCs/>
+        </w:rPr>
+        <w:t>turns page.text to python object</w:t>
+      </w:r>
+      <w:r>
+        <w:rPr>
+          <w:b/>
+          <w:bCs/>
+        </w:rPr>
+        <w:t xml:space="preserve"> # same as </w:t>
+      </w:r>
+      <w:r>
+        <w:rPr>
+          <w:b/>
+          <w:bCs/>
+        </w:rPr>
         <w:t xml:space="preserve">   </w:t>
       </w:r>
-      <w:r>
+    </w:p>
+    <w:p>
+      <w:pPr>
+        <w:pStyle w:val="ListParagraph"/>
+        <w:ind w:left="1440"/>
+      </w:pPr>
+      <w:r>
+        <w:rPr>
+          <w:b/>
+          <w:bCs/>
+        </w:rPr>
+        <w:t xml:space="preserve">                                            # j</w:t>
+      </w:r>
+      <w:r>
+        <w:rPr>
+          <w:b/>
+          <w:bCs/>
+        </w:rPr>
+        <w:t>son.loads(</w:t>
+      </w:r>
+      <w:r>
+        <w:rPr>
+          <w:b/>
+          <w:bCs/>
+        </w:rPr>
+        <w:t>page.text</w:t>
+      </w:r>
+      <w:r>
+        <w:rPr>
+          <w:b/>
+          <w:bCs/>
+        </w:rPr>
+        <w:t>)</w:t>
+      </w:r>
+    </w:p>
+    <w:p>
+      <w:pPr>
+        <w:pStyle w:val="ListParagraph"/>
+        <w:numPr>
+          <w:ilvl w:val="1"/>
+          <w:numId w:val="2"/>
+        </w:numPr>
+      </w:pPr>
+      <w:r>
+        <w:t>print (</w:t>
+      </w:r>
+      <w:r>
+        <w:rPr>
+          <w:b/>
+          <w:bCs/>
+          <w:color w:val="0070C0"/>
+        </w:rPr>
+        <w:t>json.dumps(x, indent =2)</w:t>
+      </w:r>
+      <w:r>
+        <w:t xml:space="preserve"> )</w:t>
+      </w:r>
+      <w:r>
+        <w:tab/>
+        <w:t># to print properly</w:t>
+      </w:r>
+    </w:p>
+    <w:p>
+      <w:pPr>
+        <w:pStyle w:val="ListParagraph"/>
+        <w:numPr>
+          <w:ilvl w:val="1"/>
+          <w:numId w:val="2"/>
+        </w:numPr>
+      </w:pPr>
+      <w:r>
+        <w:t>page.</w:t>
+      </w:r>
+      <w:r>
+        <w:rPr>
+          <w:b/>
+          <w:bCs/>
+          <w:color w:val="0070C0"/>
+        </w:rPr>
+        <w:t>status_code</w:t>
+      </w:r>
+      <w:r>
+        <w:tab/>
+        <w:t># return status code</w:t>
+      </w:r>
+    </w:p>
+    <w:p>
+      <w:pPr>
+        <w:pStyle w:val="ListParagraph"/>
+        <w:numPr>
+          <w:ilvl w:val="2"/>
+          <w:numId w:val="2"/>
+        </w:numPr>
+      </w:pPr>
+      <w:r>
+        <w:t>200 – request completed by server</w:t>
+      </w:r>
+    </w:p>
+    <w:p>
+      <w:pPr>
+        <w:pStyle w:val="ListParagraph"/>
+        <w:numPr>
+          <w:ilvl w:val="2"/>
+          <w:numId w:val="2"/>
+        </w:numPr>
+      </w:pPr>
+      <w:r>
+        <w:t>404 – requested data doesn’t exist</w:t>
+      </w:r>
+    </w:p>
+    <w:p>
+      <w:pPr>
+        <w:pStyle w:val="ListParagraph"/>
+        <w:numPr>
+          <w:ilvl w:val="2"/>
+          <w:numId w:val="2"/>
+        </w:numPr>
+      </w:pPr>
+      <w:r>
+        <w:t>301 – page has moved to different location</w:t>
+      </w:r>
+    </w:p>
+    <w:p>
+      <w:pPr>
+        <w:pStyle w:val="ListParagraph"/>
+        <w:numPr>
+          <w:ilvl w:val="3"/>
+          <w:numId w:val="2"/>
+        </w:numPr>
+      </w:pPr>
+      <w:r>
+        <w:t>GET will automatically fetch data from the new address if 301</w:t>
+      </w:r>
+    </w:p>
+    <w:p>
+      <w:pPr>
+        <w:pStyle w:val="ListParagraph"/>
+        <w:numPr>
+          <w:ilvl w:val="2"/>
+          <w:numId w:val="2"/>
+        </w:numPr>
+      </w:pPr>
+      <w:r>
+        <w:t>401 – Not authorized Access</w:t>
+      </w:r>
+    </w:p>
+    <w:p>
+      <w:pPr>
+        <w:pStyle w:val="ListParagraph"/>
+        <w:numPr>
+          <w:ilvl w:val="2"/>
+          <w:numId w:val="2"/>
+        </w:numPr>
+      </w:pPr>
+      <w:r>
+        <w:t>451 – Not available due to legal reason (Ex: Censored Data)</w:t>
+      </w:r>
+    </w:p>
+    <w:p>
+      <w:pPr>
+        <w:pStyle w:val="ListParagraph"/>
+        <w:numPr>
+          <w:ilvl w:val="3"/>
+          <w:numId w:val="2"/>
+        </w:numPr>
+      </w:pPr>
+      <w:r>
+        <w:t>451 is a reference for novel Fahrenheit 451</w:t>
+      </w:r>
+    </w:p>
+    <w:p>
+      <w:pPr>
+        <w:pStyle w:val="ListParagraph"/>
+        <w:numPr>
+          <w:ilvl w:val="3"/>
+          <w:numId w:val="2"/>
+        </w:numPr>
+      </w:pPr>
+      <w:r>
+        <w:t>At 451 F the page of books auto-ignites</w:t>
+      </w:r>
+    </w:p>
+    <w:p>
+      <w:pPr>
+        <w:pStyle w:val="ListParagraph"/>
+        <w:ind w:left="2880"/>
+      </w:pPr>
+    </w:p>
+    <w:p>
+      <w:pPr>
+        <w:pStyle w:val="ListParagraph"/>
+        <w:numPr>
+          <w:ilvl w:val="1"/>
+          <w:numId w:val="2"/>
+        </w:numPr>
+      </w:pPr>
+      <w:r>
+        <w:t>page</w:t>
+      </w:r>
+      <w:r>
+        <w:rPr>
+          <w:b/>
+          <w:bCs/>
+          <w:color w:val="0070C0"/>
+        </w:rPr>
+        <w:t>.headers</w:t>
+      </w:r>
+      <w:r>
+        <w:tab/>
+      </w:r>
+      <w:r>
+        <w:tab/>
+        <w:t xml:space="preserve"># dictionary of keys &amp; values # print(page.headers.keys()) </w:t>
+      </w:r>
+    </w:p>
+    <w:p>
+      <w:pPr>
+        <w:pStyle w:val="ListParagraph"/>
+        <w:ind w:left="2880" w:firstLine="720"/>
+      </w:pPr>
+      <w:r>
+        <w:t># to find all the header keys or attributes</w:t>
+      </w:r>
+    </w:p>
+    <w:p>
+      <w:pPr>
+        <w:pStyle w:val="ListParagraph"/>
+        <w:numPr>
+          <w:ilvl w:val="1"/>
+          <w:numId w:val="2"/>
+        </w:numPr>
+      </w:pPr>
+      <w:r>
+        <w:t>page</w:t>
+      </w:r>
+      <w:r>
+        <w:rPr>
+          <w:b/>
+          <w:bCs/>
+          <w:color w:val="0070C0"/>
+        </w:rPr>
+        <w:t xml:space="preserve">.history </w:t>
+      </w:r>
+      <w:r>
+        <w:tab/>
+      </w:r>
+      <w:r>
+        <w:tab/>
+        <w:t># return list of previous responses (if redirects made)</w:t>
+      </w:r>
+    </w:p>
+    <w:p>
+      <w:pPr>
+        <w:pStyle w:val="ListParagraph"/>
+        <w:ind w:left="1440"/>
+      </w:pPr>
+    </w:p>
+    <w:p>
+      <w:pPr>
+        <w:pStyle w:val="ListParagraph"/>
+        <w:numPr>
+          <w:ilvl w:val="1"/>
+          <w:numId w:val="2"/>
+        </w:numPr>
+      </w:pPr>
+      <w:r>
+        <w:t>Parameter Encoding</w:t>
+      </w:r>
+    </w:p>
+    <w:p>
+      <w:pPr>
+        <w:pStyle w:val="ListParagraph"/>
+      </w:pPr>
+    </w:p>
+    <w:p>
+      <w:pPr>
+        <w:pStyle w:val="ListParagraph"/>
+        <w:ind w:left="1440"/>
+      </w:pPr>
+    </w:p>
+    <w:p>
+      <w:pPr>
+        <w:pStyle w:val="ListParagraph"/>
+        <w:numPr>
+          <w:ilvl w:val="2"/>
+          <w:numId w:val="2"/>
+        </w:numPr>
+        <w:rPr>
+          <w:b/>
+          <w:bCs/>
+        </w:rPr>
+      </w:pPr>
+      <w:r>
+        <w:rPr>
+          <w:b/>
+          <w:bCs/>
+        </w:rPr>
+        <w:t>d = {'q': '"violins and guitars"', 'tbm': 'isch'}</w:t>
+      </w:r>
+      <w:r>
+        <w:rPr>
+          <w:b/>
+          <w:bCs/>
+        </w:rPr>
+        <w:tab/>
+        <w:t># Dictionary</w:t>
+      </w:r>
+    </w:p>
+    <w:p>
+      <w:pPr>
+        <w:pStyle w:val="ListParagraph"/>
+        <w:ind w:left="2160"/>
+      </w:pPr>
+      <w:r>
+        <w:t>results = requests.get(</w:t>
+      </w:r>
+      <w:r>
+        <w:rPr>
+          <w:b/>
+          <w:bCs/>
+        </w:rPr>
+        <w:t>"https://google.com/search",</w:t>
+      </w:r>
+      <w:r>
+        <w:rPr>
+          <w:b/>
+          <w:bCs/>
+          <w:color w:val="0070C0"/>
+        </w:rPr>
         <w:t xml:space="preserve"> </w:t>
       </w:r>
       <w:r>
-        <w:t xml:space="preserve"> prepped = req</w:t>
-      </w:r>
-      <w:r>
-        <w:rPr>
-          <w:b/>
-          <w:bCs/>
-          <w:color w:val="0070C0"/>
-        </w:rPr>
-        <w:t>.prepare()</w:t>
-      </w:r>
-    </w:p>
-    <w:p>
-      <w:pPr>
-        <w:pStyle w:val="ListParagraph"/>
-        <w:ind w:left="1440"/>
-      </w:pPr>
-      <w:r>
-        <w:t xml:space="preserve">    </w:t>
-      </w:r>
-      <w:r>
-        <w:t xml:space="preserve"> </w:t>
-      </w:r>
-      <w:r>
-        <w:t xml:space="preserve">return </w:t>
-      </w:r>
-      <w:r>
-        <w:rPr>
-          <w:b/>
-          <w:bCs/>
-        </w:rPr>
-        <w:t>prepped.url</w:t>
-      </w:r>
-    </w:p>
-    <w:p>
-      <w:pPr>
-        <w:pStyle w:val="ListParagraph"/>
-        <w:ind w:left="1440"/>
-      </w:pPr>
-    </w:p>
-    <w:p>
-      <w:pPr>
-        <w:pStyle w:val="ListParagraph"/>
-        <w:ind w:left="1440"/>
-        <w:rPr>
-          <w:b/>
-          <w:bCs/>
-        </w:rPr>
-      </w:pPr>
-      <w:r>
-        <w:t xml:space="preserve"># It returns url without fetching # useful for </w:t>
-      </w:r>
-      <w:r>
-        <w:rPr>
-          <w:b/>
-          <w:bCs/>
-        </w:rPr>
-        <w:t>debugging</w:t>
-      </w:r>
-    </w:p>
-    <w:p>
-      <w:pPr>
-        <w:pStyle w:val="ListParagraph"/>
-        <w:ind w:left="1440"/>
-        <w:rPr>
-          <w:b/>
-          <w:bCs/>
-        </w:rPr>
-      </w:pPr>
-    </w:p>
-    <w:p>
-      <w:pPr>
-        <w:pStyle w:val="ListParagraph"/>
-        <w:numPr>
-          <w:ilvl w:val="1"/>
-          <w:numId w:val="2"/>
-        </w:numPr>
-        <w:rPr>
-          <w:b/>
-          <w:bCs/>
-          <w:color w:val="0070C0"/>
-        </w:rPr>
-      </w:pPr>
-      <w:r>
-        <w:rPr>
-          <w:b/>
-          <w:bCs/>
-          <w:color w:val="0070C0"/>
-        </w:rPr>
-        <w:t>requests.requestURL()</w:t>
-      </w:r>
-    </w:p>
-    <w:p>
-      <w:pPr>
-        <w:pStyle w:val="ListParagraph"/>
-        <w:ind w:left="1440"/>
-      </w:pPr>
-    </w:p>
-    <w:p>
-      <w:pPr>
-        <w:pStyle w:val="ListParagraph"/>
-        <w:numPr>
-          <w:ilvl w:val="1"/>
-          <w:numId w:val="2"/>
-        </w:numPr>
-      </w:pPr>
-      <w:r>
-        <w:t xml:space="preserve">print( </w:t>
-      </w:r>
-      <w:r>
-        <w:rPr>
-          <w:b/>
-          <w:bCs/>
-          <w:color w:val="0070C0"/>
-        </w:rPr>
-        <w:t>page.text[:</w:t>
-      </w:r>
-      <w:r>
-        <w:t>150</w:t>
-      </w:r>
-      <w:r>
-        <w:rPr>
-          <w:b/>
-          <w:bCs/>
-          <w:color w:val="0070C0"/>
-        </w:rPr>
-        <w:t>]</w:t>
-      </w:r>
-      <w:r>
-        <w:rPr>
-          <w:color w:val="0070C0"/>
-        </w:rPr>
-        <w:t xml:space="preserve"> </w:t>
-      </w:r>
-      <w:r>
-        <w:t>)</w:t>
-      </w:r>
-      <w:r>
-        <w:tab/>
-        <w:t xml:space="preserve"># Print first 150 characters </w:t>
-      </w:r>
-    </w:p>
-    <w:p>
-      <w:pPr>
-        <w:pStyle w:val="ListParagraph"/>
-        <w:numPr>
-          <w:ilvl w:val="1"/>
-          <w:numId w:val="2"/>
-        </w:numPr>
-      </w:pPr>
-      <w:r>
-        <w:t xml:space="preserve">print ( </w:t>
-      </w:r>
-      <w:r>
-        <w:rPr>
-          <w:b/>
-          <w:bCs/>
-          <w:color w:val="0070C0"/>
-        </w:rPr>
-        <w:t>page.url</w:t>
+        <w:rPr>
+          <w:b/>
+          <w:bCs/>
+          <w:color w:val="0070C0"/>
+        </w:rPr>
+        <w:t>params=d</w:t>
       </w:r>
       <w:r>
         <w:t xml:space="preserve"> )</w:t>
-      </w:r>
-      <w:r>
-        <w:tab/>
-        <w:t># print url that was fetched</w:t>
-      </w:r>
-    </w:p>
-    <w:p>
-      <w:pPr>
-        <w:pStyle w:val="ListParagraph"/>
-        <w:numPr>
-          <w:ilvl w:val="1"/>
-          <w:numId w:val="2"/>
-        </w:numPr>
-      </w:pPr>
-      <w:r>
-        <w:t xml:space="preserve">X = </w:t>
-      </w:r>
-      <w:r>
-        <w:rPr>
-          <w:b/>
-          <w:bCs/>
-          <w:color w:val="0070C0"/>
-        </w:rPr>
-        <w:t>page.json()</w:t>
-      </w:r>
-      <w:r>
-        <w:rPr>
-          <w:color w:val="0070C0"/>
-        </w:rPr>
-        <w:t xml:space="preserve"> </w:t>
-      </w:r>
-      <w:r>
-        <w:tab/>
-      </w:r>
-      <w:r>
-        <w:tab/>
-        <w:t xml:space="preserve"># </w:t>
-      </w:r>
-      <w:r>
-        <w:rPr>
-          <w:b/>
-          <w:bCs/>
-        </w:rPr>
-        <w:t>turns page.text to python object</w:t>
-      </w:r>
-      <w:r>
-        <w:rPr>
-          <w:b/>
-          <w:bCs/>
-        </w:rPr>
-        <w:t xml:space="preserve"> # same as </w:t>
-      </w:r>
-      <w:r>
-        <w:rPr>
-          <w:b/>
-          <w:bCs/>
-        </w:rPr>
-        <w:t xml:space="preserve">   </w:t>
-      </w:r>
-    </w:p>
-    <w:p>
-      <w:pPr>
-        <w:pStyle w:val="ListParagraph"/>
-        <w:ind w:left="1440"/>
-      </w:pPr>
-      <w:r>
-        <w:rPr>
-          <w:b/>
-          <w:bCs/>
-        </w:rPr>
-        <w:t xml:space="preserve">                                            # j</w:t>
-      </w:r>
-      <w:r>
-        <w:rPr>
-          <w:b/>
-          <w:bCs/>
-        </w:rPr>
-        <w:t>son.loads(</w:t>
-      </w:r>
-      <w:r>
-        <w:rPr>
-          <w:b/>
-          <w:bCs/>
-        </w:rPr>
-        <w:t>page.text</w:t>
-      </w:r>
-      <w:r>
-        <w:rPr>
-          <w:b/>
-          <w:bCs/>
-        </w:rPr>
-        <w:t>)</w:t>
-      </w:r>
-    </w:p>
-    <w:p>
-      <w:pPr>
-        <w:pStyle w:val="ListParagraph"/>
-        <w:numPr>
-          <w:ilvl w:val="1"/>
-          <w:numId w:val="2"/>
-        </w:numPr>
-      </w:pPr>
-      <w:r>
-        <w:t>print (</w:t>
-      </w:r>
-      <w:r>
-        <w:rPr>
-          <w:b/>
-          <w:bCs/>
-          <w:color w:val="0070C0"/>
-        </w:rPr>
-        <w:t>json.dumps(x, indent =2)</w:t>
-      </w:r>
-      <w:r>
-        <w:t xml:space="preserve"> )</w:t>
-      </w:r>
-      <w:r>
-        <w:tab/>
-        <w:t># to print properly</w:t>
-      </w:r>
-    </w:p>
-    <w:p>
-      <w:pPr>
-        <w:pStyle w:val="ListParagraph"/>
-        <w:numPr>
-          <w:ilvl w:val="1"/>
-          <w:numId w:val="2"/>
-        </w:numPr>
-      </w:pPr>
-      <w:r>
-        <w:t>page.</w:t>
-      </w:r>
-      <w:r>
-        <w:rPr>
-          <w:b/>
-          <w:bCs/>
-          <w:color w:val="0070C0"/>
-        </w:rPr>
-        <w:t>status_code</w:t>
-      </w:r>
-      <w:r>
-        <w:tab/>
-        <w:t># return status code</w:t>
-      </w:r>
-    </w:p>
-    <w:p>
-      <w:pPr>
-        <w:pStyle w:val="ListParagraph"/>
-        <w:numPr>
-          <w:ilvl w:val="2"/>
-          <w:numId w:val="2"/>
-        </w:numPr>
-      </w:pPr>
-      <w:r>
-        <w:t>200 – request completed by server</w:t>
-      </w:r>
-    </w:p>
-    <w:p>
-      <w:pPr>
-        <w:pStyle w:val="ListParagraph"/>
-        <w:numPr>
-          <w:ilvl w:val="2"/>
-          <w:numId w:val="2"/>
-        </w:numPr>
-      </w:pPr>
-      <w:r>
-        <w:t>404 – requested data doesn’t exist</w:t>
-      </w:r>
-    </w:p>
-    <w:p>
-      <w:pPr>
-        <w:pStyle w:val="ListParagraph"/>
-        <w:numPr>
-          <w:ilvl w:val="2"/>
-          <w:numId w:val="2"/>
-        </w:numPr>
-      </w:pPr>
-      <w:r>
-        <w:t>301 – page has moved to different location</w:t>
-      </w:r>
-    </w:p>
-    <w:p>
-      <w:pPr>
-        <w:pStyle w:val="ListParagraph"/>
-        <w:numPr>
-          <w:ilvl w:val="3"/>
-          <w:numId w:val="2"/>
-        </w:numPr>
-      </w:pPr>
-      <w:r>
-        <w:t>GET will automatically fetch data from the new address if 301</w:t>
-      </w:r>
-    </w:p>
-    <w:p>
-      <w:pPr>
-        <w:pStyle w:val="ListParagraph"/>
-        <w:numPr>
-          <w:ilvl w:val="2"/>
-          <w:numId w:val="2"/>
-        </w:numPr>
-      </w:pPr>
-      <w:r>
-        <w:t>401 – Not authorized Access</w:t>
-      </w:r>
-    </w:p>
-    <w:p>
-      <w:pPr>
-        <w:pStyle w:val="ListParagraph"/>
-        <w:numPr>
-          <w:ilvl w:val="2"/>
-          <w:numId w:val="2"/>
-        </w:numPr>
-      </w:pPr>
-      <w:r>
-        <w:t>451 – Not available due to legal reason (Ex: Censored Data)</w:t>
-      </w:r>
-    </w:p>
-    <w:p>
-      <w:pPr>
-        <w:pStyle w:val="ListParagraph"/>
-        <w:numPr>
-          <w:ilvl w:val="3"/>
-          <w:numId w:val="2"/>
-        </w:numPr>
-      </w:pPr>
-      <w:r>
-        <w:t>451 is a reference for novel Fahrenheit 451</w:t>
-      </w:r>
-    </w:p>
-    <w:p>
-      <w:pPr>
-        <w:pStyle w:val="ListParagraph"/>
-        <w:numPr>
-          <w:ilvl w:val="3"/>
-          <w:numId w:val="2"/>
-        </w:numPr>
-      </w:pPr>
-      <w:r>
-        <w:t>At 451 F the page of books auto-ignites</w:t>
-      </w:r>
-    </w:p>
-    <w:p>
-      <w:pPr>
-        <w:pStyle w:val="ListParagraph"/>
-        <w:ind w:left="2880"/>
-      </w:pPr>
-    </w:p>
-    <w:p>
-      <w:pPr>
-        <w:pStyle w:val="ListParagraph"/>
-        <w:numPr>
-          <w:ilvl w:val="1"/>
-          <w:numId w:val="2"/>
-        </w:numPr>
-      </w:pPr>
-      <w:r>
-        <w:t>page</w:t>
-      </w:r>
-      <w:r>
-        <w:rPr>
-          <w:b/>
-          <w:bCs/>
-          <w:color w:val="0070C0"/>
-        </w:rPr>
-        <w:t>.headers</w:t>
-      </w:r>
-      <w:r>
-        <w:tab/>
-      </w:r>
-      <w:r>
-        <w:tab/>
-        <w:t xml:space="preserve"># dictionary of keys &amp; values # print(page.headers.keys()) </w:t>
-      </w:r>
-    </w:p>
-    <w:p>
-      <w:pPr>
-        <w:pStyle w:val="ListParagraph"/>
-        <w:ind w:left="2880" w:firstLine="720"/>
-      </w:pPr>
-      <w:r>
-        <w:t># to find all the header keys or attributes</w:t>
-      </w:r>
-    </w:p>
-    <w:p>
-      <w:pPr>
-        <w:pStyle w:val="ListParagraph"/>
-        <w:numPr>
-          <w:ilvl w:val="1"/>
-          <w:numId w:val="2"/>
-        </w:numPr>
-      </w:pPr>
-      <w:r>
-        <w:t>page</w:t>
-      </w:r>
-      <w:r>
-        <w:rPr>
-          <w:b/>
-          <w:bCs/>
-          <w:color w:val="0070C0"/>
-        </w:rPr>
-        <w:t xml:space="preserve">.history </w:t>
-      </w:r>
-      <w:r>
-        <w:tab/>
-      </w:r>
-      <w:r>
-        <w:tab/>
-        <w:t># return list of previous responses (if redirects made)</w:t>
-      </w:r>
-    </w:p>
-    <w:p>
-      <w:pPr>
-        <w:pStyle w:val="ListParagraph"/>
-        <w:ind w:left="1440"/>
-      </w:pPr>
-    </w:p>
-    <w:p>
-      <w:pPr>
-        <w:pStyle w:val="ListParagraph"/>
-        <w:numPr>
-          <w:ilvl w:val="1"/>
-          <w:numId w:val="2"/>
-        </w:numPr>
-      </w:pPr>
-      <w:r>
-        <w:t>Parameter Encoding</w:t>
-      </w:r>
-    </w:p>
-    <w:p>
-      <w:pPr>
-        <w:pStyle w:val="ListParagraph"/>
-      </w:pPr>
-    </w:p>
-    <w:p>
-      <w:pPr>
-        <w:pStyle w:val="ListParagraph"/>
-        <w:ind w:left="1440"/>
-      </w:pPr>
-    </w:p>
-    <w:p>
-      <w:pPr>
-        <w:pStyle w:val="ListParagraph"/>
-        <w:numPr>
-          <w:ilvl w:val="2"/>
-          <w:numId w:val="2"/>
-        </w:numPr>
-        <w:rPr>
-          <w:b/>
-          <w:bCs/>
-        </w:rPr>
-      </w:pPr>
-      <w:r>
-        <w:rPr>
-          <w:b/>
-          <w:bCs/>
-        </w:rPr>
-        <w:t>d = {'q': '"violins and guitars"', 'tbm': 'isch'}</w:t>
-      </w:r>
-      <w:r>
-        <w:rPr>
-          <w:b/>
-          <w:bCs/>
-        </w:rPr>
-        <w:tab/>
-        <w:t># Dictionary</w:t>
-      </w:r>
-    </w:p>
-    <w:p>
-      <w:pPr>
-        <w:pStyle w:val="ListParagraph"/>
-        <w:ind w:left="2160"/>
-      </w:pPr>
-      <w:r>
-        <w:t>results = requests.get(</w:t>
-      </w:r>
-      <w:r>
-        <w:rPr>
-          <w:b/>
-          <w:bCs/>
-        </w:rPr>
-        <w:t>"https://google.com/search",</w:t>
-      </w:r>
-      <w:r>
-        <w:rPr>
-          <w:b/>
-          <w:bCs/>
-          <w:color w:val="0070C0"/>
-        </w:rPr>
-        <w:t xml:space="preserve"> </w:t>
-      </w:r>
-      <w:r>
-        <w:rPr>
-          <w:b/>
-          <w:bCs/>
-          <w:color w:val="0070C0"/>
-        </w:rPr>
-        <w:t>params=d</w:t>
-      </w:r>
-      <w:r>
-        <w:t xml:space="preserve"> </w:t>
-      </w:r>
-      <w:r>
-        <w:t>)</w:t>
       </w:r>
     </w:p>
     <w:p>
@@ -19106,6 +19085,1865 @@
         <w:rPr>
           <w:color w:val="0070C0"/>
         </w:rPr>
+      </w:pPr>
+    </w:p>
+    <w:p>
+      <w:pPr>
+        <w:pStyle w:val="ListParagraph"/>
+        <w:numPr>
+          <w:ilvl w:val="0"/>
+          <w:numId w:val="2"/>
+        </w:numPr>
+        <w:rPr>
+          <w:color w:val="0070C0"/>
+        </w:rPr>
+      </w:pPr>
+      <w:r>
+        <w:t>Classes</w:t>
+      </w:r>
+    </w:p>
+    <w:p>
+      <w:pPr>
+        <w:pStyle w:val="ListParagraph"/>
+        <w:numPr>
+          <w:ilvl w:val="1"/>
+          <w:numId w:val="2"/>
+        </w:numPr>
+        <w:rPr>
+          <w:color w:val="0070C0"/>
+        </w:rPr>
+      </w:pPr>
+      <w:r>
+        <w:rPr>
+          <w:b/>
+          <w:bCs/>
+          <w:color w:val="0070C0"/>
+        </w:rPr>
+        <w:t>class</w:t>
+      </w:r>
+      <w:r>
+        <w:rPr>
+          <w:color w:val="0070C0"/>
+        </w:rPr>
+        <w:t xml:space="preserve"> </w:t>
+      </w:r>
+      <w:r>
+        <w:t>Class_name</w:t>
+      </w:r>
+      <w:r>
+        <w:rPr>
+          <w:b/>
+          <w:bCs/>
+          <w:color w:val="0070C0"/>
+        </w:rPr>
+        <w:t>:</w:t>
+      </w:r>
+      <w:r>
+        <w:tab/>
+      </w:r>
+      <w:r>
+        <w:tab/>
+      </w:r>
+      <w:r>
+        <w:tab/>
+      </w:r>
+      <w:r>
+        <w:tab/>
+      </w:r>
+    </w:p>
+    <w:p>
+      <w:pPr>
+        <w:pStyle w:val="ListParagraph"/>
+        <w:ind w:left="2160"/>
+        <w:rPr>
+          <w:color w:val="0070C0"/>
+        </w:rPr>
+      </w:pPr>
+      <w:r>
+        <w:t>pass</w:t>
+      </w:r>
+      <w:r>
+        <w:tab/>
+      </w:r>
+      <w:r>
+        <w:tab/>
+      </w:r>
+      <w:r>
+        <w:tab/>
+      </w:r>
+      <w:r>
+        <w:tab/>
+      </w:r>
+      <w:r>
+        <w:tab/>
+      </w:r>
+      <w:r>
+        <w:tab/>
+      </w:r>
+      <w:r>
+        <w:tab/>
+        <w:t># Empty Class</w:t>
+      </w:r>
+    </w:p>
+    <w:p>
+      <w:pPr>
+        <w:pStyle w:val="ListParagraph"/>
+        <w:numPr>
+          <w:ilvl w:val="1"/>
+          <w:numId w:val="2"/>
+        </w:numPr>
+        <w:rPr>
+          <w:color w:val="0070C0"/>
+        </w:rPr>
+      </w:pPr>
+      <w:r>
+        <w:t xml:space="preserve">x = </w:t>
+      </w:r>
+      <w:r>
+        <w:rPr>
+          <w:b/>
+          <w:bCs/>
+          <w:color w:val="0070C0"/>
+        </w:rPr>
+        <w:t>class_name()</w:t>
+      </w:r>
+      <w:r>
+        <w:tab/>
+      </w:r>
+      <w:r>
+        <w:tab/>
+      </w:r>
+      <w:r>
+        <w:tab/>
+      </w:r>
+      <w:r>
+        <w:tab/>
+      </w:r>
+      <w:r>
+        <w:tab/>
+      </w:r>
+      <w:r>
+        <w:tab/>
+        <w:t xml:space="preserve"># Creating </w:t>
+      </w:r>
+      <w:r>
+        <w:rPr>
+          <w:b/>
+          <w:bCs/>
+          <w:color w:val="0070C0"/>
+        </w:rPr>
+        <w:t>Instance</w:t>
+      </w:r>
+    </w:p>
+    <w:p>
+      <w:pPr>
+        <w:pStyle w:val="ListParagraph"/>
+        <w:ind w:left="1440"/>
+        <w:rPr>
+          <w:color w:val="0070C0"/>
+        </w:rPr>
+      </w:pPr>
+    </w:p>
+    <w:p>
+      <w:pPr>
+        <w:pStyle w:val="ListParagraph"/>
+        <w:numPr>
+          <w:ilvl w:val="1"/>
+          <w:numId w:val="2"/>
+        </w:numPr>
+        <w:rPr>
+          <w:color w:val="0070C0"/>
+        </w:rPr>
+      </w:pPr>
+      <w:r>
+        <w:t>class Point:</w:t>
+      </w:r>
+    </w:p>
+    <w:p>
+      <w:pPr>
+        <w:pStyle w:val="ListParagraph"/>
+        <w:ind w:left="1440"/>
+      </w:pPr>
+      <w:r>
+        <w:t xml:space="preserve">     </w:t>
+      </w:r>
+      <w:r>
+        <w:rPr>
+          <w:b/>
+          <w:bCs/>
+          <w:color w:val="0070C0"/>
+        </w:rPr>
+        <w:t>def</w:t>
+      </w:r>
+      <w:r>
+        <w:rPr>
+          <w:color w:val="0070C0"/>
+        </w:rPr>
+        <w:t xml:space="preserve"> </w:t>
+      </w:r>
+      <w:r>
+        <w:t xml:space="preserve">getX( </w:t>
+      </w:r>
+      <w:r>
+        <w:rPr>
+          <w:b/>
+          <w:bCs/>
+          <w:color w:val="0070C0"/>
+        </w:rPr>
+        <w:t>self</w:t>
+      </w:r>
+      <w:r>
+        <w:rPr>
+          <w:color w:val="0070C0"/>
+        </w:rPr>
+        <w:t xml:space="preserve"> </w:t>
+      </w:r>
+      <w:r>
+        <w:t>):</w:t>
+      </w:r>
+      <w:r>
+        <w:tab/>
+      </w:r>
+      <w:r>
+        <w:tab/>
+      </w:r>
+      <w:r>
+        <w:tab/>
+      </w:r>
+      <w:r>
+        <w:tab/>
+      </w:r>
+      <w:r>
+        <w:tab/>
+      </w:r>
+      <w:r>
+        <w:tab/>
+        <w:t xml:space="preserve"># </w:t>
+      </w:r>
+      <w:r>
+        <w:rPr>
+          <w:b/>
+          <w:bCs/>
+          <w:color w:val="0070C0"/>
+        </w:rPr>
+        <w:t>method</w:t>
+      </w:r>
+    </w:p>
+    <w:p>
+      <w:pPr>
+        <w:pStyle w:val="ListParagraph"/>
+        <w:ind w:left="1440"/>
+      </w:pPr>
+      <w:r>
+        <w:tab/>
+        <w:t xml:space="preserve">return </w:t>
+      </w:r>
+      <w:r>
+        <w:rPr>
+          <w:b/>
+          <w:bCs/>
+        </w:rPr>
+        <w:t>self.x</w:t>
+      </w:r>
+    </w:p>
+    <w:p>
+      <w:pPr>
+        <w:pStyle w:val="ListParagraph"/>
+        <w:ind w:left="1440"/>
+      </w:pPr>
+    </w:p>
+    <w:p>
+      <w:pPr>
+        <w:pStyle w:val="ListParagraph"/>
+        <w:ind w:left="1440"/>
+      </w:pPr>
+      <w:r>
+        <w:t>point1 = Point()</w:t>
+      </w:r>
+    </w:p>
+    <w:p>
+      <w:pPr>
+        <w:pStyle w:val="ListParagraph"/>
+        <w:ind w:left="1440"/>
+        <w:rPr>
+          <w:b/>
+          <w:bCs/>
+        </w:rPr>
+      </w:pPr>
+      <w:r>
+        <w:rPr>
+          <w:b/>
+          <w:bCs/>
+        </w:rPr>
+        <w:t>point1.x = 5</w:t>
+      </w:r>
+      <w:r>
+        <w:rPr>
+          <w:b/>
+          <w:bCs/>
+        </w:rPr>
+        <w:tab/>
+      </w:r>
+      <w:r>
+        <w:rPr>
+          <w:b/>
+          <w:bCs/>
+        </w:rPr>
+        <w:tab/>
+      </w:r>
+      <w:r>
+        <w:rPr>
+          <w:b/>
+          <w:bCs/>
+        </w:rPr>
+        <w:tab/>
+      </w:r>
+      <w:r>
+        <w:rPr>
+          <w:b/>
+          <w:bCs/>
+        </w:rPr>
+        <w:tab/>
+      </w:r>
+      <w:r>
+        <w:rPr>
+          <w:b/>
+          <w:bCs/>
+        </w:rPr>
+        <w:tab/>
+      </w:r>
+      <w:r>
+        <w:rPr>
+          <w:b/>
+          <w:bCs/>
+        </w:rPr>
+        <w:tab/>
+      </w:r>
+      <w:r>
+        <w:rPr>
+          <w:b/>
+          <w:bCs/>
+        </w:rPr>
+        <w:tab/>
+      </w:r>
+      <w:r>
+        <w:t xml:space="preserve"># </w:t>
+      </w:r>
+      <w:r>
+        <w:rPr>
+          <w:b/>
+          <w:bCs/>
+          <w:color w:val="0070C0"/>
+        </w:rPr>
+        <w:t>instance Variable</w:t>
+      </w:r>
+    </w:p>
+    <w:p>
+      <w:pPr>
+        <w:pStyle w:val="ListParagraph"/>
+        <w:ind w:left="1440"/>
+      </w:pPr>
+    </w:p>
+    <w:p>
+      <w:pPr>
+        <w:pStyle w:val="ListParagraph"/>
+        <w:ind w:left="1440"/>
+      </w:pPr>
+      <w:r>
+        <w:t>print( point1.getX() )</w:t>
+      </w:r>
+    </w:p>
+    <w:p>
+      <w:pPr>
+        <w:pStyle w:val="ListParagraph"/>
+        <w:ind w:left="1440"/>
+      </w:pPr>
+    </w:p>
+    <w:p>
+      <w:pPr>
+        <w:pStyle w:val="ListParagraph"/>
+        <w:ind w:left="1440"/>
+        <w:rPr>
+          <w:b/>
+          <w:bCs/>
+          <w:u w:val="single"/>
+        </w:rPr>
+      </w:pPr>
+      <w:r>
+        <w:rPr>
+          <w:b/>
+          <w:bCs/>
+          <w:u w:val="single"/>
+        </w:rPr>
+        <w:t>Output:</w:t>
+      </w:r>
+    </w:p>
+    <w:p>
+      <w:pPr>
+        <w:pStyle w:val="ListParagraph"/>
+        <w:ind w:left="1440"/>
+      </w:pPr>
+      <w:r>
+        <w:t>5</w:t>
+      </w:r>
+    </w:p>
+    <w:p>
+      <w:pPr>
+        <w:pStyle w:val="ListParagraph"/>
+        <w:ind w:left="1440"/>
+      </w:pPr>
+    </w:p>
+    <w:p>
+      <w:pPr>
+        <w:pStyle w:val="ListParagraph"/>
+        <w:ind w:left="1440"/>
+        <w:rPr>
+          <w:b/>
+          <w:bCs/>
+          <w:color w:val="FF0000"/>
+        </w:rPr>
+      </w:pPr>
+      <w:r>
+        <w:rPr>
+          <w:u w:val="single"/>
+        </w:rPr>
+        <w:t>Note</w:t>
+      </w:r>
+      <w:r>
+        <w:t xml:space="preserve">: </w:t>
+      </w:r>
+      <w:r>
+        <w:rPr>
+          <w:b/>
+          <w:bCs/>
+          <w:color w:val="FF0000"/>
+        </w:rPr>
+        <w:t>Method</w:t>
+      </w:r>
+      <w:r>
+        <w:rPr>
+          <w:b/>
+          <w:bCs/>
+          <w:color w:val="FF0000"/>
+        </w:rPr>
+        <w:t>s</w:t>
+      </w:r>
+      <w:r>
+        <w:rPr>
+          <w:b/>
+          <w:bCs/>
+          <w:color w:val="FF0000"/>
+        </w:rPr>
+        <w:t xml:space="preserve"> always contain at least 1 argument unlike functions</w:t>
+      </w:r>
+    </w:p>
+    <w:p>
+      <w:pPr>
+        <w:pStyle w:val="ListParagraph"/>
+        <w:ind w:left="1440"/>
+        <w:rPr>
+          <w:color w:val="0070C0"/>
+        </w:rPr>
+      </w:pPr>
+    </w:p>
+    <w:p>
+      <w:pPr>
+        <w:pStyle w:val="ListParagraph"/>
+        <w:numPr>
+          <w:ilvl w:val="1"/>
+          <w:numId w:val="2"/>
+        </w:numPr>
+      </w:pPr>
+      <w:r>
+        <w:rPr>
+          <w:b/>
+          <w:bCs/>
+          <w:color w:val="FF0000"/>
+        </w:rPr>
+        <w:t>Every class should have a</w:t>
+      </w:r>
+      <w:r>
+        <w:rPr>
+          <w:color w:val="FF0000"/>
+        </w:rPr>
+        <w:t xml:space="preserve"> </w:t>
+      </w:r>
+      <w:r>
+        <w:rPr>
+          <w:b/>
+          <w:bCs/>
+          <w:color w:val="FF0000"/>
+        </w:rPr>
+        <w:t>method with the special name</w:t>
+      </w:r>
+      <w:r>
+        <w:t xml:space="preserve"> </w:t>
+      </w:r>
+      <w:r>
+        <w:rPr>
+          <w:b/>
+          <w:bCs/>
+          <w:color w:val="0070C0"/>
+        </w:rPr>
+        <w:t>__init__.</w:t>
+      </w:r>
+      <w:r>
+        <w:rPr>
+          <w:color w:val="0070C0"/>
+        </w:rPr>
+        <w:t xml:space="preserve"> </w:t>
+      </w:r>
+      <w:r>
+        <w:t xml:space="preserve">This initializer method, often referred to as the </w:t>
+      </w:r>
+      <w:r>
+        <w:rPr>
+          <w:b/>
+          <w:bCs/>
+        </w:rPr>
+        <w:t>constructor</w:t>
+      </w:r>
+      <w:r>
+        <w:t>, is automatically called whenever a new instance of Point is created. It gives the programmer the opportunity to set up the attributes required within the new instance by giving them their initial state values</w:t>
+      </w:r>
+    </w:p>
+    <w:p>
+      <w:pPr>
+        <w:pStyle w:val="ListParagraph"/>
+        <w:numPr>
+          <w:ilvl w:val="1"/>
+          <w:numId w:val="2"/>
+        </w:numPr>
+      </w:pPr>
+      <w:r>
+        <w:t>T</w:t>
+      </w:r>
+      <w:r>
+        <w:t xml:space="preserve">he </w:t>
+      </w:r>
+      <w:r>
+        <w:rPr>
+          <w:b/>
+          <w:bCs/>
+          <w:color w:val="0070C0"/>
+        </w:rPr>
+        <w:t>self</w:t>
+      </w:r>
+      <w:r>
+        <w:rPr>
+          <w:color w:val="0070C0"/>
+        </w:rPr>
+        <w:t xml:space="preserve"> </w:t>
+      </w:r>
+      <w:r>
+        <w:t xml:space="preserve">parameter (you could choose any other name, but nobody ever does!) is automatically </w:t>
+      </w:r>
+      <w:r>
+        <w:rPr>
+          <w:b/>
+          <w:bCs/>
+        </w:rPr>
+        <w:t>set to reference</w:t>
+      </w:r>
+      <w:r>
+        <w:t xml:space="preserve"> the newly created object that needs to be initialized</w:t>
+      </w:r>
+    </w:p>
+    <w:p>
+      <w:pPr>
+        <w:pStyle w:val="ListParagraph"/>
+        <w:numPr>
+          <w:ilvl w:val="1"/>
+          <w:numId w:val="2"/>
+        </w:numPr>
+      </w:pPr>
+      <w:r>
+        <w:t>class Point:</w:t>
+      </w:r>
+    </w:p>
+    <w:p>
+      <w:pPr>
+        <w:pStyle w:val="ListParagraph"/>
+        <w:ind w:left="1440"/>
+      </w:pPr>
+      <w:r>
+        <w:t xml:space="preserve">    </w:t>
+      </w:r>
+    </w:p>
+    <w:p>
+      <w:pPr>
+        <w:pStyle w:val="ListParagraph"/>
+        <w:ind w:left="1440"/>
+        <w:rPr>
+          <w:b/>
+          <w:bCs/>
+        </w:rPr>
+      </w:pPr>
+      <w:r>
+        <w:t xml:space="preserve">    </w:t>
+      </w:r>
+      <w:r>
+        <w:rPr>
+          <w:b/>
+          <w:bCs/>
+          <w:color w:val="0070C0"/>
+        </w:rPr>
+        <w:t>def __init__(self):</w:t>
+      </w:r>
+      <w:r>
+        <w:rPr>
+          <w:b/>
+          <w:bCs/>
+          <w:color w:val="0070C0"/>
+        </w:rPr>
+        <w:tab/>
+      </w:r>
+      <w:r>
+        <w:rPr>
+          <w:b/>
+          <w:bCs/>
+          <w:color w:val="0070C0"/>
+        </w:rPr>
+        <w:tab/>
+      </w:r>
+      <w:r>
+        <w:rPr>
+          <w:b/>
+          <w:bCs/>
+          <w:color w:val="0070C0"/>
+        </w:rPr>
+        <w:tab/>
+      </w:r>
+      <w:r>
+        <w:rPr>
+          <w:b/>
+          <w:bCs/>
+          <w:color w:val="0070C0"/>
+        </w:rPr>
+        <w:tab/>
+      </w:r>
+      <w:r>
+        <w:rPr>
+          <w:b/>
+          <w:bCs/>
+          <w:color w:val="0070C0"/>
+        </w:rPr>
+        <w:tab/>
+      </w:r>
+      <w:r>
+        <w:rPr>
+          <w:b/>
+          <w:bCs/>
+        </w:rPr>
+        <w:t># CONSTRUCTOR</w:t>
+      </w:r>
+    </w:p>
+    <w:p>
+      <w:pPr>
+        <w:pStyle w:val="ListParagraph"/>
+        <w:ind w:left="1440"/>
+      </w:pPr>
+      <w:r>
+        <w:t xml:space="preserve">        self.x = 0</w:t>
+      </w:r>
+      <w:r>
+        <w:tab/>
+      </w:r>
+      <w:r>
+        <w:tab/>
+      </w:r>
+      <w:r>
+        <w:tab/>
+      </w:r>
+      <w:r>
+        <w:tab/>
+      </w:r>
+      <w:r>
+        <w:tab/>
+      </w:r>
+      <w:r>
+        <w:tab/>
+      </w:r>
+    </w:p>
+    <w:p>
+      <w:pPr>
+        <w:pStyle w:val="ListParagraph"/>
+        <w:ind w:left="1440"/>
+      </w:pPr>
+      <w:r>
+        <w:t xml:space="preserve">        self.y = 0</w:t>
+      </w:r>
+    </w:p>
+    <w:p>
+      <w:pPr>
+        <w:pStyle w:val="ListParagraph"/>
+        <w:ind w:left="1440"/>
+      </w:pPr>
+    </w:p>
+    <w:p>
+      <w:pPr>
+        <w:pStyle w:val="ListParagraph"/>
+        <w:ind w:left="1440"/>
+      </w:pPr>
+      <w:r>
+        <w:rPr>
+          <w:b/>
+          <w:bCs/>
+        </w:rPr>
+        <w:t>p = Point()</w:t>
+      </w:r>
+      <w:r>
+        <w:t xml:space="preserve">         # Instantiate an object of type Point</w:t>
+      </w:r>
+      <w:r>
+        <w:tab/>
+      </w:r>
+      <w:r>
+        <w:rPr>
+          <w:b/>
+          <w:bCs/>
+        </w:rPr>
+        <w:t># Instantiation</w:t>
+      </w:r>
+    </w:p>
+    <w:p>
+      <w:pPr>
+        <w:pStyle w:val="ListParagraph"/>
+        <w:ind w:left="1440"/>
+      </w:pPr>
+      <w:r>
+        <w:t>q = Point()         # and make a second point</w:t>
+      </w:r>
+    </w:p>
+    <w:p>
+      <w:pPr>
+        <w:pStyle w:val="ListParagraph"/>
+        <w:ind w:left="1440"/>
+      </w:pPr>
+    </w:p>
+    <w:p>
+      <w:pPr>
+        <w:pStyle w:val="ListParagraph"/>
+        <w:ind w:left="1440"/>
+      </w:pPr>
+    </w:p>
+    <w:p>
+      <w:pPr>
+        <w:pStyle w:val="ListParagraph"/>
+        <w:ind w:left="1440"/>
+      </w:pPr>
+    </w:p>
+    <w:p>
+      <w:pPr>
+        <w:pStyle w:val="ListParagraph"/>
+        <w:numPr>
+          <w:ilvl w:val="1"/>
+          <w:numId w:val="2"/>
+        </w:numPr>
+        <w:rPr>
+          <w:b/>
+          <w:bCs/>
+        </w:rPr>
+      </w:pPr>
+      <w:r>
+        <w:lastRenderedPageBreak/>
+        <w:t xml:space="preserve">    </w:t>
+      </w:r>
+      <w:r>
+        <w:rPr>
+          <w:b/>
+          <w:bCs/>
+          <w:color w:val="0070C0"/>
+        </w:rPr>
+        <w:t>def __init__(self</w:t>
+      </w:r>
+      <w:r>
+        <w:rPr>
+          <w:b/>
+          <w:bCs/>
+          <w:color w:val="0070C0"/>
+        </w:rPr>
+        <w:t>, x, y</w:t>
+      </w:r>
+      <w:r>
+        <w:rPr>
+          <w:b/>
+          <w:bCs/>
+          <w:color w:val="0070C0"/>
+        </w:rPr>
+        <w:t>):</w:t>
+      </w:r>
+      <w:r>
+        <w:rPr>
+          <w:b/>
+          <w:bCs/>
+          <w:color w:val="0070C0"/>
+        </w:rPr>
+        <w:tab/>
+      </w:r>
+      <w:r>
+        <w:rPr>
+          <w:b/>
+          <w:bCs/>
+          <w:color w:val="0070C0"/>
+        </w:rPr>
+        <w:tab/>
+      </w:r>
+      <w:r>
+        <w:rPr>
+          <w:b/>
+          <w:bCs/>
+          <w:color w:val="0070C0"/>
+        </w:rPr>
+        <w:tab/>
+      </w:r>
+      <w:r>
+        <w:rPr>
+          <w:b/>
+          <w:bCs/>
+        </w:rPr>
+        <w:t># CONSTRUCTOR</w:t>
+      </w:r>
+      <w:r>
+        <w:rPr>
+          <w:b/>
+          <w:bCs/>
+        </w:rPr>
+        <w:t xml:space="preserve">  with Parameters</w:t>
+      </w:r>
+    </w:p>
+    <w:p>
+      <w:pPr>
+        <w:pStyle w:val="ListParagraph"/>
+        <w:ind w:left="1440"/>
+        <w:rPr>
+          <w:b/>
+          <w:bCs/>
+          <w:color w:val="0070C0"/>
+        </w:rPr>
+      </w:pPr>
+      <w:r>
+        <w:t xml:space="preserve">        </w:t>
+      </w:r>
+      <w:r>
+        <w:rPr>
+          <w:b/>
+          <w:bCs/>
+        </w:rPr>
+        <w:t xml:space="preserve">self.x </w:t>
+      </w:r>
+      <w:r>
+        <w:rPr>
+          <w:b/>
+          <w:bCs/>
+          <w:color w:val="0070C0"/>
+        </w:rPr>
+        <w:t>=  x</w:t>
+      </w:r>
+    </w:p>
+    <w:p>
+      <w:pPr>
+        <w:pStyle w:val="ListParagraph"/>
+        <w:ind w:left="1440"/>
+        <w:rPr>
+          <w:b/>
+          <w:bCs/>
+          <w:color w:val="0070C0"/>
+        </w:rPr>
+      </w:pPr>
+      <w:r>
+        <w:rPr>
+          <w:b/>
+          <w:bCs/>
+          <w:color w:val="0070C0"/>
+        </w:rPr>
+        <w:t xml:space="preserve">        </w:t>
+      </w:r>
+      <w:r>
+        <w:rPr>
+          <w:b/>
+          <w:bCs/>
+        </w:rPr>
+        <w:t xml:space="preserve">self.y </w:t>
+      </w:r>
+      <w:r>
+        <w:rPr>
+          <w:b/>
+          <w:bCs/>
+          <w:color w:val="0070C0"/>
+        </w:rPr>
+        <w:t>=  y</w:t>
+      </w:r>
+    </w:p>
+    <w:p>
+      <w:pPr>
+        <w:pStyle w:val="ListParagraph"/>
+        <w:ind w:left="1440"/>
+        <w:rPr>
+          <w:b/>
+          <w:bCs/>
+          <w:color w:val="0070C0"/>
+        </w:rPr>
+      </w:pPr>
+    </w:p>
+    <w:p>
+      <w:pPr>
+        <w:pStyle w:val="ListParagraph"/>
+        <w:ind w:left="1440"/>
+      </w:pPr>
+      <w:r>
+        <w:t>p = Point()</w:t>
+      </w:r>
+      <w:r>
+        <w:tab/>
+      </w:r>
+      <w:r>
+        <w:tab/>
+      </w:r>
+      <w:r>
+        <w:tab/>
+      </w:r>
+      <w:r>
+        <w:tab/>
+      </w:r>
+      <w:r>
+        <w:tab/>
+        <w:t># Error</w:t>
+      </w:r>
+    </w:p>
+    <w:p>
+      <w:pPr>
+        <w:pStyle w:val="ListParagraph"/>
+        <w:ind w:left="1440"/>
+        <w:rPr>
+          <w:b/>
+          <w:bCs/>
+        </w:rPr>
+      </w:pPr>
+      <w:r>
+        <w:rPr>
+          <w:b/>
+          <w:bCs/>
+        </w:rPr>
+        <w:t>p = Point(5, 10)</w:t>
+      </w:r>
+    </w:p>
+    <w:p>
+      <w:pPr>
+        <w:pStyle w:val="ListParagraph"/>
+        <w:ind w:left="1440"/>
+        <w:rPr>
+          <w:b/>
+          <w:bCs/>
+        </w:rPr>
+      </w:pPr>
+      <w:r>
+        <w:t>print(p)</w:t>
+      </w:r>
+      <w:r>
+        <w:tab/>
+      </w:r>
+      <w:r>
+        <w:rPr>
+          <w:b/>
+          <w:bCs/>
+        </w:rPr>
+        <w:tab/>
+      </w:r>
+      <w:r>
+        <w:rPr>
+          <w:b/>
+          <w:bCs/>
+        </w:rPr>
+        <w:tab/>
+      </w:r>
+      <w:r>
+        <w:rPr>
+          <w:b/>
+          <w:bCs/>
+        </w:rPr>
+        <w:tab/>
+      </w:r>
+      <w:r>
+        <w:rPr>
+          <w:b/>
+          <w:bCs/>
+        </w:rPr>
+        <w:tab/>
+      </w:r>
+      <w:r>
+        <w:rPr>
+          <w:b/>
+          <w:bCs/>
+        </w:rPr>
+        <w:tab/>
+      </w:r>
+      <w:r>
+        <w:t xml:space="preserve">&lt; </w:t>
+      </w:r>
+      <w:r>
+        <w:t>__main__.Point object</w:t>
+      </w:r>
+      <w:r>
+        <w:t>&gt;</w:t>
+      </w:r>
+    </w:p>
+    <w:p>
+      <w:pPr>
+        <w:pStyle w:val="ListParagraph"/>
+        <w:ind w:left="1440"/>
+        <w:rPr>
+          <w:color w:val="0070C0"/>
+        </w:rPr>
+      </w:pPr>
+    </w:p>
+    <w:p>
+      <w:pPr>
+        <w:pStyle w:val="ListParagraph"/>
+        <w:ind w:left="1440"/>
+        <w:rPr>
+          <w:color w:val="0070C0"/>
+        </w:rPr>
+      </w:pPr>
+    </w:p>
+    <w:p>
+      <w:pPr>
+        <w:pStyle w:val="ListParagraph"/>
+        <w:numPr>
+          <w:ilvl w:val="1"/>
+          <w:numId w:val="2"/>
+        </w:numPr>
+        <w:rPr>
+          <w:b/>
+          <w:bCs/>
+          <w:color w:val="0070C0"/>
+        </w:rPr>
+      </w:pPr>
+      <w:r>
+        <w:rPr>
+          <w:b/>
+          <w:bCs/>
+          <w:color w:val="0070C0"/>
+        </w:rPr>
+        <w:t>def __str__(self):</w:t>
+      </w:r>
+    </w:p>
+    <w:p>
+      <w:pPr>
+        <w:pStyle w:val="ListParagraph"/>
+        <w:ind w:left="1440"/>
+      </w:pPr>
+      <w:r>
+        <w:t xml:space="preserve">    </w:t>
+      </w:r>
+      <w:r>
+        <w:rPr>
+          <w:b/>
+          <w:bCs/>
+        </w:rPr>
+        <w:t>return</w:t>
+      </w:r>
+      <w:r>
+        <w:t xml:space="preserve"> “Specify how you want to print {} {}”.format( self.x , self.y )</w:t>
+      </w:r>
+    </w:p>
+    <w:p>
+      <w:pPr>
+        <w:pStyle w:val="ListParagraph"/>
+        <w:ind w:left="1440"/>
+      </w:pPr>
+    </w:p>
+    <w:p>
+      <w:pPr>
+        <w:pStyle w:val="ListParagraph"/>
+        <w:ind w:left="1440"/>
+      </w:pPr>
+      <w:r>
+        <w:t># __str__ is an OPTIONAL method that can be used to return String when Instantiation is done</w:t>
+      </w:r>
+    </w:p>
+    <w:p>
+      <w:pPr>
+        <w:pStyle w:val="ListParagraph"/>
+        <w:ind w:left="1440"/>
+      </w:pPr>
+    </w:p>
+    <w:p>
+      <w:pPr>
+        <w:pStyle w:val="ListParagraph"/>
+        <w:ind w:left="1440"/>
+      </w:pPr>
+      <w:r>
+        <w:t>p = Point(5, 10)</w:t>
+      </w:r>
+    </w:p>
+    <w:p>
+      <w:pPr>
+        <w:pStyle w:val="ListParagraph"/>
+        <w:ind w:left="1440"/>
+      </w:pPr>
+      <w:r>
+        <w:t>print(p)</w:t>
+      </w:r>
+      <w:r>
+        <w:tab/>
+      </w:r>
+      <w:r>
+        <w:tab/>
+      </w:r>
+      <w:r>
+        <w:tab/>
+      </w:r>
+      <w:r>
+        <w:tab/>
+      </w:r>
+      <w:r>
+        <w:tab/>
+        <w:t>=&gt; “Specify how.....5 10”</w:t>
+      </w:r>
+    </w:p>
+    <w:p>
+      <w:pPr>
+        <w:pStyle w:val="ListParagraph"/>
+        <w:ind w:left="1440"/>
+      </w:pPr>
+    </w:p>
+    <w:p>
+      <w:pPr>
+        <w:pStyle w:val="ListParagraph"/>
+        <w:numPr>
+          <w:ilvl w:val="1"/>
+          <w:numId w:val="2"/>
+        </w:numPr>
+        <w:rPr>
+          <w:b/>
+          <w:bCs/>
+          <w:color w:val="0070C0"/>
+        </w:rPr>
+      </w:pPr>
+      <w:r>
+        <w:rPr>
+          <w:b/>
+          <w:bCs/>
+          <w:color w:val="0070C0"/>
+        </w:rPr>
+        <w:t>def __add__( self, otherPoint):</w:t>
+      </w:r>
+    </w:p>
+    <w:p>
+      <w:pPr>
+        <w:pStyle w:val="ListParagraph"/>
+        <w:ind w:left="1440"/>
+      </w:pPr>
+      <w:r>
+        <w:t xml:space="preserve">       return </w:t>
+      </w:r>
+      <w:r>
+        <w:rPr>
+          <w:b/>
+          <w:bCs/>
+          <w:color w:val="0070C0"/>
+        </w:rPr>
+        <w:t xml:space="preserve">Point( </w:t>
+      </w:r>
+      <w:r>
+        <w:rPr>
+          <w:b/>
+          <w:bCs/>
+        </w:rPr>
+        <w:t>self.x + otherPoint.x ,  self.y + otherPoint.y)</w:t>
+      </w:r>
+    </w:p>
+    <w:p>
+      <w:pPr>
+        <w:pStyle w:val="ListParagraph"/>
+        <w:ind w:left="1440"/>
+      </w:pPr>
+    </w:p>
+    <w:p>
+      <w:pPr>
+        <w:pStyle w:val="ListParagraph"/>
+        <w:ind w:left="1440"/>
+      </w:pPr>
+      <w:r>
+        <w:t>P1 = Point (5,10)</w:t>
+      </w:r>
+    </w:p>
+    <w:p>
+      <w:pPr>
+        <w:pStyle w:val="ListParagraph"/>
+        <w:ind w:left="1440"/>
+      </w:pPr>
+      <w:r>
+        <w:t>P2 = Point (-5, 10)</w:t>
+      </w:r>
+    </w:p>
+    <w:p>
+      <w:pPr>
+        <w:pStyle w:val="ListParagraph"/>
+        <w:ind w:left="1440"/>
+        <w:rPr>
+          <w:b/>
+          <w:bCs/>
+        </w:rPr>
+      </w:pPr>
+      <w:r>
+        <w:rPr>
+          <w:b/>
+          <w:bCs/>
+        </w:rPr>
+        <w:t xml:space="preserve">P3 = </w:t>
+      </w:r>
+      <w:r>
+        <w:rPr>
+          <w:b/>
+          <w:bCs/>
+        </w:rPr>
+        <w:t>P1 + P2</w:t>
+      </w:r>
+      <w:r>
+        <w:tab/>
+      </w:r>
+      <w:r>
+        <w:tab/>
+      </w:r>
+      <w:r>
+        <w:tab/>
+      </w:r>
+      <w:r>
+        <w:tab/>
+        <w:t xml:space="preserve">=&gt; </w:t>
+      </w:r>
+      <w:r>
+        <w:rPr>
+          <w:b/>
+          <w:bCs/>
+        </w:rPr>
+        <w:t>P3 : [0,0]</w:t>
+      </w:r>
+    </w:p>
+    <w:p>
+      <w:pPr>
+        <w:pStyle w:val="ListParagraph"/>
+        <w:ind w:left="1440"/>
+        <w:rPr>
+          <w:b/>
+          <w:bCs/>
+        </w:rPr>
+      </w:pPr>
+    </w:p>
+    <w:p>
+      <w:pPr>
+        <w:pStyle w:val="ListParagraph"/>
+        <w:numPr>
+          <w:ilvl w:val="1"/>
+          <w:numId w:val="2"/>
+        </w:numPr>
+        <w:rPr>
+          <w:b/>
+          <w:bCs/>
+          <w:color w:val="0070C0"/>
+        </w:rPr>
+      </w:pPr>
+      <w:r>
+        <w:rPr>
+          <w:b/>
+          <w:bCs/>
+          <w:color w:val="0070C0"/>
+        </w:rPr>
+        <w:t>def __</w:t>
+      </w:r>
+      <w:r>
+        <w:rPr>
+          <w:b/>
+          <w:bCs/>
+          <w:color w:val="0070C0"/>
+        </w:rPr>
+        <w:t>sub</w:t>
+      </w:r>
+      <w:r>
+        <w:rPr>
+          <w:b/>
+          <w:bCs/>
+          <w:color w:val="0070C0"/>
+        </w:rPr>
+        <w:t>__( self, otherPoint):</w:t>
+      </w:r>
+    </w:p>
+    <w:p>
+      <w:pPr>
+        <w:pStyle w:val="ListParagraph"/>
+        <w:ind w:left="1440"/>
+      </w:pPr>
+      <w:r>
+        <w:t xml:space="preserve">       return </w:t>
+      </w:r>
+      <w:r>
+        <w:rPr>
+          <w:b/>
+          <w:bCs/>
+          <w:color w:val="0070C0"/>
+        </w:rPr>
+        <w:t xml:space="preserve">Point( </w:t>
+      </w:r>
+      <w:r>
+        <w:rPr>
+          <w:b/>
+          <w:bCs/>
+        </w:rPr>
+        <w:t xml:space="preserve">self.x </w:t>
+      </w:r>
+      <w:r>
+        <w:rPr>
+          <w:b/>
+          <w:bCs/>
+        </w:rPr>
+        <w:t>-</w:t>
+      </w:r>
+      <w:r>
+        <w:rPr>
+          <w:b/>
+          <w:bCs/>
+        </w:rPr>
+        <w:t xml:space="preserve"> otherPoint.x ,  self.y </w:t>
+      </w:r>
+      <w:r>
+        <w:rPr>
+          <w:b/>
+          <w:bCs/>
+        </w:rPr>
+        <w:t>-</w:t>
+      </w:r>
+      <w:r>
+        <w:rPr>
+          <w:b/>
+          <w:bCs/>
+        </w:rPr>
+        <w:t xml:space="preserve"> otherPoint.y)</w:t>
+      </w:r>
+    </w:p>
+    <w:p>
+      <w:pPr>
+        <w:pStyle w:val="ListParagraph"/>
+        <w:ind w:left="1440"/>
+      </w:pPr>
+    </w:p>
+    <w:p>
+      <w:pPr>
+        <w:pStyle w:val="ListParagraph"/>
+        <w:ind w:left="1440"/>
+      </w:pPr>
+      <w:r>
+        <w:t>P1 = Point (5,10)</w:t>
+      </w:r>
+    </w:p>
+    <w:p>
+      <w:pPr>
+        <w:pStyle w:val="ListParagraph"/>
+        <w:ind w:left="1440"/>
+      </w:pPr>
+      <w:r>
+        <w:t>P2 = Point (-5, 10)</w:t>
+      </w:r>
+    </w:p>
+    <w:p>
+      <w:pPr>
+        <w:pStyle w:val="ListParagraph"/>
+        <w:ind w:left="1440"/>
+      </w:pPr>
+      <w:r>
+        <w:rPr>
+          <w:b/>
+          <w:bCs/>
+        </w:rPr>
+        <w:t xml:space="preserve">P3 = P1 </w:t>
+      </w:r>
+      <w:r>
+        <w:rPr>
+          <w:b/>
+          <w:bCs/>
+        </w:rPr>
+        <w:t>-</w:t>
+      </w:r>
+      <w:r>
+        <w:rPr>
+          <w:b/>
+          <w:bCs/>
+        </w:rPr>
+        <w:t xml:space="preserve"> P2</w:t>
+      </w:r>
+      <w:r>
+        <w:tab/>
+      </w:r>
+      <w:r>
+        <w:tab/>
+      </w:r>
+      <w:r>
+        <w:tab/>
+      </w:r>
+      <w:r>
+        <w:tab/>
+        <w:t xml:space="preserve">=&gt; </w:t>
+      </w:r>
+      <w:r>
+        <w:rPr>
+          <w:b/>
+          <w:bCs/>
+        </w:rPr>
+        <w:t>P3 : [</w:t>
+      </w:r>
+      <w:r>
+        <w:rPr>
+          <w:b/>
+          <w:bCs/>
+        </w:rPr>
+        <w:t>1</w:t>
+      </w:r>
+      <w:r>
+        <w:rPr>
+          <w:b/>
+          <w:bCs/>
+        </w:rPr>
+        <w:t>0,</w:t>
+      </w:r>
+      <w:r>
+        <w:rPr>
+          <w:b/>
+          <w:bCs/>
+        </w:rPr>
+        <w:t>2</w:t>
+      </w:r>
+      <w:r>
+        <w:rPr>
+          <w:b/>
+          <w:bCs/>
+        </w:rPr>
+        <w:t>0]</w:t>
+      </w:r>
+    </w:p>
+    <w:p>
+      <w:pPr>
+        <w:pStyle w:val="ListParagraph"/>
+        <w:numPr>
+          <w:ilvl w:val="1"/>
+          <w:numId w:val="2"/>
+        </w:numPr>
+      </w:pPr>
+      <w:r>
+        <w:t>class Fruit():</w:t>
+      </w:r>
+    </w:p>
+    <w:p>
+      <w:pPr>
+        <w:pStyle w:val="ListParagraph"/>
+        <w:ind w:left="1440"/>
+      </w:pPr>
+      <w:r>
+        <w:t xml:space="preserve">    def __init__(self, name, price):</w:t>
+      </w:r>
+    </w:p>
+    <w:p>
+      <w:pPr>
+        <w:pStyle w:val="ListParagraph"/>
+        <w:ind w:left="1440"/>
+      </w:pPr>
+      <w:r>
+        <w:t xml:space="preserve">        self.name = name</w:t>
+      </w:r>
+    </w:p>
+    <w:p>
+      <w:pPr>
+        <w:pStyle w:val="ListParagraph"/>
+        <w:ind w:left="1440"/>
+      </w:pPr>
+      <w:r>
+        <w:t xml:space="preserve">        self.price = price</w:t>
+      </w:r>
+    </w:p>
+    <w:p>
+      <w:pPr>
+        <w:pStyle w:val="ListParagraph"/>
+        <w:ind w:left="1440"/>
+      </w:pPr>
+    </w:p>
+    <w:p>
+      <w:pPr>
+        <w:pStyle w:val="ListParagraph"/>
+        <w:ind w:left="1440"/>
+        <w:rPr>
+          <w:b/>
+          <w:bCs/>
+          <w:color w:val="0070C0"/>
+        </w:rPr>
+      </w:pPr>
+      <w:r>
+        <w:rPr>
+          <w:b/>
+          <w:bCs/>
+          <w:color w:val="0070C0"/>
+        </w:rPr>
+        <w:t xml:space="preserve">    def sort_priority(self):</w:t>
+      </w:r>
+    </w:p>
+    <w:p>
+      <w:pPr>
+        <w:pStyle w:val="ListParagraph"/>
+        <w:ind w:left="1440"/>
+        <w:rPr>
+          <w:b/>
+          <w:bCs/>
+        </w:rPr>
+      </w:pPr>
+      <w:r>
+        <w:t xml:space="preserve">        </w:t>
+      </w:r>
+      <w:r>
+        <w:rPr>
+          <w:b/>
+          <w:bCs/>
+        </w:rPr>
+        <w:t>return self.price</w:t>
+      </w:r>
+    </w:p>
+    <w:p>
+      <w:pPr>
+        <w:pStyle w:val="ListParagraph"/>
+        <w:ind w:left="1440"/>
+      </w:pPr>
+    </w:p>
+    <w:p>
+      <w:pPr>
+        <w:pStyle w:val="ListParagraph"/>
+        <w:ind w:left="1440"/>
+      </w:pPr>
+      <w:r>
+        <w:t>L = [Fruit("Cherry", 10), Fruit("Apple", 5), Fruit("Blueberry", 20)]</w:t>
+      </w:r>
+    </w:p>
+    <w:p>
+      <w:pPr>
+        <w:pStyle w:val="ListParagraph"/>
+        <w:ind w:left="1440"/>
+      </w:pPr>
+      <w:r>
+        <w:t>print("-----</w:t>
+      </w:r>
+      <w:r>
+        <w:rPr>
+          <w:b/>
+          <w:bCs/>
+        </w:rPr>
+        <w:t>sorted by price, referencing a class method</w:t>
+      </w:r>
+      <w:r>
+        <w:t>-----")</w:t>
+      </w:r>
+    </w:p>
+    <w:p>
+      <w:pPr>
+        <w:pStyle w:val="ListParagraph"/>
+        <w:ind w:left="1440"/>
+      </w:pPr>
+      <w:r>
+        <w:t xml:space="preserve">for f in </w:t>
+      </w:r>
+      <w:r>
+        <w:rPr>
+          <w:b/>
+          <w:bCs/>
+        </w:rPr>
+        <w:t>sorted</w:t>
+      </w:r>
+      <w:r>
+        <w:t>(L, key=</w:t>
+      </w:r>
+      <w:r>
+        <w:rPr>
+          <w:b/>
+          <w:bCs/>
+          <w:color w:val="0070C0"/>
+        </w:rPr>
+        <w:t>Fruit.sort_priority</w:t>
+      </w:r>
+      <w:r>
+        <w:t>):</w:t>
+      </w:r>
+    </w:p>
+    <w:p>
+      <w:pPr>
+        <w:pStyle w:val="ListParagraph"/>
+        <w:ind w:left="1440"/>
+      </w:pPr>
+      <w:r>
+        <w:t xml:space="preserve">    print(f.name)</w:t>
+      </w:r>
+    </w:p>
+    <w:p>
+      <w:pPr>
+        <w:pStyle w:val="ListParagraph"/>
+        <w:ind w:left="1440"/>
+      </w:pPr>
+    </w:p>
+    <w:p>
+      <w:pPr>
+        <w:pStyle w:val="ListParagraph"/>
+        <w:ind w:left="1440"/>
+      </w:pPr>
+      <w:r>
+        <w:t xml:space="preserve">print("---- </w:t>
+      </w:r>
+      <w:r>
+        <w:rPr>
+          <w:b/>
+          <w:bCs/>
+        </w:rPr>
+        <w:t>one more way to do the same thing</w:t>
+      </w:r>
+      <w:r>
+        <w:t>-----")</w:t>
+      </w:r>
+    </w:p>
+    <w:p>
+      <w:pPr>
+        <w:pStyle w:val="ListParagraph"/>
+        <w:ind w:left="1440"/>
+      </w:pPr>
+      <w:r>
+        <w:t xml:space="preserve">for f in </w:t>
+      </w:r>
+      <w:r>
+        <w:rPr>
+          <w:b/>
+          <w:bCs/>
+        </w:rPr>
+        <w:t>sorted</w:t>
+      </w:r>
+      <w:r>
+        <w:t xml:space="preserve">(L, </w:t>
+      </w:r>
+      <w:r>
+        <w:rPr>
+          <w:b/>
+          <w:bCs/>
+          <w:color w:val="0070C0"/>
+        </w:rPr>
+        <w:t>key=lambda x: x.sort_priority()):</w:t>
+      </w:r>
+    </w:p>
+    <w:p>
+      <w:pPr>
+        <w:pStyle w:val="ListParagraph"/>
+        <w:ind w:left="1440"/>
+      </w:pPr>
+      <w:r>
+        <w:t xml:space="preserve">    print(f.name)</w:t>
+      </w:r>
+    </w:p>
+    <w:p>
+      <w:pPr>
+        <w:pStyle w:val="ListParagraph"/>
+        <w:ind w:left="1440"/>
+      </w:pPr>
+    </w:p>
+    <w:p>
+      <w:pPr>
+        <w:pStyle w:val="ListParagraph"/>
+        <w:numPr>
+          <w:ilvl w:val="0"/>
+          <w:numId w:val="2"/>
+        </w:numPr>
+      </w:pPr>
+      <w:r>
+        <w:lastRenderedPageBreak/>
+        <w:t>Inheritance</w:t>
+      </w:r>
+    </w:p>
+    <w:p>
+      <w:pPr>
+        <w:pStyle w:val="ListParagraph"/>
+        <w:numPr>
+          <w:ilvl w:val="1"/>
+          <w:numId w:val="2"/>
+        </w:numPr>
+      </w:pPr>
+      <w:r>
+        <w:rPr>
+          <w:b/>
+          <w:bCs/>
+        </w:rPr>
+        <w:t>class Student</w:t>
+      </w:r>
+      <w:r>
+        <w:rPr>
+          <w:b/>
+          <w:bCs/>
+          <w:color w:val="0070C0"/>
+        </w:rPr>
+        <w:t>( Person ):</w:t>
+      </w:r>
+      <w:r>
+        <w:rPr>
+          <w:b/>
+          <w:bCs/>
+          <w:color w:val="0070C0"/>
+        </w:rPr>
+        <w:tab/>
+      </w:r>
+      <w:r>
+        <w:rPr>
+          <w:b/>
+          <w:bCs/>
+          <w:color w:val="0070C0"/>
+        </w:rPr>
+        <w:tab/>
+      </w:r>
+      <w:r>
+        <w:rPr>
+          <w:b/>
+          <w:bCs/>
+          <w:color w:val="0070C0"/>
+        </w:rPr>
+        <w:tab/>
+      </w:r>
+      <w:r>
+        <w:rPr>
+          <w:b/>
+          <w:bCs/>
+          <w:color w:val="0070C0"/>
+        </w:rPr>
+        <w:tab/>
+      </w:r>
+      <w:r>
+        <w:rPr>
+          <w:b/>
+          <w:bCs/>
+          <w:color w:val="0070C0"/>
+        </w:rPr>
+        <w:tab/>
+      </w:r>
+      <w:r>
+        <w:t># Inherit from class Person</w:t>
+      </w:r>
+    </w:p>
+    <w:p>
+      <w:pPr>
+        <w:pStyle w:val="ListParagraph"/>
+        <w:ind w:left="1440"/>
+      </w:pPr>
+    </w:p>
+    <w:p>
+      <w:pPr>
+        <w:pStyle w:val="ListParagraph"/>
+        <w:ind w:left="1440"/>
+        <w:rPr>
+          <w:b/>
+          <w:bCs/>
+        </w:rPr>
+      </w:pPr>
+      <w:r>
+        <w:t xml:space="preserve">     </w:t>
+      </w:r>
+      <w:r>
+        <w:rPr>
+          <w:b/>
+          <w:bCs/>
+        </w:rPr>
+        <w:t>def __init__(self, other_parameters):</w:t>
+      </w:r>
+    </w:p>
+    <w:p>
+      <w:pPr>
+        <w:pStyle w:val="ListParagraph"/>
+        <w:ind w:left="1440"/>
+        <w:rPr>
+          <w:b/>
+          <w:bCs/>
+        </w:rPr>
+      </w:pPr>
+      <w:r>
+        <w:rPr>
+          <w:b/>
+          <w:bCs/>
+        </w:rPr>
+        <w:tab/>
+        <w:t>Person.__init__(self, paramters)</w:t>
+      </w:r>
+      <w:r>
+        <w:rPr>
+          <w:b/>
+          <w:bCs/>
+        </w:rPr>
+        <w:t xml:space="preserve"> </w:t>
+      </w:r>
+      <w:r>
+        <w:rPr>
+          <w:b/>
+          <w:bCs/>
+        </w:rPr>
+        <w:tab/>
+      </w:r>
+      <w:r>
+        <w:rPr>
+          <w:b/>
+          <w:bCs/>
+        </w:rPr>
+        <w:tab/>
+      </w:r>
+      <w:r>
+        <w:t># invoke parent method</w:t>
+      </w:r>
+    </w:p>
+    <w:p>
+      <w:pPr>
+        <w:pStyle w:val="ListParagraph"/>
+        <w:ind w:left="1440"/>
+        <w:rPr>
+          <w:b/>
+          <w:bCs/>
+        </w:rPr>
+      </w:pPr>
+      <w:r>
+        <w:rPr>
+          <w:b/>
+          <w:bCs/>
+        </w:rPr>
+        <w:tab/>
+        <w:t xml:space="preserve"># </w:t>
+      </w:r>
+      <w:r>
+        <w:rPr>
+          <w:b/>
+          <w:bCs/>
+          <w:color w:val="0070C0"/>
+        </w:rPr>
+        <w:t>super().</w:t>
+      </w:r>
+      <w:r>
+        <w:rPr>
+          <w:b/>
+          <w:bCs/>
+        </w:rPr>
+        <w:t xml:space="preserve">__init__(self, parameter)  </w:t>
+      </w:r>
+      <w:r>
+        <w:t>#</w:t>
+      </w:r>
+      <w:r>
+        <w:rPr>
+          <w:b/>
+          <w:bCs/>
+          <w:color w:val="0070C0"/>
+        </w:rPr>
+        <w:t xml:space="preserve">another way </w:t>
+      </w:r>
+      <w:r>
+        <w:t>to invoke parent method</w:t>
+      </w:r>
+    </w:p>
+    <w:p>
+      <w:pPr>
+        <w:pStyle w:val="ListParagraph"/>
+        <w:ind w:left="1440"/>
       </w:pPr>
     </w:p>
     <w:p>
@@ -19212,7 +21050,6 @@
         <w:jc w:val="center"/>
       </w:pPr>
       <w:r>
-        <w:lastRenderedPageBreak/>
         <w:t>NOTES</w:t>
       </w:r>
     </w:p>
@@ -19249,6 +21086,7 @@
         </w:numPr>
       </w:pPr>
       <w:r>
+        <w:lastRenderedPageBreak/>
         <w:t>Logic Error</w:t>
       </w:r>
     </w:p>
@@ -19675,11 +21513,7 @@
         <w:t>,</w:t>
       </w:r>
       <w:r>
-        <w:t xml:space="preserve"> meaning that even </w:t>
-      </w:r>
-      <w:r>
-        <w:lastRenderedPageBreak/>
-        <w:t>though the random numbers are being created algorithmically, you will likely get random behaviour each time you execute</w:t>
+        <w:t xml:space="preserve"> meaning that even though the random numbers are being created algorithmically, you will likely get random behaviour each time you execute</w:t>
       </w:r>
       <w:r>
         <w:t>.</w:t>

</xml_diff>

<commit_message>
Add Test Cases: assert
</commit_message>
<xml_diff>
--- a/Python Notes.docx
+++ b/Python Notes.docx
@@ -2846,15 +2846,7 @@
         <w:t>first</w:t>
       </w:r>
       <w:r>
-        <w:t xml:space="preserve"> instance </w:t>
-      </w:r>
-      <w:proofErr w:type="gramStart"/>
-      <w:r>
-        <w:t>where</w:t>
-      </w:r>
-      <w:proofErr w:type="gramEnd"/>
-      <w:r>
-        <w:t xml:space="preserve"> </w:t>
+        <w:t xml:space="preserve"> instance where </w:t>
       </w:r>
     </w:p>
     <w:p>
@@ -4465,15 +4457,7 @@
         <w:t>first</w:t>
       </w:r>
       <w:r>
-        <w:t xml:space="preserve"> instance </w:t>
-      </w:r>
-      <w:proofErr w:type="gramStart"/>
-      <w:r>
-        <w:t>where</w:t>
-      </w:r>
-      <w:proofErr w:type="gramEnd"/>
-      <w:r>
-        <w:t xml:space="preserve"> </w:t>
+        <w:t xml:space="preserve"> instance where </w:t>
       </w:r>
     </w:p>
     <w:p>
@@ -5145,15 +5129,7 @@
         <w:t xml:space="preserve"># </w:t>
       </w:r>
       <w:r>
-        <w:t xml:space="preserve">It is important to pass arguments to the format method in the correct </w:t>
-      </w:r>
-      <w:proofErr w:type="gramStart"/>
-      <w:r>
-        <w:t>order, because</w:t>
-      </w:r>
-      <w:proofErr w:type="gramEnd"/>
-      <w:r>
-        <w:t xml:space="preserve"> they are matched positionally into the {} places for interpolation where there is more than one.</w:t>
+        <w:t>It is important to pass arguments to the format method in the correct order, because they are matched positionally into the {} places for interpolation where there is more than one.</w:t>
       </w:r>
     </w:p>
     <w:p>
@@ -12058,15 +12034,7 @@
         </w:numPr>
       </w:pPr>
       <w:r>
-        <w:t xml:space="preserve">Key of the dictionary has to be </w:t>
-      </w:r>
-      <w:proofErr w:type="gramStart"/>
-      <w:r>
-        <w:t>a</w:t>
-      </w:r>
-      <w:proofErr w:type="gramEnd"/>
-      <w:r>
-        <w:t xml:space="preserve"> Immutable object (So no List, Dictionary as key)</w:t>
+        <w:t>Key of the dictionary has to be a Immutable object (So no List, Dictionary as key)</w:t>
       </w:r>
     </w:p>
     <w:p>
@@ -13234,23 +13202,7 @@
           <w:b/>
           <w:bCs/>
         </w:rPr>
-        <w:t xml:space="preserve">returns a, </w:t>
-      </w:r>
-      <w:proofErr w:type="gramStart"/>
-      <w:r>
-        <w:rPr>
-          <w:b/>
-          <w:bCs/>
-        </w:rPr>
-        <w:t>b</w:t>
-      </w:r>
-      <w:proofErr w:type="gramEnd"/>
-      <w:r>
-        <w:rPr>
-          <w:b/>
-          <w:bCs/>
-        </w:rPr>
-        <w:t xml:space="preserve"> and c in a mutable list rather than a tuple </w:t>
+        <w:t xml:space="preserve">returns a, b and c in a mutable list rather than a tuple </w:t>
       </w:r>
       <w:r>
         <w:t>which is more efficient. But it is workable.</w:t>
@@ -17893,15 +17845,7 @@
         </w:numPr>
       </w:pPr>
       <w:r>
-        <w:t xml:space="preserve">After the headers come the contents. This is the stuff that you would see if you </w:t>
-      </w:r>
-      <w:proofErr w:type="gramStart"/>
-      <w:r>
-        <w:t>ask</w:t>
-      </w:r>
-      <w:proofErr w:type="gramEnd"/>
-      <w:r>
-        <w:t xml:space="preserve"> to “View Source” in a browser</w:t>
+        <w:t>After the headers come the contents. This is the stuff that you would see if you ask to “View Source” in a browser</w:t>
       </w:r>
     </w:p>
     <w:p>
@@ -20943,8 +20887,105 @@
     <w:p>
       <w:pPr>
         <w:pStyle w:val="ListParagraph"/>
-        <w:ind w:left="1440"/>
-      </w:pPr>
+        <w:numPr>
+          <w:ilvl w:val="0"/>
+          <w:numId w:val="2"/>
+        </w:numPr>
+      </w:pPr>
+      <w:r>
+        <w:t>Testing</w:t>
+      </w:r>
+    </w:p>
+    <w:p>
+      <w:pPr>
+        <w:pStyle w:val="ListParagraph"/>
+        <w:numPr>
+          <w:ilvl w:val="1"/>
+          <w:numId w:val="2"/>
+        </w:numPr>
+      </w:pPr>
+      <w:r>
+        <w:t>The benefit of test cases is that it let us test a piece of the whole code instead of waiting for the whole code to run</w:t>
+      </w:r>
+    </w:p>
+    <w:p>
+      <w:pPr>
+        <w:pStyle w:val="ListParagraph"/>
+        <w:numPr>
+          <w:ilvl w:val="1"/>
+          <w:numId w:val="2"/>
+        </w:numPr>
+      </w:pPr>
+      <w:r>
+        <w:rPr>
+          <w:b/>
+          <w:bCs/>
+          <w:color w:val="0070C0"/>
+        </w:rPr>
+        <w:t>assert</w:t>
+      </w:r>
+      <w:r>
+        <w:rPr>
+          <w:color w:val="0070C0"/>
+        </w:rPr>
+        <w:t xml:space="preserve"> </w:t>
+      </w:r>
+      <w:r>
+        <w:t xml:space="preserve">x==y </w:t>
+      </w:r>
+    </w:p>
+    <w:p>
+      <w:pPr>
+        <w:pStyle w:val="ListParagraph"/>
+        <w:numPr>
+          <w:ilvl w:val="2"/>
+          <w:numId w:val="2"/>
+        </w:numPr>
+      </w:pPr>
+      <w:r>
+        <w:t>Run time error</w:t>
+      </w:r>
+      <w:r>
+        <w:tab/>
+      </w:r>
+      <w:r>
+        <w:tab/>
+      </w:r>
+      <w:r>
+        <w:tab/>
+      </w:r>
+      <w:r>
+        <w:tab/>
+      </w:r>
+      <w:r>
+        <w:tab/>
+        <w:t># if False</w:t>
+      </w:r>
+    </w:p>
+    <w:p>
+      <w:pPr>
+        <w:pStyle w:val="ListParagraph"/>
+        <w:numPr>
+          <w:ilvl w:val="2"/>
+          <w:numId w:val="2"/>
+        </w:numPr>
+      </w:pPr>
+      <w:r>
+        <w:t>Nothing Happens</w:t>
+      </w:r>
+      <w:r>
+        <w:tab/>
+      </w:r>
+      <w:r>
+        <w:tab/>
+      </w:r>
+      <w:r>
+        <w:tab/>
+      </w:r>
+      <w:r>
+        <w:tab/>
+        <w:t># if True</w:t>
+      </w:r>
     </w:p>
     <w:p>
       <w:pPr>
@@ -21086,7 +21127,6 @@
         </w:numPr>
       </w:pPr>
       <w:r>
-        <w:lastRenderedPageBreak/>
         <w:t>Logic Error</w:t>
       </w:r>
     </w:p>
@@ -21408,15 +21448,7 @@
         <w:t>namespace</w:t>
       </w:r>
       <w:r>
-        <w:t xml:space="preserve">. A namespace is simply a space within which all names are distinct from each other. The same name can be reused in different </w:t>
-      </w:r>
-      <w:proofErr w:type="gramStart"/>
-      <w:r>
-        <w:t>namespaces</w:t>
-      </w:r>
-      <w:proofErr w:type="gramEnd"/>
-      <w:r>
-        <w:t xml:space="preserve"> but two objects can’t have the same name within a single namespace.</w:t>
+        <w:t>. A namespace is simply a space within which all names are distinct from each other. The same name can be reused in different namespaces but two objects can’t have the same name within a single namespace.</w:t>
       </w:r>
     </w:p>
     <w:p>
@@ -21513,7 +21545,11 @@
         <w:t>,</w:t>
       </w:r>
       <w:r>
-        <w:t xml:space="preserve"> meaning that even though the random numbers are being created algorithmically, you will likely get random behaviour each time you execute</w:t>
+        <w:t xml:space="preserve"> meaning that even </w:t>
+      </w:r>
+      <w:r>
+        <w:lastRenderedPageBreak/>
+        <w:t>though the random numbers are being created algorithmically, you will likely get random behaviour each time you execute</w:t>
       </w:r>
       <w:r>
         <w:t>.</w:t>

</xml_diff>